<commit_message>
Put figures and tables in new sheet, finalize results section, update naming convention
</commit_message>
<xml_diff>
--- a/Manuscript/MeshMonk_SI.docx
+++ b/Manuscript/MeshMonk_SI.docx
@@ -45,18 +45,16 @@
       </w:r>
       <w:proofErr w:type="spellEnd"/>
       <w:r>
-        <w:t xml:space="preserve">, </w:t>
+        <w:t>,</w:t>
       </w:r>
       <w:r>
-        <w:t xml:space="preserve">Arslan A. Zaidi, Harry Matthews, Omid </w:t>
+        <w:t xml:space="preserve"> Harold Matthews,</w:t>
       </w:r>
-      <w:proofErr w:type="spellStart"/>
       <w:r>
-        <w:t>Ekrami</w:t>
+        <w:t xml:space="preserve"> </w:t>
       </w:r>
-      <w:proofErr w:type="spellEnd"/>
       <w:r>
-        <w:t xml:space="preserve">, Jonatan </w:t>
+        <w:t xml:space="preserve">Arslan A. Zaidi, Omid Ekrami, Jonatan </w:t>
       </w:r>
       <w:proofErr w:type="spellStart"/>
       <w:r>
@@ -64,7 +62,21 @@
       </w:r>
       <w:proofErr w:type="spellEnd"/>
       <w:r>
-        <w:t xml:space="preserve">, Stefan Van </w:t>
+        <w:t xml:space="preserve">, </w:t>
+      </w:r>
+      <w:r>
+        <w:t xml:space="preserve">Yi Fan, Tony </w:t>
+      </w:r>
+      <w:proofErr w:type="spellStart"/>
+      <w:r>
+        <w:t>Penington</w:t>
+      </w:r>
+      <w:proofErr w:type="spellEnd"/>
+      <w:r>
+        <w:t xml:space="preserve">, </w:t>
+      </w:r>
+      <w:r>
+        <w:t xml:space="preserve">Stefan Van </w:t>
       </w:r>
       <w:proofErr w:type="spellStart"/>
       <w:r>
@@ -5155,6 +5167,7 @@
                 <w:color w:val="000000"/>
                 <w:szCs w:val="24"/>
               </w:rPr>
+              <w:lastRenderedPageBreak/>
               <w:t>141713</w:t>
             </w:r>
           </w:p>
@@ -5346,7 +5359,6 @@
                 <w:color w:val="000000"/>
                 <w:szCs w:val="24"/>
               </w:rPr>
-              <w:lastRenderedPageBreak/>
               <w:t>141869</w:t>
             </w:r>
           </w:p>
@@ -8218,7 +8230,7 @@
         <w:rPr>
           <w:b/>
         </w:rPr>
-        <w:t>X</w:t>
+        <w:t>2</w:t>
       </w:r>
       <w:r>
         <w:t xml:space="preserve">. </w:t>
@@ -8474,7 +8486,7 @@
                 <w:sz w:val="22"/>
                 <w:szCs w:val="24"/>
               </w:rPr>
-              <w:t>Observer AJ</w:t>
+              <w:t>Observer A</w:t>
             </w:r>
           </w:p>
         </w:tc>
@@ -8511,7 +8523,17 @@
                 <w:sz w:val="22"/>
                 <w:szCs w:val="24"/>
               </w:rPr>
-              <w:t>Observer JW</w:t>
+              <w:t xml:space="preserve">Observer </w:t>
+            </w:r>
+            <w:r>
+              <w:rPr>
+                <w:rFonts w:eastAsia="Times New Roman" w:cs="Times New Roman"/>
+                <w:i/>
+                <w:color w:val="000000"/>
+                <w:sz w:val="22"/>
+                <w:szCs w:val="24"/>
+              </w:rPr>
+              <w:t>B</w:t>
             </w:r>
           </w:p>
         </w:tc>
@@ -14243,19 +14265,8 @@
                 <w:sz w:val="22"/>
                 <w:szCs w:val="24"/>
               </w:rPr>
-              <w:t xml:space="preserve"> </w:t>
-            </w:r>
-            <w:proofErr w:type="spellStart"/>
-            <w:r>
-              <w:rPr>
-                <w:rFonts w:eastAsia="Times New Roman" w:cs="Times New Roman"/>
-                <w:color w:val="000000"/>
-                <w:sz w:val="22"/>
-                <w:szCs w:val="24"/>
-              </w:rPr>
-              <w:t>superius</w:t>
-            </w:r>
-            <w:proofErr w:type="spellEnd"/>
+              <w:t xml:space="preserve"> superius</w:t>
+            </w:r>
           </w:p>
         </w:tc>
         <w:tc>
@@ -14673,6 +14684,7 @@
                 <w:sz w:val="22"/>
                 <w:szCs w:val="24"/>
               </w:rPr>
+              <w:lastRenderedPageBreak/>
               <w:t>Nasion</w:t>
             </w:r>
             <w:proofErr w:type="spellEnd"/>
@@ -15093,7 +15105,6 @@
                 <w:sz w:val="22"/>
                 <w:szCs w:val="24"/>
               </w:rPr>
-              <w:lastRenderedPageBreak/>
               <w:t>Pogonion</w:t>
             </w:r>
           </w:p>
@@ -17665,7 +17676,19 @@
         <w:rPr>
           <w:b/>
         </w:rPr>
-        <w:t xml:space="preserve">Supplementary Table X. </w:t>
+        <w:t xml:space="preserve">Supplementary Table </w:t>
+      </w:r>
+      <w:r>
+        <w:rPr>
+          <w:b/>
+        </w:rPr>
+        <w:t>3</w:t>
+      </w:r>
+      <w:r>
+        <w:rPr>
+          <w:b/>
+        </w:rPr>
+        <w:t xml:space="preserve">. </w:t>
       </w:r>
       <w:r>
         <w:t>Root mean squared error between the manual and automatic landmark indications</w:t>
@@ -17679,8 +17702,6 @@
       <w:r>
         <w:t xml:space="preserve"> </w:t>
       </w:r>
-      <w:bookmarkStart w:id="0" w:name="_GoBack"/>
-      <w:bookmarkEnd w:id="0"/>
       <w:r>
         <w:t xml:space="preserve"> </w:t>
       </w:r>
@@ -17847,7 +17868,7 @@
                 <w:color w:val="000000"/>
                 <w:szCs w:val="24"/>
               </w:rPr>
-              <w:t>J</w:t>
+              <w:t>B</w:t>
             </w:r>
             <w:r>
               <w:rPr>
@@ -17876,7 +17897,7 @@
                 <w:color w:val="000000"/>
                 <w:szCs w:val="24"/>
               </w:rPr>
-              <w:t>J</w:t>
+              <w:t>B</w:t>
             </w:r>
             <w:r>
               <w:rPr>
@@ -18198,7 +18219,7 @@
                 <w:szCs w:val="24"/>
               </w:rPr>
             </w:pPr>
-            <w:bookmarkStart w:id="1" w:name="OLE_LINK1"/>
+            <w:bookmarkStart w:id="0" w:name="OLE_LINK1"/>
             <w:r>
               <w:rPr>
                 <w:rFonts w:ascii="Times" w:eastAsia="Times New Roman" w:hAnsi="Times" w:cs="Lucida Grande"/>
@@ -21849,19 +21870,8 @@
                 <w:color w:val="000000"/>
                 <w:szCs w:val="24"/>
               </w:rPr>
-              <w:t xml:space="preserve"> </w:t>
-            </w:r>
-            <w:proofErr w:type="spellStart"/>
-            <w:r>
-              <w:rPr>
-                <w:rFonts w:ascii="Times" w:eastAsia="Times New Roman" w:hAnsi="Times" w:cs="Lucida Grande"/>
-                <w:i/>
-                <w:color w:val="000000"/>
-                <w:szCs w:val="24"/>
-              </w:rPr>
-              <w:t>superius</w:t>
-            </w:r>
-            <w:proofErr w:type="spellEnd"/>
+              <w:t xml:space="preserve"> superius</w:t>
+            </w:r>
           </w:p>
         </w:tc>
         <w:tc>
@@ -24218,7 +24228,7 @@
           </w:p>
         </w:tc>
       </w:tr>
-      <w:bookmarkEnd w:id="1"/>
+      <w:bookmarkEnd w:id="0"/>
     </w:tbl>
     <w:p>
       <w:pPr>
@@ -24232,7 +24242,13 @@
         <w:rPr>
           <w:b/>
         </w:rPr>
-        <w:t>Supplementary Table X</w:t>
+        <w:t xml:space="preserve">Supplementary Table </w:t>
+      </w:r>
+      <w:r>
+        <w:rPr>
+          <w:b/>
+        </w:rPr>
+        <w:t>4</w:t>
       </w:r>
       <w:r>
         <w:t xml:space="preserve">. Inter-observer error along the </w:t>
@@ -24271,7 +24287,10 @@
         <w:t>ML</w:t>
       </w:r>
       <w:r>
-        <w:t xml:space="preserve"> vs. J</w:t>
+        <w:t xml:space="preserve"> vs. </w:t>
+      </w:r>
+      <w:r>
+        <w:t>B</w:t>
       </w:r>
       <w:r>
         <w:rPr>
@@ -24294,7 +24313,10 @@
       </w:r>
       <w:proofErr w:type="spellEnd"/>
       <w:r>
-        <w:t xml:space="preserve"> vs. J</w:t>
+        <w:t xml:space="preserve"> vs. </w:t>
+      </w:r>
+      <w:r>
+        <w:t>B</w:t>
       </w:r>
       <w:r>
         <w:rPr>
@@ -24316,7 +24338,7 @@
       </w:r>
       <w:proofErr w:type="spellStart"/>
       <w:r>
-        <w:t>J</w:t>
+        <w:t>B</w:t>
       </w:r>
       <w:r>
         <w:rPr>
@@ -24507,7 +24529,17 @@
                 <w:sz w:val="22"/>
                 <w:szCs w:val="24"/>
               </w:rPr>
-              <w:t xml:space="preserve"> vs. J</w:t>
+              <w:t xml:space="preserve"> vs. </w:t>
+            </w:r>
+            <w:r>
+              <w:rPr>
+                <w:rFonts w:eastAsia="Times New Roman" w:cs="Times New Roman"/>
+                <w:i/>
+                <w:color w:val="000000"/>
+                <w:sz w:val="22"/>
+                <w:szCs w:val="24"/>
+              </w:rPr>
+              <w:t>B</w:t>
             </w:r>
             <w:r>
               <w:rPr>
@@ -24578,7 +24610,17 @@
                 <w:sz w:val="22"/>
                 <w:szCs w:val="24"/>
               </w:rPr>
-              <w:t xml:space="preserve"> vs. J</w:t>
+              <w:t xml:space="preserve"> vs. </w:t>
+            </w:r>
+            <w:r>
+              <w:rPr>
+                <w:rFonts w:eastAsia="Times New Roman" w:cs="Times New Roman"/>
+                <w:i/>
+                <w:color w:val="000000"/>
+                <w:sz w:val="22"/>
+                <w:szCs w:val="24"/>
+              </w:rPr>
+              <w:t>B</w:t>
             </w:r>
             <w:r>
               <w:rPr>
@@ -24657,8 +24699,10 @@
                 <w:sz w:val="22"/>
                 <w:szCs w:val="24"/>
               </w:rPr>
-              <w:t>J</w:t>
-            </w:r>
+              <w:t>B</w:t>
+            </w:r>
+            <w:bookmarkStart w:id="1" w:name="_GoBack"/>
+            <w:bookmarkEnd w:id="1"/>
             <w:r>
               <w:rPr>
                 <w:rFonts w:eastAsia="Times New Roman" w:cs="Times New Roman"/>
@@ -26043,6 +26087,7 @@
                 <w:sz w:val="22"/>
                 <w:szCs w:val="24"/>
               </w:rPr>
+              <w:lastRenderedPageBreak/>
               <w:t>Chelion</w:t>
             </w:r>
             <w:proofErr w:type="spellEnd"/>
@@ -26470,7 +26515,6 @@
                 <w:sz w:val="22"/>
                 <w:szCs w:val="24"/>
               </w:rPr>
-              <w:lastRenderedPageBreak/>
               <w:t>Chelion</w:t>
             </w:r>
             <w:proofErr w:type="spellEnd"/>
@@ -30320,19 +30364,8 @@
                 <w:sz w:val="22"/>
                 <w:szCs w:val="24"/>
               </w:rPr>
-              <w:t xml:space="preserve"> </w:t>
-            </w:r>
-            <w:proofErr w:type="spellStart"/>
-            <w:r>
-              <w:rPr>
-                <w:rFonts w:eastAsia="Times New Roman" w:cs="Times New Roman"/>
-                <w:color w:val="000000"/>
-                <w:sz w:val="22"/>
-                <w:szCs w:val="24"/>
-              </w:rPr>
-              <w:t>superius</w:t>
-            </w:r>
-            <w:proofErr w:type="spellEnd"/>
+              <w:t xml:space="preserve"> superius</w:t>
+            </w:r>
           </w:p>
         </w:tc>
         <w:tc>
@@ -33667,4196 +33700,6 @@
     </w:p>
     <w:p>
       <w:pPr>
-        <w:pStyle w:val="Heading4"/>
-        <w:numPr>
-          <w:ilvl w:val="3"/>
-          <w:numId w:val="20"/>
-        </w:numPr>
-      </w:pPr>
-      <w:r>
-        <w:t xml:space="preserve">Comparison of inter-observer error variance (not sure if I want to keep this) </w:t>
-      </w:r>
-    </w:p>
-    <w:p>
-      <w:r>
-        <w:t xml:space="preserve">As an illustration of the low errors involved in the automatic landmark placements, we calculated the inter-observer error between automatic landmark iterations trained using the average of observer AZ’s three landmark iterations and the average of observer JW’s three landmark iterations (Sup Table X). These values can then be compared to the inter-observer error calculated using just the manual landmarks, described in section 2.3.4.1. We additionally performed </w:t>
-      </w:r>
-      <w:proofErr w:type="spellStart"/>
-      <w:r>
-        <w:t>Levene’s</w:t>
-      </w:r>
-      <w:proofErr w:type="spellEnd"/>
-      <w:r>
-        <w:t xml:space="preserve"> test </w:t>
-      </w:r>
-      <w:r>
-        <w:fldChar w:fldCharType="begin" w:fldLock="1"/>
-      </w:r>
-      <w:r>
-        <w:instrText>ADDIN CSL_CITATION {"citationItems":[{"id":"ITEM-1","itemData":{"author":[{"dropping-particle":"","family":"Levene","given":"Howard","non-dropping-particle":"","parse-names":false,"suffix":""}],"container-title":"Contributions to Probability and Statistics: Essays in Honor of Harold Hotelling","editor":[{"dropping-particle":"","family":"Olkin","given":"Ingram","non-dropping-particle":"","parse-names":false,"suffix":""},{"dropping-particle":"","family":"Hotelling","given":"Harold","non-dropping-particle":"","parse-names":false,"suffix":""}],"id":"ITEM-1","issued":{"date-parts":[["1960"]]},"page":"278-292","publisher":"Stanford University Press","publisher-place":"Stanford","title":"Robust tests for equality of variances","type":"chapter"},"uris":["http://www.mendeley.com/documents/?uuid=0b2778f6-73dd-4dc2-bc60-416a62113c56","http://www.mendeley.com/documents/?uuid=1cbc35f5-bb07-4251-99e6-1834808cb6f4"]}],"mendeley":{"formattedCitation":"(Levene, 1960)","plainTextFormattedCitation":"(Levene, 1960)","previouslyFormattedCitation":"(Levene, 1960)"},"properties":{"noteIndex":0},"schema":"https://github.com/citation-style-language/schema/raw/master/csl-citation.json"}</w:instrText>
-      </w:r>
-      <w:r>
-        <w:fldChar w:fldCharType="separate"/>
-      </w:r>
-      <w:r>
-        <w:rPr>
-          <w:noProof/>
-        </w:rPr>
-        <w:t>(Levene, 1960)</w:t>
-      </w:r>
-      <w:r>
-        <w:fldChar w:fldCharType="end"/>
-      </w:r>
-      <w:r>
-        <w:t xml:space="preserve"> to determine if the variances of the inter-observer errors calculated using the manual and automatic landmarks were equal (the null hypothesis) or unequal (the alternative hypothesis; Table X). </w:t>
-      </w:r>
-    </w:p>
-    <w:p>
-      <w:r>
-        <w:rPr>
-          <w:b/>
-        </w:rPr>
-        <w:t xml:space="preserve">Table X. Comparison of inter-observer error variance. </w:t>
-      </w:r>
-      <w:r>
-        <w:t xml:space="preserve">The root mean squared error of average landmark configurations for the manual and automatic landmarks averaged across scans as well as the F value and P value from performing a </w:t>
-      </w:r>
-      <w:proofErr w:type="spellStart"/>
-      <w:r>
-        <w:t>Levene’s</w:t>
-      </w:r>
-      <w:proofErr w:type="spellEnd"/>
-      <w:r>
-        <w:t xml:space="preserve"> test per landmark. </w:t>
-      </w:r>
-    </w:p>
-    <w:tbl>
-      <w:tblPr>
-        <w:tblW w:w="0" w:type="auto"/>
-        <w:tblLook w:val="04A0" w:firstRow="1" w:lastRow="0" w:firstColumn="1" w:lastColumn="0" w:noHBand="0" w:noVBand="1"/>
-      </w:tblPr>
-      <w:tblGrid>
-        <w:gridCol w:w="2163"/>
-        <w:gridCol w:w="1530"/>
-        <w:gridCol w:w="1236"/>
-        <w:gridCol w:w="1116"/>
-        <w:gridCol w:w="1330"/>
-      </w:tblGrid>
-      <w:tr>
-        <w:trPr>
-          <w:trHeight w:val="310"/>
-        </w:trPr>
-        <w:tc>
-          <w:tcPr>
-            <w:tcW w:w="0" w:type="auto"/>
-            <w:tcBorders>
-              <w:top w:val="nil"/>
-              <w:left w:val="nil"/>
-              <w:bottom w:val="single" w:sz="4" w:space="0" w:color="auto"/>
-              <w:right w:val="single" w:sz="4" w:space="0" w:color="auto"/>
-            </w:tcBorders>
-            <w:vAlign w:val="center"/>
-          </w:tcPr>
-          <w:p>
-            <w:pPr>
-              <w:spacing w:before="0" w:after="0"/>
-              <w:jc w:val="center"/>
-              <w:rPr>
-                <w:rFonts w:eastAsia="Times New Roman" w:cs="Times New Roman"/>
-                <w:i/>
-                <w:color w:val="000000"/>
-                <w:szCs w:val="24"/>
-              </w:rPr>
-            </w:pPr>
-            <w:r>
-              <w:rPr>
-                <w:rFonts w:cs="Times New Roman"/>
-                <w:i/>
-                <w:color w:val="000000"/>
-                <w:szCs w:val="24"/>
-              </w:rPr>
-              <w:t>Landmark</w:t>
-            </w:r>
-          </w:p>
-        </w:tc>
-        <w:tc>
-          <w:tcPr>
-            <w:tcW w:w="0" w:type="auto"/>
-            <w:tcBorders>
-              <w:top w:val="nil"/>
-              <w:left w:val="single" w:sz="4" w:space="0" w:color="auto"/>
-              <w:bottom w:val="single" w:sz="4" w:space="0" w:color="auto"/>
-              <w:right w:val="nil"/>
-            </w:tcBorders>
-            <w:shd w:val="clear" w:color="auto" w:fill="auto"/>
-            <w:noWrap/>
-            <w:vAlign w:val="center"/>
-            <w:hideMark/>
-          </w:tcPr>
-          <w:p>
-            <w:pPr>
-              <w:spacing w:before="0" w:after="0"/>
-              <w:jc w:val="center"/>
-              <w:rPr>
-                <w:rFonts w:eastAsia="Times New Roman" w:cs="Times New Roman"/>
-                <w:i/>
-                <w:color w:val="000000"/>
-                <w:szCs w:val="24"/>
-              </w:rPr>
-            </w:pPr>
-            <w:r>
-              <w:rPr>
-                <w:rFonts w:eastAsia="Times New Roman" w:cs="Times New Roman"/>
-                <w:i/>
-                <w:color w:val="000000"/>
-                <w:szCs w:val="24"/>
-              </w:rPr>
-              <w:t>Manual (mm)</w:t>
-            </w:r>
-          </w:p>
-        </w:tc>
-        <w:tc>
-          <w:tcPr>
-            <w:tcW w:w="0" w:type="auto"/>
-            <w:tcBorders>
-              <w:top w:val="nil"/>
-              <w:left w:val="nil"/>
-              <w:bottom w:val="single" w:sz="4" w:space="0" w:color="auto"/>
-              <w:right w:val="nil"/>
-            </w:tcBorders>
-            <w:shd w:val="clear" w:color="auto" w:fill="auto"/>
-            <w:noWrap/>
-            <w:vAlign w:val="center"/>
-            <w:hideMark/>
-          </w:tcPr>
-          <w:p>
-            <w:pPr>
-              <w:spacing w:before="0" w:after="0"/>
-              <w:jc w:val="center"/>
-              <w:rPr>
-                <w:rFonts w:eastAsia="Times New Roman" w:cs="Times New Roman"/>
-                <w:i/>
-                <w:color w:val="000000"/>
-                <w:szCs w:val="24"/>
-              </w:rPr>
-            </w:pPr>
-            <w:r>
-              <w:rPr>
-                <w:rFonts w:eastAsia="Times New Roman" w:cs="Times New Roman"/>
-                <w:i/>
-                <w:color w:val="000000"/>
-                <w:szCs w:val="24"/>
-              </w:rPr>
-              <w:t>Auto (mm)</w:t>
-            </w:r>
-          </w:p>
-        </w:tc>
-        <w:tc>
-          <w:tcPr>
-            <w:tcW w:w="0" w:type="auto"/>
-            <w:tcBorders>
-              <w:top w:val="nil"/>
-              <w:left w:val="nil"/>
-              <w:bottom w:val="single" w:sz="4" w:space="0" w:color="auto"/>
-              <w:right w:val="nil"/>
-            </w:tcBorders>
-            <w:shd w:val="clear" w:color="auto" w:fill="auto"/>
-            <w:noWrap/>
-            <w:vAlign w:val="center"/>
-            <w:hideMark/>
-          </w:tcPr>
-          <w:p>
-            <w:pPr>
-              <w:spacing w:before="0" w:after="0"/>
-              <w:jc w:val="center"/>
-              <w:rPr>
-                <w:rFonts w:eastAsia="Times New Roman" w:cs="Times New Roman"/>
-                <w:i/>
-                <w:color w:val="000000"/>
-                <w:szCs w:val="24"/>
-              </w:rPr>
-            </w:pPr>
-            <w:r>
-              <w:rPr>
-                <w:rFonts w:eastAsia="Times New Roman" w:cs="Times New Roman"/>
-                <w:i/>
-                <w:color w:val="000000"/>
-                <w:szCs w:val="24"/>
-              </w:rPr>
-              <w:t>F value</w:t>
-            </w:r>
-          </w:p>
-        </w:tc>
-        <w:tc>
-          <w:tcPr>
-            <w:tcW w:w="0" w:type="auto"/>
-            <w:tcBorders>
-              <w:top w:val="nil"/>
-              <w:left w:val="nil"/>
-              <w:bottom w:val="single" w:sz="4" w:space="0" w:color="auto"/>
-              <w:right w:val="nil"/>
-            </w:tcBorders>
-            <w:shd w:val="clear" w:color="auto" w:fill="auto"/>
-            <w:noWrap/>
-            <w:vAlign w:val="center"/>
-            <w:hideMark/>
-          </w:tcPr>
-          <w:p>
-            <w:pPr>
-              <w:spacing w:before="0" w:after="0"/>
-              <w:jc w:val="center"/>
-              <w:rPr>
-                <w:rFonts w:eastAsia="Times New Roman" w:cs="Times New Roman"/>
-                <w:i/>
-                <w:color w:val="000000"/>
-                <w:szCs w:val="24"/>
-              </w:rPr>
-            </w:pPr>
-            <w:r>
-              <w:rPr>
-                <w:rFonts w:eastAsia="Times New Roman" w:cs="Times New Roman"/>
-                <w:i/>
-                <w:color w:val="000000"/>
-                <w:szCs w:val="24"/>
-              </w:rPr>
-              <w:t>P value</w:t>
-            </w:r>
-          </w:p>
-        </w:tc>
-      </w:tr>
-      <w:tr>
-        <w:trPr>
-          <w:trHeight w:val="310"/>
-        </w:trPr>
-        <w:tc>
-          <w:tcPr>
-            <w:tcW w:w="0" w:type="auto"/>
-            <w:tcBorders>
-              <w:top w:val="single" w:sz="4" w:space="0" w:color="auto"/>
-              <w:left w:val="nil"/>
-              <w:bottom w:val="nil"/>
-              <w:right w:val="single" w:sz="4" w:space="0" w:color="auto"/>
-            </w:tcBorders>
-            <w:vAlign w:val="center"/>
-          </w:tcPr>
-          <w:p>
-            <w:pPr>
-              <w:spacing w:before="0" w:after="0"/>
-              <w:jc w:val="center"/>
-              <w:rPr>
-                <w:rFonts w:eastAsia="Times New Roman" w:cs="Times New Roman"/>
-                <w:i/>
-                <w:color w:val="000000"/>
-                <w:szCs w:val="24"/>
-              </w:rPr>
-            </w:pPr>
-            <w:r>
-              <w:rPr>
-                <w:rFonts w:cs="Times New Roman"/>
-                <w:i/>
-                <w:color w:val="000000"/>
-                <w:szCs w:val="24"/>
-              </w:rPr>
-              <w:t>Alar curvature left</w:t>
-            </w:r>
-          </w:p>
-        </w:tc>
-        <w:tc>
-          <w:tcPr>
-            <w:tcW w:w="0" w:type="auto"/>
-            <w:tcBorders>
-              <w:top w:val="single" w:sz="4" w:space="0" w:color="auto"/>
-              <w:left w:val="single" w:sz="4" w:space="0" w:color="auto"/>
-              <w:bottom w:val="nil"/>
-              <w:right w:val="nil"/>
-            </w:tcBorders>
-            <w:shd w:val="clear" w:color="auto" w:fill="auto"/>
-            <w:noWrap/>
-            <w:vAlign w:val="bottom"/>
-            <w:hideMark/>
-          </w:tcPr>
-          <w:p>
-            <w:pPr>
-              <w:spacing w:before="0" w:after="0"/>
-              <w:jc w:val="center"/>
-              <w:rPr>
-                <w:rFonts w:eastAsia="Times New Roman" w:cs="Times New Roman"/>
-                <w:color w:val="000000"/>
-                <w:szCs w:val="24"/>
-              </w:rPr>
-            </w:pPr>
-            <w:r>
-              <w:rPr>
-                <w:rFonts w:cs="Times New Roman"/>
-                <w:color w:val="000000"/>
-                <w:szCs w:val="24"/>
-              </w:rPr>
-              <w:t>0.4337</w:t>
-            </w:r>
-          </w:p>
-        </w:tc>
-        <w:tc>
-          <w:tcPr>
-            <w:tcW w:w="0" w:type="auto"/>
-            <w:tcBorders>
-              <w:top w:val="single" w:sz="4" w:space="0" w:color="auto"/>
-              <w:left w:val="nil"/>
-              <w:bottom w:val="nil"/>
-              <w:right w:val="nil"/>
-            </w:tcBorders>
-            <w:shd w:val="clear" w:color="auto" w:fill="auto"/>
-            <w:noWrap/>
-            <w:vAlign w:val="bottom"/>
-            <w:hideMark/>
-          </w:tcPr>
-          <w:p>
-            <w:pPr>
-              <w:spacing w:before="0" w:after="0"/>
-              <w:jc w:val="center"/>
-              <w:rPr>
-                <w:rFonts w:eastAsia="Times New Roman" w:cs="Times New Roman"/>
-                <w:color w:val="000000"/>
-                <w:szCs w:val="24"/>
-              </w:rPr>
-            </w:pPr>
-            <w:r>
-              <w:rPr>
-                <w:rFonts w:cs="Times New Roman"/>
-                <w:color w:val="000000"/>
-                <w:szCs w:val="24"/>
-              </w:rPr>
-              <w:t>0.1030</w:t>
-            </w:r>
-          </w:p>
-        </w:tc>
-        <w:tc>
-          <w:tcPr>
-            <w:tcW w:w="0" w:type="auto"/>
-            <w:tcBorders>
-              <w:top w:val="single" w:sz="4" w:space="0" w:color="auto"/>
-              <w:left w:val="nil"/>
-              <w:bottom w:val="nil"/>
-              <w:right w:val="nil"/>
-            </w:tcBorders>
-            <w:shd w:val="clear" w:color="auto" w:fill="auto"/>
-            <w:noWrap/>
-            <w:vAlign w:val="bottom"/>
-            <w:hideMark/>
-          </w:tcPr>
-          <w:p>
-            <w:pPr>
-              <w:spacing w:before="0" w:after="0"/>
-              <w:jc w:val="center"/>
-              <w:rPr>
-                <w:rFonts w:eastAsia="Times New Roman" w:cs="Times New Roman"/>
-                <w:color w:val="000000"/>
-                <w:szCs w:val="24"/>
-              </w:rPr>
-            </w:pPr>
-            <w:r>
-              <w:rPr>
-                <w:rFonts w:cs="Times New Roman"/>
-                <w:color w:val="000000"/>
-                <w:szCs w:val="24"/>
-              </w:rPr>
-              <w:t>59.62442</w:t>
-            </w:r>
-          </w:p>
-        </w:tc>
-        <w:tc>
-          <w:tcPr>
-            <w:tcW w:w="0" w:type="auto"/>
-            <w:tcBorders>
-              <w:top w:val="single" w:sz="4" w:space="0" w:color="auto"/>
-              <w:left w:val="nil"/>
-              <w:bottom w:val="nil"/>
-              <w:right w:val="nil"/>
-            </w:tcBorders>
-            <w:shd w:val="clear" w:color="auto" w:fill="auto"/>
-            <w:noWrap/>
-            <w:vAlign w:val="bottom"/>
-            <w:hideMark/>
-          </w:tcPr>
-          <w:p>
-            <w:pPr>
-              <w:spacing w:before="0" w:after="0"/>
-              <w:jc w:val="center"/>
-              <w:rPr>
-                <w:rFonts w:eastAsia="Times New Roman" w:cs="Times New Roman"/>
-                <w:b/>
-                <w:color w:val="000000"/>
-                <w:szCs w:val="24"/>
-              </w:rPr>
-            </w:pPr>
-            <w:r>
-              <w:rPr>
-                <w:rFonts w:cs="Times New Roman"/>
-                <w:b/>
-                <w:color w:val="000000"/>
-                <w:szCs w:val="24"/>
-              </w:rPr>
-              <w:t>2.83 x 10</w:t>
-            </w:r>
-            <w:r>
-              <w:rPr>
-                <w:rFonts w:cs="Times New Roman"/>
-                <w:b/>
-                <w:color w:val="000000"/>
-                <w:szCs w:val="24"/>
-                <w:vertAlign w:val="superscript"/>
-              </w:rPr>
-              <w:t>-11</w:t>
-            </w:r>
-          </w:p>
-        </w:tc>
-      </w:tr>
-      <w:tr>
-        <w:trPr>
-          <w:trHeight w:val="310"/>
-        </w:trPr>
-        <w:tc>
-          <w:tcPr>
-            <w:tcW w:w="0" w:type="auto"/>
-            <w:tcBorders>
-              <w:top w:val="nil"/>
-              <w:left w:val="nil"/>
-              <w:bottom w:val="nil"/>
-              <w:right w:val="single" w:sz="4" w:space="0" w:color="auto"/>
-            </w:tcBorders>
-            <w:vAlign w:val="center"/>
-          </w:tcPr>
-          <w:p>
-            <w:pPr>
-              <w:spacing w:before="0" w:after="0"/>
-              <w:jc w:val="center"/>
-              <w:rPr>
-                <w:rFonts w:eastAsia="Times New Roman" w:cs="Times New Roman"/>
-                <w:i/>
-                <w:color w:val="000000"/>
-                <w:szCs w:val="24"/>
-              </w:rPr>
-            </w:pPr>
-            <w:r>
-              <w:rPr>
-                <w:rFonts w:cs="Times New Roman"/>
-                <w:i/>
-                <w:color w:val="000000"/>
-                <w:szCs w:val="24"/>
-              </w:rPr>
-              <w:t>Alar curvature right</w:t>
-            </w:r>
-          </w:p>
-        </w:tc>
-        <w:tc>
-          <w:tcPr>
-            <w:tcW w:w="0" w:type="auto"/>
-            <w:tcBorders>
-              <w:top w:val="nil"/>
-              <w:left w:val="single" w:sz="4" w:space="0" w:color="auto"/>
-              <w:bottom w:val="nil"/>
-              <w:right w:val="nil"/>
-            </w:tcBorders>
-            <w:shd w:val="clear" w:color="auto" w:fill="auto"/>
-            <w:noWrap/>
-            <w:vAlign w:val="bottom"/>
-            <w:hideMark/>
-          </w:tcPr>
-          <w:p>
-            <w:pPr>
-              <w:spacing w:before="0" w:after="0"/>
-              <w:jc w:val="center"/>
-              <w:rPr>
-                <w:rFonts w:eastAsia="Times New Roman" w:cs="Times New Roman"/>
-                <w:color w:val="000000"/>
-                <w:szCs w:val="24"/>
-              </w:rPr>
-            </w:pPr>
-            <w:r>
-              <w:rPr>
-                <w:rFonts w:cs="Times New Roman"/>
-                <w:color w:val="000000"/>
-                <w:szCs w:val="24"/>
-              </w:rPr>
-              <w:t>0.4648</w:t>
-            </w:r>
-          </w:p>
-        </w:tc>
-        <w:tc>
-          <w:tcPr>
-            <w:tcW w:w="0" w:type="auto"/>
-            <w:tcBorders>
-              <w:top w:val="nil"/>
-              <w:left w:val="nil"/>
-              <w:bottom w:val="nil"/>
-              <w:right w:val="nil"/>
-            </w:tcBorders>
-            <w:shd w:val="clear" w:color="auto" w:fill="auto"/>
-            <w:noWrap/>
-            <w:vAlign w:val="bottom"/>
-            <w:hideMark/>
-          </w:tcPr>
-          <w:p>
-            <w:pPr>
-              <w:spacing w:before="0" w:after="0"/>
-              <w:jc w:val="center"/>
-              <w:rPr>
-                <w:rFonts w:eastAsia="Times New Roman" w:cs="Times New Roman"/>
-                <w:color w:val="000000"/>
-                <w:szCs w:val="24"/>
-              </w:rPr>
-            </w:pPr>
-            <w:r>
-              <w:rPr>
-                <w:rFonts w:cs="Times New Roman"/>
-                <w:color w:val="000000"/>
-                <w:szCs w:val="24"/>
-              </w:rPr>
-              <w:t>0.3017</w:t>
-            </w:r>
-          </w:p>
-        </w:tc>
-        <w:tc>
-          <w:tcPr>
-            <w:tcW w:w="0" w:type="auto"/>
-            <w:tcBorders>
-              <w:top w:val="nil"/>
-              <w:left w:val="nil"/>
-              <w:bottom w:val="nil"/>
-              <w:right w:val="nil"/>
-            </w:tcBorders>
-            <w:shd w:val="clear" w:color="auto" w:fill="auto"/>
-            <w:noWrap/>
-            <w:vAlign w:val="bottom"/>
-            <w:hideMark/>
-          </w:tcPr>
-          <w:p>
-            <w:pPr>
-              <w:spacing w:before="0" w:after="0"/>
-              <w:jc w:val="center"/>
-              <w:rPr>
-                <w:rFonts w:eastAsia="Times New Roman" w:cs="Times New Roman"/>
-                <w:color w:val="000000"/>
-                <w:szCs w:val="24"/>
-              </w:rPr>
-            </w:pPr>
-            <w:r>
-              <w:rPr>
-                <w:rFonts w:cs="Times New Roman"/>
-                <w:color w:val="000000"/>
-                <w:szCs w:val="24"/>
-              </w:rPr>
-              <w:t>22.23464</w:t>
-            </w:r>
-          </w:p>
-        </w:tc>
-        <w:tc>
-          <w:tcPr>
-            <w:tcW w:w="0" w:type="auto"/>
-            <w:tcBorders>
-              <w:top w:val="nil"/>
-              <w:left w:val="nil"/>
-              <w:bottom w:val="nil"/>
-              <w:right w:val="nil"/>
-            </w:tcBorders>
-            <w:shd w:val="clear" w:color="auto" w:fill="auto"/>
-            <w:noWrap/>
-            <w:vAlign w:val="bottom"/>
-            <w:hideMark/>
-          </w:tcPr>
-          <w:p>
-            <w:pPr>
-              <w:spacing w:before="0" w:after="0"/>
-              <w:jc w:val="center"/>
-              <w:rPr>
-                <w:rFonts w:eastAsia="Times New Roman" w:cs="Times New Roman"/>
-                <w:b/>
-                <w:color w:val="000000"/>
-                <w:szCs w:val="24"/>
-              </w:rPr>
-            </w:pPr>
-            <w:r>
-              <w:rPr>
-                <w:rFonts w:cs="Times New Roman"/>
-                <w:b/>
-                <w:color w:val="000000"/>
-                <w:szCs w:val="24"/>
-              </w:rPr>
-              <w:t>1.01 x 10</w:t>
-            </w:r>
-            <w:r>
-              <w:rPr>
-                <w:rFonts w:cs="Times New Roman"/>
-                <w:b/>
-                <w:color w:val="000000"/>
-                <w:szCs w:val="24"/>
-                <w:vertAlign w:val="superscript"/>
-              </w:rPr>
-              <w:t>-5</w:t>
-            </w:r>
-          </w:p>
-        </w:tc>
-      </w:tr>
-      <w:tr>
-        <w:trPr>
-          <w:trHeight w:val="310"/>
-        </w:trPr>
-        <w:tc>
-          <w:tcPr>
-            <w:tcW w:w="0" w:type="auto"/>
-            <w:tcBorders>
-              <w:top w:val="nil"/>
-              <w:left w:val="nil"/>
-              <w:bottom w:val="nil"/>
-              <w:right w:val="single" w:sz="4" w:space="0" w:color="auto"/>
-            </w:tcBorders>
-            <w:vAlign w:val="center"/>
-          </w:tcPr>
-          <w:p>
-            <w:pPr>
-              <w:spacing w:before="0" w:after="0"/>
-              <w:jc w:val="center"/>
-              <w:rPr>
-                <w:rFonts w:eastAsia="Times New Roman" w:cs="Times New Roman"/>
-                <w:i/>
-                <w:color w:val="000000"/>
-                <w:szCs w:val="24"/>
-              </w:rPr>
-            </w:pPr>
-            <w:proofErr w:type="spellStart"/>
-            <w:r>
-              <w:rPr>
-                <w:rFonts w:cs="Times New Roman"/>
-                <w:i/>
-                <w:color w:val="000000"/>
-                <w:szCs w:val="24"/>
-              </w:rPr>
-              <w:t>Chelion</w:t>
-            </w:r>
-            <w:proofErr w:type="spellEnd"/>
-            <w:r>
-              <w:rPr>
-                <w:rFonts w:cs="Times New Roman"/>
-                <w:i/>
-                <w:color w:val="000000"/>
-                <w:szCs w:val="24"/>
-              </w:rPr>
-              <w:t xml:space="preserve"> left</w:t>
-            </w:r>
-          </w:p>
-        </w:tc>
-        <w:tc>
-          <w:tcPr>
-            <w:tcW w:w="0" w:type="auto"/>
-            <w:tcBorders>
-              <w:top w:val="nil"/>
-              <w:left w:val="single" w:sz="4" w:space="0" w:color="auto"/>
-              <w:bottom w:val="nil"/>
-              <w:right w:val="nil"/>
-            </w:tcBorders>
-            <w:shd w:val="clear" w:color="auto" w:fill="auto"/>
-            <w:noWrap/>
-            <w:vAlign w:val="bottom"/>
-            <w:hideMark/>
-          </w:tcPr>
-          <w:p>
-            <w:pPr>
-              <w:spacing w:before="0" w:after="0"/>
-              <w:jc w:val="center"/>
-              <w:rPr>
-                <w:rFonts w:eastAsia="Times New Roman" w:cs="Times New Roman"/>
-                <w:color w:val="000000"/>
-                <w:szCs w:val="24"/>
-              </w:rPr>
-            </w:pPr>
-            <w:r>
-              <w:rPr>
-                <w:rFonts w:cs="Times New Roman"/>
-                <w:color w:val="000000"/>
-                <w:szCs w:val="24"/>
-              </w:rPr>
-              <w:t>0.5914</w:t>
-            </w:r>
-          </w:p>
-        </w:tc>
-        <w:tc>
-          <w:tcPr>
-            <w:tcW w:w="0" w:type="auto"/>
-            <w:tcBorders>
-              <w:top w:val="nil"/>
-              <w:left w:val="nil"/>
-              <w:bottom w:val="nil"/>
-              <w:right w:val="nil"/>
-            </w:tcBorders>
-            <w:shd w:val="clear" w:color="auto" w:fill="auto"/>
-            <w:noWrap/>
-            <w:vAlign w:val="bottom"/>
-            <w:hideMark/>
-          </w:tcPr>
-          <w:p>
-            <w:pPr>
-              <w:spacing w:before="0" w:after="0"/>
-              <w:jc w:val="center"/>
-              <w:rPr>
-                <w:rFonts w:eastAsia="Times New Roman" w:cs="Times New Roman"/>
-                <w:color w:val="000000"/>
-                <w:szCs w:val="24"/>
-              </w:rPr>
-            </w:pPr>
-            <w:r>
-              <w:rPr>
-                <w:rFonts w:cs="Times New Roman"/>
-                <w:color w:val="000000"/>
-                <w:szCs w:val="24"/>
-              </w:rPr>
-              <w:t>0.2826</w:t>
-            </w:r>
-          </w:p>
-        </w:tc>
-        <w:tc>
-          <w:tcPr>
-            <w:tcW w:w="0" w:type="auto"/>
-            <w:tcBorders>
-              <w:top w:val="nil"/>
-              <w:left w:val="nil"/>
-              <w:bottom w:val="nil"/>
-              <w:right w:val="nil"/>
-            </w:tcBorders>
-            <w:shd w:val="clear" w:color="auto" w:fill="auto"/>
-            <w:noWrap/>
-            <w:vAlign w:val="bottom"/>
-            <w:hideMark/>
-          </w:tcPr>
-          <w:p>
-            <w:pPr>
-              <w:spacing w:before="0" w:after="0"/>
-              <w:jc w:val="center"/>
-              <w:rPr>
-                <w:rFonts w:eastAsia="Times New Roman" w:cs="Times New Roman"/>
-                <w:color w:val="000000"/>
-                <w:szCs w:val="24"/>
-              </w:rPr>
-            </w:pPr>
-            <w:r>
-              <w:rPr>
-                <w:rFonts w:cs="Times New Roman"/>
-                <w:color w:val="000000"/>
-                <w:szCs w:val="24"/>
-              </w:rPr>
-              <w:t>4.645328</w:t>
-            </w:r>
-          </w:p>
-        </w:tc>
-        <w:tc>
-          <w:tcPr>
-            <w:tcW w:w="0" w:type="auto"/>
-            <w:tcBorders>
-              <w:top w:val="nil"/>
-              <w:left w:val="nil"/>
-              <w:bottom w:val="nil"/>
-              <w:right w:val="nil"/>
-            </w:tcBorders>
-            <w:shd w:val="clear" w:color="auto" w:fill="auto"/>
-            <w:noWrap/>
-            <w:vAlign w:val="bottom"/>
-            <w:hideMark/>
-          </w:tcPr>
-          <w:p>
-            <w:pPr>
-              <w:spacing w:before="0" w:after="0"/>
-              <w:jc w:val="center"/>
-              <w:rPr>
-                <w:rFonts w:eastAsia="Times New Roman" w:cs="Times New Roman"/>
-                <w:b/>
-                <w:color w:val="000000"/>
-                <w:szCs w:val="24"/>
-              </w:rPr>
-            </w:pPr>
-            <w:r>
-              <w:rPr>
-                <w:rFonts w:cs="Times New Roman"/>
-                <w:b/>
-                <w:color w:val="000000"/>
-                <w:szCs w:val="24"/>
-              </w:rPr>
-              <w:t>0.0341</w:t>
-            </w:r>
-          </w:p>
-        </w:tc>
-      </w:tr>
-      <w:tr>
-        <w:trPr>
-          <w:trHeight w:val="310"/>
-        </w:trPr>
-        <w:tc>
-          <w:tcPr>
-            <w:tcW w:w="0" w:type="auto"/>
-            <w:tcBorders>
-              <w:top w:val="nil"/>
-              <w:left w:val="nil"/>
-              <w:bottom w:val="nil"/>
-              <w:right w:val="single" w:sz="4" w:space="0" w:color="auto"/>
-            </w:tcBorders>
-            <w:vAlign w:val="center"/>
-          </w:tcPr>
-          <w:p>
-            <w:pPr>
-              <w:spacing w:before="0" w:after="0"/>
-              <w:jc w:val="center"/>
-              <w:rPr>
-                <w:rFonts w:eastAsia="Times New Roman" w:cs="Times New Roman"/>
-                <w:i/>
-                <w:color w:val="000000"/>
-                <w:szCs w:val="24"/>
-              </w:rPr>
-            </w:pPr>
-            <w:proofErr w:type="spellStart"/>
-            <w:r>
-              <w:rPr>
-                <w:rFonts w:cs="Times New Roman"/>
-                <w:i/>
-                <w:color w:val="000000"/>
-                <w:szCs w:val="24"/>
-              </w:rPr>
-              <w:t>Chelion</w:t>
-            </w:r>
-            <w:proofErr w:type="spellEnd"/>
-            <w:r>
-              <w:rPr>
-                <w:rFonts w:cs="Times New Roman"/>
-                <w:i/>
-                <w:color w:val="000000"/>
-                <w:szCs w:val="24"/>
-              </w:rPr>
-              <w:t xml:space="preserve"> right</w:t>
-            </w:r>
-          </w:p>
-        </w:tc>
-        <w:tc>
-          <w:tcPr>
-            <w:tcW w:w="0" w:type="auto"/>
-            <w:tcBorders>
-              <w:top w:val="nil"/>
-              <w:left w:val="single" w:sz="4" w:space="0" w:color="auto"/>
-              <w:bottom w:val="nil"/>
-              <w:right w:val="nil"/>
-            </w:tcBorders>
-            <w:shd w:val="clear" w:color="auto" w:fill="auto"/>
-            <w:noWrap/>
-            <w:vAlign w:val="bottom"/>
-            <w:hideMark/>
-          </w:tcPr>
-          <w:p>
-            <w:pPr>
-              <w:spacing w:before="0" w:after="0"/>
-              <w:jc w:val="center"/>
-              <w:rPr>
-                <w:rFonts w:eastAsia="Times New Roman" w:cs="Times New Roman"/>
-                <w:color w:val="000000"/>
-                <w:szCs w:val="24"/>
-              </w:rPr>
-            </w:pPr>
-            <w:r>
-              <w:rPr>
-                <w:rFonts w:cs="Times New Roman"/>
-                <w:color w:val="000000"/>
-                <w:szCs w:val="24"/>
-              </w:rPr>
-              <w:t>0.4220</w:t>
-            </w:r>
-          </w:p>
-        </w:tc>
-        <w:tc>
-          <w:tcPr>
-            <w:tcW w:w="0" w:type="auto"/>
-            <w:tcBorders>
-              <w:top w:val="nil"/>
-              <w:left w:val="nil"/>
-              <w:bottom w:val="nil"/>
-              <w:right w:val="nil"/>
-            </w:tcBorders>
-            <w:shd w:val="clear" w:color="auto" w:fill="auto"/>
-            <w:noWrap/>
-            <w:vAlign w:val="bottom"/>
-            <w:hideMark/>
-          </w:tcPr>
-          <w:p>
-            <w:pPr>
-              <w:spacing w:before="0" w:after="0"/>
-              <w:jc w:val="center"/>
-              <w:rPr>
-                <w:rFonts w:eastAsia="Times New Roman" w:cs="Times New Roman"/>
-                <w:color w:val="000000"/>
-                <w:szCs w:val="24"/>
-              </w:rPr>
-            </w:pPr>
-            <w:r>
-              <w:rPr>
-                <w:rFonts w:cs="Times New Roman"/>
-                <w:color w:val="000000"/>
-                <w:szCs w:val="24"/>
-              </w:rPr>
-              <w:t>0.0901</w:t>
-            </w:r>
-          </w:p>
-        </w:tc>
-        <w:tc>
-          <w:tcPr>
-            <w:tcW w:w="0" w:type="auto"/>
-            <w:tcBorders>
-              <w:top w:val="nil"/>
-              <w:left w:val="nil"/>
-              <w:bottom w:val="nil"/>
-              <w:right w:val="nil"/>
-            </w:tcBorders>
-            <w:shd w:val="clear" w:color="auto" w:fill="auto"/>
-            <w:noWrap/>
-            <w:vAlign w:val="bottom"/>
-            <w:hideMark/>
-          </w:tcPr>
-          <w:p>
-            <w:pPr>
-              <w:spacing w:before="0" w:after="0"/>
-              <w:jc w:val="center"/>
-              <w:rPr>
-                <w:rFonts w:eastAsia="Times New Roman" w:cs="Times New Roman"/>
-                <w:color w:val="000000"/>
-                <w:szCs w:val="24"/>
-              </w:rPr>
-            </w:pPr>
-            <w:r>
-              <w:rPr>
-                <w:rFonts w:cs="Times New Roman"/>
-                <w:color w:val="000000"/>
-                <w:szCs w:val="24"/>
-              </w:rPr>
-              <w:t>24.51013</w:t>
-            </w:r>
-          </w:p>
-        </w:tc>
-        <w:tc>
-          <w:tcPr>
-            <w:tcW w:w="0" w:type="auto"/>
-            <w:tcBorders>
-              <w:top w:val="nil"/>
-              <w:left w:val="nil"/>
-              <w:bottom w:val="nil"/>
-              <w:right w:val="nil"/>
-            </w:tcBorders>
-            <w:shd w:val="clear" w:color="auto" w:fill="auto"/>
-            <w:noWrap/>
-            <w:vAlign w:val="bottom"/>
-            <w:hideMark/>
-          </w:tcPr>
-          <w:p>
-            <w:pPr>
-              <w:spacing w:before="0" w:after="0"/>
-              <w:jc w:val="center"/>
-              <w:rPr>
-                <w:rFonts w:eastAsia="Times New Roman" w:cs="Times New Roman"/>
-                <w:b/>
-                <w:color w:val="000000"/>
-                <w:szCs w:val="24"/>
-              </w:rPr>
-            </w:pPr>
-            <w:r>
-              <w:rPr>
-                <w:rFonts w:cs="Times New Roman"/>
-                <w:b/>
-                <w:color w:val="000000"/>
-                <w:szCs w:val="24"/>
-              </w:rPr>
-              <w:t>4.03 x 10</w:t>
-            </w:r>
-            <w:r>
-              <w:rPr>
-                <w:rFonts w:cs="Times New Roman"/>
-                <w:b/>
-                <w:color w:val="000000"/>
-                <w:szCs w:val="24"/>
-                <w:vertAlign w:val="superscript"/>
-              </w:rPr>
-              <w:t>-6</w:t>
-            </w:r>
-          </w:p>
-        </w:tc>
-      </w:tr>
-      <w:tr>
-        <w:trPr>
-          <w:trHeight w:val="310"/>
-        </w:trPr>
-        <w:tc>
-          <w:tcPr>
-            <w:tcW w:w="0" w:type="auto"/>
-            <w:tcBorders>
-              <w:top w:val="nil"/>
-              <w:left w:val="nil"/>
-              <w:bottom w:val="nil"/>
-              <w:right w:val="single" w:sz="4" w:space="0" w:color="auto"/>
-            </w:tcBorders>
-            <w:vAlign w:val="center"/>
-          </w:tcPr>
-          <w:p>
-            <w:pPr>
-              <w:spacing w:before="0" w:after="0"/>
-              <w:jc w:val="center"/>
-              <w:rPr>
-                <w:rFonts w:eastAsia="Times New Roman" w:cs="Times New Roman"/>
-                <w:i/>
-                <w:color w:val="000000"/>
-                <w:szCs w:val="24"/>
-              </w:rPr>
-            </w:pPr>
-            <w:r>
-              <w:rPr>
-                <w:rFonts w:cs="Times New Roman"/>
-                <w:i/>
-                <w:color w:val="000000"/>
-                <w:szCs w:val="24"/>
-              </w:rPr>
-              <w:t xml:space="preserve">Crista </w:t>
-            </w:r>
-            <w:proofErr w:type="spellStart"/>
-            <w:r>
-              <w:rPr>
-                <w:rFonts w:cs="Times New Roman"/>
-                <w:i/>
-                <w:color w:val="000000"/>
-                <w:szCs w:val="24"/>
-              </w:rPr>
-              <w:t>philtri</w:t>
-            </w:r>
-            <w:proofErr w:type="spellEnd"/>
-            <w:r>
-              <w:rPr>
-                <w:rFonts w:cs="Times New Roman"/>
-                <w:i/>
-                <w:color w:val="000000"/>
-                <w:szCs w:val="24"/>
-              </w:rPr>
-              <w:t xml:space="preserve"> left</w:t>
-            </w:r>
-          </w:p>
-        </w:tc>
-        <w:tc>
-          <w:tcPr>
-            <w:tcW w:w="0" w:type="auto"/>
-            <w:tcBorders>
-              <w:top w:val="nil"/>
-              <w:left w:val="single" w:sz="4" w:space="0" w:color="auto"/>
-              <w:bottom w:val="nil"/>
-              <w:right w:val="nil"/>
-            </w:tcBorders>
-            <w:shd w:val="clear" w:color="auto" w:fill="auto"/>
-            <w:noWrap/>
-            <w:vAlign w:val="bottom"/>
-            <w:hideMark/>
-          </w:tcPr>
-          <w:p>
-            <w:pPr>
-              <w:spacing w:before="0" w:after="0"/>
-              <w:jc w:val="center"/>
-              <w:rPr>
-                <w:rFonts w:eastAsia="Times New Roman" w:cs="Times New Roman"/>
-                <w:color w:val="000000"/>
-                <w:szCs w:val="24"/>
-              </w:rPr>
-            </w:pPr>
-            <w:r>
-              <w:rPr>
-                <w:rFonts w:cs="Times New Roman"/>
-                <w:color w:val="000000"/>
-                <w:szCs w:val="24"/>
-              </w:rPr>
-              <w:t>0.5488</w:t>
-            </w:r>
-          </w:p>
-        </w:tc>
-        <w:tc>
-          <w:tcPr>
-            <w:tcW w:w="0" w:type="auto"/>
-            <w:tcBorders>
-              <w:top w:val="nil"/>
-              <w:left w:val="nil"/>
-              <w:bottom w:val="nil"/>
-              <w:right w:val="nil"/>
-            </w:tcBorders>
-            <w:shd w:val="clear" w:color="auto" w:fill="auto"/>
-            <w:noWrap/>
-            <w:vAlign w:val="bottom"/>
-            <w:hideMark/>
-          </w:tcPr>
-          <w:p>
-            <w:pPr>
-              <w:spacing w:before="0" w:after="0"/>
-              <w:jc w:val="center"/>
-              <w:rPr>
-                <w:rFonts w:eastAsia="Times New Roman" w:cs="Times New Roman"/>
-                <w:color w:val="000000"/>
-                <w:szCs w:val="24"/>
-              </w:rPr>
-            </w:pPr>
-            <w:r>
-              <w:rPr>
-                <w:rFonts w:cs="Times New Roman"/>
-                <w:color w:val="000000"/>
-                <w:szCs w:val="24"/>
-              </w:rPr>
-              <w:t>0.5390</w:t>
-            </w:r>
-          </w:p>
-        </w:tc>
-        <w:tc>
-          <w:tcPr>
-            <w:tcW w:w="0" w:type="auto"/>
-            <w:tcBorders>
-              <w:top w:val="nil"/>
-              <w:left w:val="nil"/>
-              <w:bottom w:val="nil"/>
-              <w:right w:val="nil"/>
-            </w:tcBorders>
-            <w:shd w:val="clear" w:color="auto" w:fill="auto"/>
-            <w:noWrap/>
-            <w:vAlign w:val="bottom"/>
-            <w:hideMark/>
-          </w:tcPr>
-          <w:p>
-            <w:pPr>
-              <w:spacing w:before="0" w:after="0"/>
-              <w:jc w:val="center"/>
-              <w:rPr>
-                <w:rFonts w:eastAsia="Times New Roman" w:cs="Times New Roman"/>
-                <w:color w:val="000000"/>
-                <w:szCs w:val="24"/>
-              </w:rPr>
-            </w:pPr>
-            <w:r>
-              <w:rPr>
-                <w:rFonts w:cs="Times New Roman"/>
-                <w:color w:val="000000"/>
-                <w:szCs w:val="24"/>
-              </w:rPr>
-              <w:t>29.18319</w:t>
-            </w:r>
-          </w:p>
-        </w:tc>
-        <w:tc>
-          <w:tcPr>
-            <w:tcW w:w="0" w:type="auto"/>
-            <w:tcBorders>
-              <w:top w:val="nil"/>
-              <w:left w:val="nil"/>
-              <w:bottom w:val="nil"/>
-              <w:right w:val="nil"/>
-            </w:tcBorders>
-            <w:shd w:val="clear" w:color="auto" w:fill="auto"/>
-            <w:noWrap/>
-            <w:vAlign w:val="bottom"/>
-            <w:hideMark/>
-          </w:tcPr>
-          <w:p>
-            <w:pPr>
-              <w:spacing w:before="0" w:after="0"/>
-              <w:jc w:val="center"/>
-              <w:rPr>
-                <w:rFonts w:eastAsia="Times New Roman" w:cs="Times New Roman"/>
-                <w:b/>
-                <w:color w:val="000000"/>
-                <w:szCs w:val="24"/>
-              </w:rPr>
-            </w:pPr>
-            <w:r>
-              <w:rPr>
-                <w:rFonts w:cs="Times New Roman"/>
-                <w:b/>
-                <w:color w:val="000000"/>
-                <w:szCs w:val="24"/>
-              </w:rPr>
-              <w:t>6.60 x 10</w:t>
-            </w:r>
-            <w:r>
-              <w:rPr>
-                <w:rFonts w:cs="Times New Roman"/>
-                <w:b/>
-                <w:color w:val="000000"/>
-                <w:szCs w:val="24"/>
-                <w:vertAlign w:val="superscript"/>
-              </w:rPr>
-              <w:t>-7</w:t>
-            </w:r>
-          </w:p>
-        </w:tc>
-      </w:tr>
-      <w:tr>
-        <w:trPr>
-          <w:trHeight w:val="310"/>
-        </w:trPr>
-        <w:tc>
-          <w:tcPr>
-            <w:tcW w:w="0" w:type="auto"/>
-            <w:tcBorders>
-              <w:top w:val="nil"/>
-              <w:left w:val="nil"/>
-              <w:bottom w:val="nil"/>
-              <w:right w:val="single" w:sz="4" w:space="0" w:color="auto"/>
-            </w:tcBorders>
-            <w:vAlign w:val="center"/>
-          </w:tcPr>
-          <w:p>
-            <w:pPr>
-              <w:spacing w:before="0" w:after="0"/>
-              <w:jc w:val="center"/>
-              <w:rPr>
-                <w:rFonts w:eastAsia="Times New Roman" w:cs="Times New Roman"/>
-                <w:i/>
-                <w:color w:val="000000"/>
-                <w:szCs w:val="24"/>
-              </w:rPr>
-            </w:pPr>
-            <w:r>
-              <w:rPr>
-                <w:rFonts w:cs="Times New Roman"/>
-                <w:i/>
-                <w:color w:val="000000"/>
-                <w:szCs w:val="24"/>
-              </w:rPr>
-              <w:t xml:space="preserve">Crista </w:t>
-            </w:r>
-            <w:proofErr w:type="spellStart"/>
-            <w:r>
-              <w:rPr>
-                <w:rFonts w:cs="Times New Roman"/>
-                <w:i/>
-                <w:color w:val="000000"/>
-                <w:szCs w:val="24"/>
-              </w:rPr>
-              <w:t>philtri</w:t>
-            </w:r>
-            <w:proofErr w:type="spellEnd"/>
-            <w:r>
-              <w:rPr>
-                <w:rFonts w:cs="Times New Roman"/>
-                <w:i/>
-                <w:color w:val="000000"/>
-                <w:szCs w:val="24"/>
-              </w:rPr>
-              <w:t xml:space="preserve"> right</w:t>
-            </w:r>
-          </w:p>
-        </w:tc>
-        <w:tc>
-          <w:tcPr>
-            <w:tcW w:w="0" w:type="auto"/>
-            <w:tcBorders>
-              <w:top w:val="nil"/>
-              <w:left w:val="single" w:sz="4" w:space="0" w:color="auto"/>
-              <w:bottom w:val="nil"/>
-              <w:right w:val="nil"/>
-            </w:tcBorders>
-            <w:shd w:val="clear" w:color="auto" w:fill="auto"/>
-            <w:noWrap/>
-            <w:vAlign w:val="bottom"/>
-            <w:hideMark/>
-          </w:tcPr>
-          <w:p>
-            <w:pPr>
-              <w:spacing w:before="0" w:after="0"/>
-              <w:jc w:val="center"/>
-              <w:rPr>
-                <w:rFonts w:eastAsia="Times New Roman" w:cs="Times New Roman"/>
-                <w:color w:val="000000"/>
-                <w:szCs w:val="24"/>
-              </w:rPr>
-            </w:pPr>
-            <w:r>
-              <w:rPr>
-                <w:rFonts w:cs="Times New Roman"/>
-                <w:color w:val="000000"/>
-                <w:szCs w:val="24"/>
-              </w:rPr>
-              <w:t>0.6699</w:t>
-            </w:r>
-          </w:p>
-        </w:tc>
-        <w:tc>
-          <w:tcPr>
-            <w:tcW w:w="0" w:type="auto"/>
-            <w:tcBorders>
-              <w:top w:val="nil"/>
-              <w:left w:val="nil"/>
-              <w:bottom w:val="nil"/>
-              <w:right w:val="nil"/>
-            </w:tcBorders>
-            <w:shd w:val="clear" w:color="auto" w:fill="auto"/>
-            <w:noWrap/>
-            <w:vAlign w:val="bottom"/>
-            <w:hideMark/>
-          </w:tcPr>
-          <w:p>
-            <w:pPr>
-              <w:spacing w:before="0" w:after="0"/>
-              <w:jc w:val="center"/>
-              <w:rPr>
-                <w:rFonts w:eastAsia="Times New Roman" w:cs="Times New Roman"/>
-                <w:color w:val="000000"/>
-                <w:szCs w:val="24"/>
-              </w:rPr>
-            </w:pPr>
-            <w:r>
-              <w:rPr>
-                <w:rFonts w:cs="Times New Roman"/>
-                <w:color w:val="000000"/>
-                <w:szCs w:val="24"/>
-              </w:rPr>
-              <w:t>0.6324</w:t>
-            </w:r>
-          </w:p>
-        </w:tc>
-        <w:tc>
-          <w:tcPr>
-            <w:tcW w:w="0" w:type="auto"/>
-            <w:tcBorders>
-              <w:top w:val="nil"/>
-              <w:left w:val="nil"/>
-              <w:bottom w:val="nil"/>
-              <w:right w:val="nil"/>
-            </w:tcBorders>
-            <w:shd w:val="clear" w:color="auto" w:fill="auto"/>
-            <w:noWrap/>
-            <w:vAlign w:val="bottom"/>
-            <w:hideMark/>
-          </w:tcPr>
-          <w:p>
-            <w:pPr>
-              <w:spacing w:before="0" w:after="0"/>
-              <w:jc w:val="center"/>
-              <w:rPr>
-                <w:rFonts w:eastAsia="Times New Roman" w:cs="Times New Roman"/>
-                <w:color w:val="000000"/>
-                <w:szCs w:val="24"/>
-              </w:rPr>
-            </w:pPr>
-            <w:r>
-              <w:rPr>
-                <w:rFonts w:cs="Times New Roman"/>
-                <w:color w:val="000000"/>
-                <w:szCs w:val="24"/>
-              </w:rPr>
-              <w:t>18.16847</w:t>
-            </w:r>
-          </w:p>
-        </w:tc>
-        <w:tc>
-          <w:tcPr>
-            <w:tcW w:w="0" w:type="auto"/>
-            <w:tcBorders>
-              <w:top w:val="nil"/>
-              <w:left w:val="nil"/>
-              <w:bottom w:val="nil"/>
-              <w:right w:val="nil"/>
-            </w:tcBorders>
-            <w:shd w:val="clear" w:color="auto" w:fill="auto"/>
-            <w:noWrap/>
-            <w:vAlign w:val="bottom"/>
-            <w:hideMark/>
-          </w:tcPr>
-          <w:p>
-            <w:pPr>
-              <w:spacing w:before="0" w:after="0"/>
-              <w:jc w:val="center"/>
-              <w:rPr>
-                <w:rFonts w:eastAsia="Times New Roman" w:cs="Times New Roman"/>
-                <w:b/>
-                <w:color w:val="000000"/>
-                <w:szCs w:val="24"/>
-              </w:rPr>
-            </w:pPr>
-            <w:r>
-              <w:rPr>
-                <w:rFonts w:cs="Times New Roman"/>
-                <w:b/>
-                <w:color w:val="000000"/>
-                <w:szCs w:val="24"/>
-              </w:rPr>
-              <w:t>5.49 x 10</w:t>
-            </w:r>
-            <w:r>
-              <w:rPr>
-                <w:rFonts w:cs="Times New Roman"/>
-                <w:b/>
-                <w:color w:val="000000"/>
-                <w:szCs w:val="24"/>
-                <w:vertAlign w:val="superscript"/>
-              </w:rPr>
-              <w:t>-5</w:t>
-            </w:r>
-          </w:p>
-        </w:tc>
-      </w:tr>
-      <w:tr>
-        <w:trPr>
-          <w:trHeight w:val="310"/>
-        </w:trPr>
-        <w:tc>
-          <w:tcPr>
-            <w:tcW w:w="0" w:type="auto"/>
-            <w:tcBorders>
-              <w:top w:val="nil"/>
-              <w:left w:val="nil"/>
-              <w:bottom w:val="nil"/>
-              <w:right w:val="single" w:sz="4" w:space="0" w:color="auto"/>
-            </w:tcBorders>
-            <w:vAlign w:val="center"/>
-          </w:tcPr>
-          <w:p>
-            <w:pPr>
-              <w:spacing w:before="0" w:after="0"/>
-              <w:jc w:val="center"/>
-              <w:rPr>
-                <w:rFonts w:eastAsia="Times New Roman" w:cs="Times New Roman"/>
-                <w:i/>
-                <w:color w:val="000000"/>
-                <w:szCs w:val="24"/>
-              </w:rPr>
-            </w:pPr>
-            <w:proofErr w:type="spellStart"/>
-            <w:r>
-              <w:rPr>
-                <w:rFonts w:cs="Times New Roman"/>
-                <w:i/>
-                <w:color w:val="000000"/>
-                <w:szCs w:val="24"/>
-              </w:rPr>
-              <w:t>Endocanthion</w:t>
-            </w:r>
-            <w:proofErr w:type="spellEnd"/>
-            <w:r>
-              <w:rPr>
-                <w:rFonts w:cs="Times New Roman"/>
-                <w:i/>
-                <w:color w:val="000000"/>
-                <w:szCs w:val="24"/>
-              </w:rPr>
-              <w:t xml:space="preserve"> left</w:t>
-            </w:r>
-          </w:p>
-        </w:tc>
-        <w:tc>
-          <w:tcPr>
-            <w:tcW w:w="0" w:type="auto"/>
-            <w:tcBorders>
-              <w:top w:val="nil"/>
-              <w:left w:val="single" w:sz="4" w:space="0" w:color="auto"/>
-              <w:bottom w:val="nil"/>
-              <w:right w:val="nil"/>
-            </w:tcBorders>
-            <w:shd w:val="clear" w:color="auto" w:fill="auto"/>
-            <w:noWrap/>
-            <w:vAlign w:val="bottom"/>
-            <w:hideMark/>
-          </w:tcPr>
-          <w:p>
-            <w:pPr>
-              <w:spacing w:before="0" w:after="0"/>
-              <w:jc w:val="center"/>
-              <w:rPr>
-                <w:rFonts w:eastAsia="Times New Roman" w:cs="Times New Roman"/>
-                <w:color w:val="000000"/>
-                <w:szCs w:val="24"/>
-              </w:rPr>
-            </w:pPr>
-            <w:r>
-              <w:rPr>
-                <w:rFonts w:cs="Times New Roman"/>
-                <w:color w:val="000000"/>
-                <w:szCs w:val="24"/>
-              </w:rPr>
-              <w:t>0.6168</w:t>
-            </w:r>
-          </w:p>
-        </w:tc>
-        <w:tc>
-          <w:tcPr>
-            <w:tcW w:w="0" w:type="auto"/>
-            <w:tcBorders>
-              <w:top w:val="nil"/>
-              <w:left w:val="nil"/>
-              <w:bottom w:val="nil"/>
-              <w:right w:val="nil"/>
-            </w:tcBorders>
-            <w:shd w:val="clear" w:color="auto" w:fill="auto"/>
-            <w:noWrap/>
-            <w:vAlign w:val="bottom"/>
-            <w:hideMark/>
-          </w:tcPr>
-          <w:p>
-            <w:pPr>
-              <w:spacing w:before="0" w:after="0"/>
-              <w:jc w:val="center"/>
-              <w:rPr>
-                <w:rFonts w:eastAsia="Times New Roman" w:cs="Times New Roman"/>
-                <w:color w:val="000000"/>
-                <w:szCs w:val="24"/>
-              </w:rPr>
-            </w:pPr>
-            <w:r>
-              <w:rPr>
-                <w:rFonts w:cs="Times New Roman"/>
-                <w:color w:val="000000"/>
-                <w:szCs w:val="24"/>
-              </w:rPr>
-              <w:t>0.4955</w:t>
-            </w:r>
-          </w:p>
-        </w:tc>
-        <w:tc>
-          <w:tcPr>
-            <w:tcW w:w="0" w:type="auto"/>
-            <w:tcBorders>
-              <w:top w:val="nil"/>
-              <w:left w:val="nil"/>
-              <w:bottom w:val="nil"/>
-              <w:right w:val="nil"/>
-            </w:tcBorders>
-            <w:shd w:val="clear" w:color="auto" w:fill="auto"/>
-            <w:noWrap/>
-            <w:vAlign w:val="bottom"/>
-            <w:hideMark/>
-          </w:tcPr>
-          <w:p>
-            <w:pPr>
-              <w:spacing w:before="0" w:after="0"/>
-              <w:jc w:val="center"/>
-              <w:rPr>
-                <w:rFonts w:eastAsia="Times New Roman" w:cs="Times New Roman"/>
-                <w:color w:val="000000"/>
-                <w:szCs w:val="24"/>
-              </w:rPr>
-            </w:pPr>
-            <w:r>
-              <w:rPr>
-                <w:rFonts w:cs="Times New Roman"/>
-                <w:color w:val="000000"/>
-                <w:szCs w:val="24"/>
-              </w:rPr>
-              <w:t>14.19996</w:t>
-            </w:r>
-          </w:p>
-        </w:tc>
-        <w:tc>
-          <w:tcPr>
-            <w:tcW w:w="0" w:type="auto"/>
-            <w:tcBorders>
-              <w:top w:val="nil"/>
-              <w:left w:val="nil"/>
-              <w:bottom w:val="nil"/>
-              <w:right w:val="nil"/>
-            </w:tcBorders>
-            <w:shd w:val="clear" w:color="auto" w:fill="auto"/>
-            <w:noWrap/>
-            <w:vAlign w:val="bottom"/>
-            <w:hideMark/>
-          </w:tcPr>
-          <w:p>
-            <w:pPr>
-              <w:spacing w:before="0" w:after="0"/>
-              <w:jc w:val="center"/>
-              <w:rPr>
-                <w:rFonts w:eastAsia="Times New Roman" w:cs="Times New Roman"/>
-                <w:b/>
-                <w:color w:val="000000"/>
-                <w:szCs w:val="24"/>
-              </w:rPr>
-            </w:pPr>
-            <w:r>
-              <w:rPr>
-                <w:rFonts w:cs="Times New Roman"/>
-                <w:b/>
-                <w:color w:val="000000"/>
-                <w:szCs w:val="24"/>
-              </w:rPr>
-              <w:t>3.13 x 10</w:t>
-            </w:r>
-            <w:r>
-              <w:rPr>
-                <w:rFonts w:cs="Times New Roman"/>
-                <w:b/>
-                <w:color w:val="000000"/>
-                <w:szCs w:val="24"/>
-                <w:vertAlign w:val="superscript"/>
-              </w:rPr>
-              <w:t>-4</w:t>
-            </w:r>
-          </w:p>
-        </w:tc>
-      </w:tr>
-      <w:tr>
-        <w:trPr>
-          <w:trHeight w:val="310"/>
-        </w:trPr>
-        <w:tc>
-          <w:tcPr>
-            <w:tcW w:w="0" w:type="auto"/>
-            <w:tcBorders>
-              <w:top w:val="nil"/>
-              <w:left w:val="nil"/>
-              <w:bottom w:val="nil"/>
-              <w:right w:val="single" w:sz="4" w:space="0" w:color="auto"/>
-            </w:tcBorders>
-            <w:vAlign w:val="center"/>
-          </w:tcPr>
-          <w:p>
-            <w:pPr>
-              <w:spacing w:before="0" w:after="0"/>
-              <w:jc w:val="center"/>
-              <w:rPr>
-                <w:rFonts w:eastAsia="Times New Roman" w:cs="Times New Roman"/>
-                <w:i/>
-                <w:color w:val="000000"/>
-                <w:szCs w:val="24"/>
-              </w:rPr>
-            </w:pPr>
-            <w:proofErr w:type="spellStart"/>
-            <w:r>
-              <w:rPr>
-                <w:rFonts w:cs="Times New Roman"/>
-                <w:i/>
-                <w:color w:val="000000"/>
-                <w:szCs w:val="24"/>
-              </w:rPr>
-              <w:t>Endocanthion</w:t>
-            </w:r>
-            <w:proofErr w:type="spellEnd"/>
-            <w:r>
-              <w:rPr>
-                <w:rFonts w:cs="Times New Roman"/>
-                <w:i/>
-                <w:color w:val="000000"/>
-                <w:szCs w:val="24"/>
-              </w:rPr>
-              <w:t xml:space="preserve"> right</w:t>
-            </w:r>
-          </w:p>
-        </w:tc>
-        <w:tc>
-          <w:tcPr>
-            <w:tcW w:w="0" w:type="auto"/>
-            <w:tcBorders>
-              <w:top w:val="nil"/>
-              <w:left w:val="single" w:sz="4" w:space="0" w:color="auto"/>
-              <w:bottom w:val="nil"/>
-              <w:right w:val="nil"/>
-            </w:tcBorders>
-            <w:shd w:val="clear" w:color="auto" w:fill="auto"/>
-            <w:noWrap/>
-            <w:vAlign w:val="bottom"/>
-            <w:hideMark/>
-          </w:tcPr>
-          <w:p>
-            <w:pPr>
-              <w:spacing w:before="0" w:after="0"/>
-              <w:jc w:val="center"/>
-              <w:rPr>
-                <w:rFonts w:eastAsia="Times New Roman" w:cs="Times New Roman"/>
-                <w:color w:val="000000"/>
-                <w:szCs w:val="24"/>
-              </w:rPr>
-            </w:pPr>
-            <w:r>
-              <w:rPr>
-                <w:rFonts w:cs="Times New Roman"/>
-                <w:color w:val="000000"/>
-                <w:szCs w:val="24"/>
-              </w:rPr>
-              <w:t>0.5102</w:t>
-            </w:r>
-          </w:p>
-        </w:tc>
-        <w:tc>
-          <w:tcPr>
-            <w:tcW w:w="0" w:type="auto"/>
-            <w:tcBorders>
-              <w:top w:val="nil"/>
-              <w:left w:val="nil"/>
-              <w:bottom w:val="nil"/>
-              <w:right w:val="nil"/>
-            </w:tcBorders>
-            <w:shd w:val="clear" w:color="auto" w:fill="auto"/>
-            <w:noWrap/>
-            <w:vAlign w:val="bottom"/>
-            <w:hideMark/>
-          </w:tcPr>
-          <w:p>
-            <w:pPr>
-              <w:spacing w:before="0" w:after="0"/>
-              <w:jc w:val="center"/>
-              <w:rPr>
-                <w:rFonts w:eastAsia="Times New Roman" w:cs="Times New Roman"/>
-                <w:color w:val="000000"/>
-                <w:szCs w:val="24"/>
-              </w:rPr>
-            </w:pPr>
-            <w:r>
-              <w:rPr>
-                <w:rFonts w:cs="Times New Roman"/>
-                <w:color w:val="000000"/>
-                <w:szCs w:val="24"/>
-              </w:rPr>
-              <w:t>0.3774</w:t>
-            </w:r>
-          </w:p>
-        </w:tc>
-        <w:tc>
-          <w:tcPr>
-            <w:tcW w:w="0" w:type="auto"/>
-            <w:tcBorders>
-              <w:top w:val="nil"/>
-              <w:left w:val="nil"/>
-              <w:bottom w:val="nil"/>
-              <w:right w:val="nil"/>
-            </w:tcBorders>
-            <w:shd w:val="clear" w:color="auto" w:fill="auto"/>
-            <w:noWrap/>
-            <w:vAlign w:val="bottom"/>
-            <w:hideMark/>
-          </w:tcPr>
-          <w:p>
-            <w:pPr>
-              <w:spacing w:before="0" w:after="0"/>
-              <w:jc w:val="center"/>
-              <w:rPr>
-                <w:rFonts w:eastAsia="Times New Roman" w:cs="Times New Roman"/>
-                <w:color w:val="000000"/>
-                <w:szCs w:val="24"/>
-              </w:rPr>
-            </w:pPr>
-            <w:r>
-              <w:rPr>
-                <w:rFonts w:cs="Times New Roman"/>
-                <w:color w:val="000000"/>
-                <w:szCs w:val="24"/>
-              </w:rPr>
-              <w:t>28.41032</w:t>
-            </w:r>
-          </w:p>
-        </w:tc>
-        <w:tc>
-          <w:tcPr>
-            <w:tcW w:w="0" w:type="auto"/>
-            <w:tcBorders>
-              <w:top w:val="nil"/>
-              <w:left w:val="nil"/>
-              <w:bottom w:val="nil"/>
-              <w:right w:val="nil"/>
-            </w:tcBorders>
-            <w:shd w:val="clear" w:color="auto" w:fill="auto"/>
-            <w:noWrap/>
-            <w:vAlign w:val="bottom"/>
-            <w:hideMark/>
-          </w:tcPr>
-          <w:p>
-            <w:pPr>
-              <w:spacing w:before="0" w:after="0"/>
-              <w:jc w:val="center"/>
-              <w:rPr>
-                <w:rFonts w:eastAsia="Times New Roman" w:cs="Times New Roman"/>
-                <w:b/>
-                <w:color w:val="000000"/>
-                <w:szCs w:val="24"/>
-              </w:rPr>
-            </w:pPr>
-            <w:r>
-              <w:rPr>
-                <w:rFonts w:cs="Times New Roman"/>
-                <w:b/>
-                <w:color w:val="000000"/>
-                <w:szCs w:val="24"/>
-              </w:rPr>
-              <w:t>8.85 x 10</w:t>
-            </w:r>
-            <w:r>
-              <w:rPr>
-                <w:rFonts w:cs="Times New Roman"/>
-                <w:b/>
-                <w:color w:val="000000"/>
-                <w:szCs w:val="24"/>
-                <w:vertAlign w:val="superscript"/>
-              </w:rPr>
-              <w:t>-7</w:t>
-            </w:r>
-          </w:p>
-        </w:tc>
-      </w:tr>
-      <w:tr>
-        <w:trPr>
-          <w:trHeight w:val="310"/>
-        </w:trPr>
-        <w:tc>
-          <w:tcPr>
-            <w:tcW w:w="0" w:type="auto"/>
-            <w:tcBorders>
-              <w:top w:val="nil"/>
-              <w:left w:val="nil"/>
-              <w:bottom w:val="nil"/>
-              <w:right w:val="single" w:sz="4" w:space="0" w:color="auto"/>
-            </w:tcBorders>
-            <w:vAlign w:val="center"/>
-          </w:tcPr>
-          <w:p>
-            <w:pPr>
-              <w:spacing w:before="0" w:after="0"/>
-              <w:jc w:val="center"/>
-              <w:rPr>
-                <w:rFonts w:eastAsia="Times New Roman" w:cs="Times New Roman"/>
-                <w:i/>
-                <w:color w:val="000000"/>
-                <w:szCs w:val="24"/>
-              </w:rPr>
-            </w:pPr>
-            <w:proofErr w:type="spellStart"/>
-            <w:r>
-              <w:rPr>
-                <w:rFonts w:cs="Times New Roman"/>
-                <w:i/>
-                <w:color w:val="000000"/>
-                <w:szCs w:val="24"/>
-              </w:rPr>
-              <w:t>Exocanthion</w:t>
-            </w:r>
-            <w:proofErr w:type="spellEnd"/>
-            <w:r>
-              <w:rPr>
-                <w:rFonts w:cs="Times New Roman"/>
-                <w:i/>
-                <w:color w:val="000000"/>
-                <w:szCs w:val="24"/>
-              </w:rPr>
-              <w:t xml:space="preserve"> left</w:t>
-            </w:r>
-          </w:p>
-        </w:tc>
-        <w:tc>
-          <w:tcPr>
-            <w:tcW w:w="0" w:type="auto"/>
-            <w:tcBorders>
-              <w:top w:val="nil"/>
-              <w:left w:val="single" w:sz="4" w:space="0" w:color="auto"/>
-              <w:bottom w:val="nil"/>
-              <w:right w:val="nil"/>
-            </w:tcBorders>
-            <w:shd w:val="clear" w:color="auto" w:fill="auto"/>
-            <w:noWrap/>
-            <w:vAlign w:val="bottom"/>
-            <w:hideMark/>
-          </w:tcPr>
-          <w:p>
-            <w:pPr>
-              <w:spacing w:before="0" w:after="0"/>
-              <w:jc w:val="center"/>
-              <w:rPr>
-                <w:rFonts w:eastAsia="Times New Roman" w:cs="Times New Roman"/>
-                <w:color w:val="000000"/>
-                <w:szCs w:val="24"/>
-              </w:rPr>
-            </w:pPr>
-            <w:r>
-              <w:rPr>
-                <w:rFonts w:cs="Times New Roman"/>
-                <w:color w:val="000000"/>
-                <w:szCs w:val="24"/>
-              </w:rPr>
-              <w:t>0.4166</w:t>
-            </w:r>
-          </w:p>
-        </w:tc>
-        <w:tc>
-          <w:tcPr>
-            <w:tcW w:w="0" w:type="auto"/>
-            <w:tcBorders>
-              <w:top w:val="nil"/>
-              <w:left w:val="nil"/>
-              <w:bottom w:val="nil"/>
-              <w:right w:val="nil"/>
-            </w:tcBorders>
-            <w:shd w:val="clear" w:color="auto" w:fill="auto"/>
-            <w:noWrap/>
-            <w:vAlign w:val="bottom"/>
-            <w:hideMark/>
-          </w:tcPr>
-          <w:p>
-            <w:pPr>
-              <w:spacing w:before="0" w:after="0"/>
-              <w:jc w:val="center"/>
-              <w:rPr>
-                <w:rFonts w:eastAsia="Times New Roman" w:cs="Times New Roman"/>
-                <w:color w:val="000000"/>
-                <w:szCs w:val="24"/>
-              </w:rPr>
-            </w:pPr>
-            <w:r>
-              <w:rPr>
-                <w:rFonts w:cs="Times New Roman"/>
-                <w:color w:val="000000"/>
-                <w:szCs w:val="24"/>
-              </w:rPr>
-              <w:t>0.1142</w:t>
-            </w:r>
-          </w:p>
-        </w:tc>
-        <w:tc>
-          <w:tcPr>
-            <w:tcW w:w="0" w:type="auto"/>
-            <w:tcBorders>
-              <w:top w:val="nil"/>
-              <w:left w:val="nil"/>
-              <w:bottom w:val="nil"/>
-              <w:right w:val="nil"/>
-            </w:tcBorders>
-            <w:shd w:val="clear" w:color="auto" w:fill="auto"/>
-            <w:noWrap/>
-            <w:vAlign w:val="bottom"/>
-            <w:hideMark/>
-          </w:tcPr>
-          <w:p>
-            <w:pPr>
-              <w:spacing w:before="0" w:after="0"/>
-              <w:jc w:val="center"/>
-              <w:rPr>
-                <w:rFonts w:eastAsia="Times New Roman" w:cs="Times New Roman"/>
-                <w:color w:val="000000"/>
-                <w:szCs w:val="24"/>
-              </w:rPr>
-            </w:pPr>
-            <w:r>
-              <w:rPr>
-                <w:rFonts w:cs="Times New Roman"/>
-                <w:color w:val="000000"/>
-                <w:szCs w:val="24"/>
-              </w:rPr>
-              <w:t>47.73343</w:t>
-            </w:r>
-          </w:p>
-        </w:tc>
-        <w:tc>
-          <w:tcPr>
-            <w:tcW w:w="0" w:type="auto"/>
-            <w:tcBorders>
-              <w:top w:val="nil"/>
-              <w:left w:val="nil"/>
-              <w:bottom w:val="nil"/>
-              <w:right w:val="nil"/>
-            </w:tcBorders>
-            <w:shd w:val="clear" w:color="auto" w:fill="auto"/>
-            <w:noWrap/>
-            <w:vAlign w:val="bottom"/>
-            <w:hideMark/>
-          </w:tcPr>
-          <w:p>
-            <w:pPr>
-              <w:spacing w:before="0" w:after="0"/>
-              <w:jc w:val="center"/>
-              <w:rPr>
-                <w:rFonts w:eastAsia="Times New Roman" w:cs="Times New Roman"/>
-                <w:b/>
-                <w:color w:val="000000"/>
-                <w:szCs w:val="24"/>
-              </w:rPr>
-            </w:pPr>
-            <w:r>
-              <w:rPr>
-                <w:rFonts w:cs="Times New Roman"/>
-                <w:b/>
-                <w:color w:val="000000"/>
-                <w:szCs w:val="24"/>
-              </w:rPr>
-              <w:t>1.06 x 10</w:t>
-            </w:r>
-            <w:r>
-              <w:rPr>
-                <w:rFonts w:cs="Times New Roman"/>
-                <w:b/>
-                <w:color w:val="000000"/>
-                <w:szCs w:val="24"/>
-                <w:vertAlign w:val="superscript"/>
-              </w:rPr>
-              <w:t>-9</w:t>
-            </w:r>
-          </w:p>
-        </w:tc>
-      </w:tr>
-      <w:tr>
-        <w:trPr>
-          <w:trHeight w:val="310"/>
-        </w:trPr>
-        <w:tc>
-          <w:tcPr>
-            <w:tcW w:w="0" w:type="auto"/>
-            <w:tcBorders>
-              <w:top w:val="nil"/>
-              <w:left w:val="nil"/>
-              <w:bottom w:val="nil"/>
-              <w:right w:val="single" w:sz="4" w:space="0" w:color="auto"/>
-            </w:tcBorders>
-            <w:vAlign w:val="center"/>
-          </w:tcPr>
-          <w:p>
-            <w:pPr>
-              <w:spacing w:before="0" w:after="0"/>
-              <w:jc w:val="center"/>
-              <w:rPr>
-                <w:rFonts w:eastAsia="Times New Roman" w:cs="Times New Roman"/>
-                <w:i/>
-                <w:color w:val="000000"/>
-                <w:szCs w:val="24"/>
-              </w:rPr>
-            </w:pPr>
-            <w:proofErr w:type="spellStart"/>
-            <w:r>
-              <w:rPr>
-                <w:rFonts w:cs="Times New Roman"/>
-                <w:i/>
-                <w:color w:val="000000"/>
-                <w:szCs w:val="24"/>
-              </w:rPr>
-              <w:t>Exocanthion</w:t>
-            </w:r>
-            <w:proofErr w:type="spellEnd"/>
-            <w:r>
-              <w:rPr>
-                <w:rFonts w:cs="Times New Roman"/>
-                <w:i/>
-                <w:color w:val="000000"/>
-                <w:szCs w:val="24"/>
-              </w:rPr>
-              <w:t xml:space="preserve"> right</w:t>
-            </w:r>
-          </w:p>
-        </w:tc>
-        <w:tc>
-          <w:tcPr>
-            <w:tcW w:w="0" w:type="auto"/>
-            <w:tcBorders>
-              <w:top w:val="nil"/>
-              <w:left w:val="single" w:sz="4" w:space="0" w:color="auto"/>
-              <w:bottom w:val="nil"/>
-              <w:right w:val="nil"/>
-            </w:tcBorders>
-            <w:shd w:val="clear" w:color="auto" w:fill="auto"/>
-            <w:noWrap/>
-            <w:vAlign w:val="bottom"/>
-            <w:hideMark/>
-          </w:tcPr>
-          <w:p>
-            <w:pPr>
-              <w:spacing w:before="0" w:after="0"/>
-              <w:jc w:val="center"/>
-              <w:rPr>
-                <w:rFonts w:eastAsia="Times New Roman" w:cs="Times New Roman"/>
-                <w:color w:val="000000"/>
-                <w:szCs w:val="24"/>
-              </w:rPr>
-            </w:pPr>
-            <w:r>
-              <w:rPr>
-                <w:rFonts w:cs="Times New Roman"/>
-                <w:color w:val="000000"/>
-                <w:szCs w:val="24"/>
-              </w:rPr>
-              <w:t>0.4038</w:t>
-            </w:r>
-          </w:p>
-        </w:tc>
-        <w:tc>
-          <w:tcPr>
-            <w:tcW w:w="0" w:type="auto"/>
-            <w:tcBorders>
-              <w:top w:val="nil"/>
-              <w:left w:val="nil"/>
-              <w:bottom w:val="nil"/>
-              <w:right w:val="nil"/>
-            </w:tcBorders>
-            <w:shd w:val="clear" w:color="auto" w:fill="auto"/>
-            <w:noWrap/>
-            <w:vAlign w:val="bottom"/>
-            <w:hideMark/>
-          </w:tcPr>
-          <w:p>
-            <w:pPr>
-              <w:spacing w:before="0" w:after="0"/>
-              <w:jc w:val="center"/>
-              <w:rPr>
-                <w:rFonts w:eastAsia="Times New Roman" w:cs="Times New Roman"/>
-                <w:color w:val="000000"/>
-                <w:szCs w:val="24"/>
-              </w:rPr>
-            </w:pPr>
-            <w:r>
-              <w:rPr>
-                <w:rFonts w:cs="Times New Roman"/>
-                <w:color w:val="000000"/>
-                <w:szCs w:val="24"/>
-              </w:rPr>
-              <w:t>0.1359</w:t>
-            </w:r>
-          </w:p>
-        </w:tc>
-        <w:tc>
-          <w:tcPr>
-            <w:tcW w:w="0" w:type="auto"/>
-            <w:tcBorders>
-              <w:top w:val="nil"/>
-              <w:left w:val="nil"/>
-              <w:bottom w:val="nil"/>
-              <w:right w:val="nil"/>
-            </w:tcBorders>
-            <w:shd w:val="clear" w:color="auto" w:fill="auto"/>
-            <w:noWrap/>
-            <w:vAlign w:val="bottom"/>
-            <w:hideMark/>
-          </w:tcPr>
-          <w:p>
-            <w:pPr>
-              <w:spacing w:before="0" w:after="0"/>
-              <w:jc w:val="center"/>
-              <w:rPr>
-                <w:rFonts w:eastAsia="Times New Roman" w:cs="Times New Roman"/>
-                <w:color w:val="000000"/>
-                <w:szCs w:val="24"/>
-              </w:rPr>
-            </w:pPr>
-            <w:r>
-              <w:rPr>
-                <w:rFonts w:cs="Times New Roman"/>
-                <w:color w:val="000000"/>
-                <w:szCs w:val="24"/>
-              </w:rPr>
-              <w:t>28.00999</w:t>
-            </w:r>
-          </w:p>
-        </w:tc>
-        <w:tc>
-          <w:tcPr>
-            <w:tcW w:w="0" w:type="auto"/>
-            <w:tcBorders>
-              <w:top w:val="nil"/>
-              <w:left w:val="nil"/>
-              <w:bottom w:val="nil"/>
-              <w:right w:val="nil"/>
-            </w:tcBorders>
-            <w:shd w:val="clear" w:color="auto" w:fill="auto"/>
-            <w:noWrap/>
-            <w:vAlign w:val="bottom"/>
-            <w:hideMark/>
-          </w:tcPr>
-          <w:p>
-            <w:pPr>
-              <w:spacing w:before="0" w:after="0"/>
-              <w:jc w:val="center"/>
-              <w:rPr>
-                <w:rFonts w:eastAsia="Times New Roman" w:cs="Times New Roman"/>
-                <w:b/>
-                <w:color w:val="000000"/>
-                <w:szCs w:val="24"/>
-              </w:rPr>
-            </w:pPr>
-            <w:r>
-              <w:rPr>
-                <w:rFonts w:cs="Times New Roman"/>
-                <w:b/>
-                <w:color w:val="000000"/>
-                <w:szCs w:val="24"/>
-              </w:rPr>
-              <w:t>1.03 x 10</w:t>
-            </w:r>
-            <w:r>
-              <w:rPr>
-                <w:rFonts w:cs="Times New Roman"/>
-                <w:b/>
-                <w:color w:val="000000"/>
-                <w:szCs w:val="24"/>
-                <w:vertAlign w:val="superscript"/>
-              </w:rPr>
-              <w:t>-6</w:t>
-            </w:r>
-          </w:p>
-        </w:tc>
-      </w:tr>
-      <w:tr>
-        <w:trPr>
-          <w:trHeight w:val="310"/>
-        </w:trPr>
-        <w:tc>
-          <w:tcPr>
-            <w:tcW w:w="0" w:type="auto"/>
-            <w:tcBorders>
-              <w:top w:val="nil"/>
-              <w:left w:val="nil"/>
-              <w:bottom w:val="nil"/>
-              <w:right w:val="single" w:sz="4" w:space="0" w:color="auto"/>
-            </w:tcBorders>
-            <w:vAlign w:val="center"/>
-          </w:tcPr>
-          <w:p>
-            <w:pPr>
-              <w:spacing w:before="0" w:after="0"/>
-              <w:jc w:val="center"/>
-              <w:rPr>
-                <w:rFonts w:eastAsia="Times New Roman" w:cs="Times New Roman"/>
-                <w:i/>
-                <w:color w:val="000000"/>
-                <w:szCs w:val="24"/>
-              </w:rPr>
-            </w:pPr>
-            <w:r>
-              <w:rPr>
-                <w:rFonts w:cs="Times New Roman"/>
-                <w:i/>
-                <w:color w:val="000000"/>
-                <w:szCs w:val="24"/>
-              </w:rPr>
-              <w:t>Glabella</w:t>
-            </w:r>
-          </w:p>
-        </w:tc>
-        <w:tc>
-          <w:tcPr>
-            <w:tcW w:w="0" w:type="auto"/>
-            <w:tcBorders>
-              <w:top w:val="nil"/>
-              <w:left w:val="single" w:sz="4" w:space="0" w:color="auto"/>
-              <w:bottom w:val="nil"/>
-              <w:right w:val="nil"/>
-            </w:tcBorders>
-            <w:shd w:val="clear" w:color="auto" w:fill="auto"/>
-            <w:noWrap/>
-            <w:vAlign w:val="bottom"/>
-            <w:hideMark/>
-          </w:tcPr>
-          <w:p>
-            <w:pPr>
-              <w:spacing w:before="0" w:after="0"/>
-              <w:jc w:val="center"/>
-              <w:rPr>
-                <w:rFonts w:eastAsia="Times New Roman" w:cs="Times New Roman"/>
-                <w:color w:val="000000"/>
-                <w:szCs w:val="24"/>
-              </w:rPr>
-            </w:pPr>
-            <w:r>
-              <w:rPr>
-                <w:rFonts w:cs="Times New Roman"/>
-                <w:color w:val="000000"/>
-                <w:szCs w:val="24"/>
-              </w:rPr>
-              <w:t>0.6423</w:t>
-            </w:r>
-          </w:p>
-        </w:tc>
-        <w:tc>
-          <w:tcPr>
-            <w:tcW w:w="0" w:type="auto"/>
-            <w:tcBorders>
-              <w:top w:val="nil"/>
-              <w:left w:val="nil"/>
-              <w:bottom w:val="nil"/>
-              <w:right w:val="nil"/>
-            </w:tcBorders>
-            <w:shd w:val="clear" w:color="auto" w:fill="auto"/>
-            <w:noWrap/>
-            <w:vAlign w:val="bottom"/>
-            <w:hideMark/>
-          </w:tcPr>
-          <w:p>
-            <w:pPr>
-              <w:spacing w:before="0" w:after="0"/>
-              <w:jc w:val="center"/>
-              <w:rPr>
-                <w:rFonts w:eastAsia="Times New Roman" w:cs="Times New Roman"/>
-                <w:color w:val="000000"/>
-                <w:szCs w:val="24"/>
-              </w:rPr>
-            </w:pPr>
-            <w:r>
-              <w:rPr>
-                <w:rFonts w:cs="Times New Roman"/>
-                <w:color w:val="000000"/>
-                <w:szCs w:val="24"/>
-              </w:rPr>
-              <w:t>0.4155</w:t>
-            </w:r>
-          </w:p>
-        </w:tc>
-        <w:tc>
-          <w:tcPr>
-            <w:tcW w:w="0" w:type="auto"/>
-            <w:tcBorders>
-              <w:top w:val="nil"/>
-              <w:left w:val="nil"/>
-              <w:bottom w:val="nil"/>
-              <w:right w:val="nil"/>
-            </w:tcBorders>
-            <w:shd w:val="clear" w:color="auto" w:fill="auto"/>
-            <w:noWrap/>
-            <w:vAlign w:val="bottom"/>
-            <w:hideMark/>
-          </w:tcPr>
-          <w:p>
-            <w:pPr>
-              <w:spacing w:before="0" w:after="0"/>
-              <w:jc w:val="center"/>
-              <w:rPr>
-                <w:rFonts w:eastAsia="Times New Roman" w:cs="Times New Roman"/>
-                <w:color w:val="000000"/>
-                <w:szCs w:val="24"/>
-              </w:rPr>
-            </w:pPr>
-            <w:r>
-              <w:rPr>
-                <w:rFonts w:cs="Times New Roman"/>
-                <w:color w:val="000000"/>
-                <w:szCs w:val="24"/>
-              </w:rPr>
-              <w:t>41.58661</w:t>
-            </w:r>
-          </w:p>
-        </w:tc>
-        <w:tc>
-          <w:tcPr>
-            <w:tcW w:w="0" w:type="auto"/>
-            <w:tcBorders>
-              <w:top w:val="nil"/>
-              <w:left w:val="nil"/>
-              <w:bottom w:val="nil"/>
-              <w:right w:val="nil"/>
-            </w:tcBorders>
-            <w:shd w:val="clear" w:color="auto" w:fill="auto"/>
-            <w:noWrap/>
-            <w:vAlign w:val="bottom"/>
-            <w:hideMark/>
-          </w:tcPr>
-          <w:p>
-            <w:pPr>
-              <w:spacing w:before="0" w:after="0"/>
-              <w:jc w:val="center"/>
-              <w:rPr>
-                <w:rFonts w:eastAsia="Times New Roman" w:cs="Times New Roman"/>
-                <w:b/>
-                <w:color w:val="000000"/>
-                <w:szCs w:val="24"/>
-              </w:rPr>
-            </w:pPr>
-            <w:r>
-              <w:rPr>
-                <w:rFonts w:cs="Times New Roman"/>
-                <w:b/>
-                <w:color w:val="000000"/>
-                <w:szCs w:val="24"/>
-              </w:rPr>
-              <w:t>7.95 x 10</w:t>
-            </w:r>
-            <w:r>
-              <w:rPr>
-                <w:rFonts w:cs="Times New Roman"/>
-                <w:b/>
-                <w:color w:val="000000"/>
-                <w:szCs w:val="24"/>
-                <w:vertAlign w:val="superscript"/>
-              </w:rPr>
-              <w:t>-9</w:t>
-            </w:r>
-          </w:p>
-        </w:tc>
-      </w:tr>
-      <w:tr>
-        <w:trPr>
-          <w:trHeight w:val="310"/>
-        </w:trPr>
-        <w:tc>
-          <w:tcPr>
-            <w:tcW w:w="0" w:type="auto"/>
-            <w:tcBorders>
-              <w:top w:val="nil"/>
-              <w:left w:val="nil"/>
-              <w:bottom w:val="nil"/>
-              <w:right w:val="single" w:sz="4" w:space="0" w:color="auto"/>
-            </w:tcBorders>
-            <w:vAlign w:val="center"/>
-          </w:tcPr>
-          <w:p>
-            <w:pPr>
-              <w:spacing w:before="0" w:after="0"/>
-              <w:jc w:val="center"/>
-              <w:rPr>
-                <w:rFonts w:eastAsia="Times New Roman" w:cs="Times New Roman"/>
-                <w:i/>
-                <w:color w:val="000000"/>
-                <w:szCs w:val="24"/>
-              </w:rPr>
-            </w:pPr>
-            <w:proofErr w:type="spellStart"/>
-            <w:r>
-              <w:rPr>
-                <w:rFonts w:cs="Times New Roman"/>
-                <w:i/>
-                <w:color w:val="000000"/>
-                <w:szCs w:val="24"/>
-              </w:rPr>
-              <w:lastRenderedPageBreak/>
-              <w:t>Labiale</w:t>
-            </w:r>
-            <w:proofErr w:type="spellEnd"/>
-            <w:r>
-              <w:rPr>
-                <w:rFonts w:cs="Times New Roman"/>
-                <w:i/>
-                <w:color w:val="000000"/>
-                <w:szCs w:val="24"/>
-              </w:rPr>
-              <w:t xml:space="preserve"> </w:t>
-            </w:r>
-            <w:proofErr w:type="spellStart"/>
-            <w:r>
-              <w:rPr>
-                <w:rFonts w:cs="Times New Roman"/>
-                <w:i/>
-                <w:color w:val="000000"/>
-                <w:szCs w:val="24"/>
-              </w:rPr>
-              <w:t>inferius</w:t>
-            </w:r>
-            <w:proofErr w:type="spellEnd"/>
-          </w:p>
-        </w:tc>
-        <w:tc>
-          <w:tcPr>
-            <w:tcW w:w="0" w:type="auto"/>
-            <w:tcBorders>
-              <w:top w:val="nil"/>
-              <w:left w:val="single" w:sz="4" w:space="0" w:color="auto"/>
-              <w:bottom w:val="nil"/>
-              <w:right w:val="nil"/>
-            </w:tcBorders>
-            <w:shd w:val="clear" w:color="auto" w:fill="auto"/>
-            <w:noWrap/>
-            <w:vAlign w:val="bottom"/>
-            <w:hideMark/>
-          </w:tcPr>
-          <w:p>
-            <w:pPr>
-              <w:spacing w:before="0" w:after="0"/>
-              <w:jc w:val="center"/>
-              <w:rPr>
-                <w:rFonts w:eastAsia="Times New Roman" w:cs="Times New Roman"/>
-                <w:color w:val="000000"/>
-                <w:szCs w:val="24"/>
-              </w:rPr>
-            </w:pPr>
-            <w:r>
-              <w:rPr>
-                <w:rFonts w:cs="Times New Roman"/>
-                <w:color w:val="000000"/>
-                <w:szCs w:val="24"/>
-              </w:rPr>
-              <w:t>0.8283</w:t>
-            </w:r>
-          </w:p>
-        </w:tc>
-        <w:tc>
-          <w:tcPr>
-            <w:tcW w:w="0" w:type="auto"/>
-            <w:tcBorders>
-              <w:top w:val="nil"/>
-              <w:left w:val="nil"/>
-              <w:bottom w:val="nil"/>
-              <w:right w:val="nil"/>
-            </w:tcBorders>
-            <w:shd w:val="clear" w:color="auto" w:fill="auto"/>
-            <w:noWrap/>
-            <w:vAlign w:val="bottom"/>
-            <w:hideMark/>
-          </w:tcPr>
-          <w:p>
-            <w:pPr>
-              <w:spacing w:before="0" w:after="0"/>
-              <w:jc w:val="center"/>
-              <w:rPr>
-                <w:rFonts w:eastAsia="Times New Roman" w:cs="Times New Roman"/>
-                <w:color w:val="000000"/>
-                <w:szCs w:val="24"/>
-              </w:rPr>
-            </w:pPr>
-            <w:r>
-              <w:rPr>
-                <w:rFonts w:cs="Times New Roman"/>
-                <w:color w:val="000000"/>
-                <w:szCs w:val="24"/>
-              </w:rPr>
-              <w:t>0.8164</w:t>
-            </w:r>
-          </w:p>
-        </w:tc>
-        <w:tc>
-          <w:tcPr>
-            <w:tcW w:w="0" w:type="auto"/>
-            <w:tcBorders>
-              <w:top w:val="nil"/>
-              <w:left w:val="nil"/>
-              <w:bottom w:val="nil"/>
-              <w:right w:val="nil"/>
-            </w:tcBorders>
-            <w:shd w:val="clear" w:color="auto" w:fill="auto"/>
-            <w:noWrap/>
-            <w:vAlign w:val="bottom"/>
-            <w:hideMark/>
-          </w:tcPr>
-          <w:p>
-            <w:pPr>
-              <w:spacing w:before="0" w:after="0"/>
-              <w:jc w:val="center"/>
-              <w:rPr>
-                <w:rFonts w:eastAsia="Times New Roman" w:cs="Times New Roman"/>
-                <w:color w:val="000000"/>
-                <w:szCs w:val="24"/>
-              </w:rPr>
-            </w:pPr>
-            <w:r>
-              <w:rPr>
-                <w:rFonts w:cs="Times New Roman"/>
-                <w:color w:val="000000"/>
-                <w:szCs w:val="24"/>
-              </w:rPr>
-              <w:t>26.38474</w:t>
-            </w:r>
-          </w:p>
-        </w:tc>
-        <w:tc>
-          <w:tcPr>
-            <w:tcW w:w="0" w:type="auto"/>
-            <w:tcBorders>
-              <w:top w:val="nil"/>
-              <w:left w:val="nil"/>
-              <w:bottom w:val="nil"/>
-              <w:right w:val="nil"/>
-            </w:tcBorders>
-            <w:shd w:val="clear" w:color="auto" w:fill="auto"/>
-            <w:noWrap/>
-            <w:vAlign w:val="bottom"/>
-            <w:hideMark/>
-          </w:tcPr>
-          <w:p>
-            <w:pPr>
-              <w:spacing w:before="0" w:after="0"/>
-              <w:jc w:val="center"/>
-              <w:rPr>
-                <w:rFonts w:eastAsia="Times New Roman" w:cs="Times New Roman"/>
-                <w:b/>
-                <w:color w:val="000000"/>
-                <w:szCs w:val="24"/>
-              </w:rPr>
-            </w:pPr>
-            <w:r>
-              <w:rPr>
-                <w:rFonts w:cs="Times New Roman"/>
-                <w:b/>
-                <w:color w:val="000000"/>
-                <w:szCs w:val="24"/>
-              </w:rPr>
-              <w:t>1.93 x 10</w:t>
-            </w:r>
-            <w:r>
-              <w:rPr>
-                <w:rFonts w:cs="Times New Roman"/>
-                <w:b/>
-                <w:color w:val="000000"/>
-                <w:szCs w:val="24"/>
-                <w:vertAlign w:val="superscript"/>
-              </w:rPr>
-              <w:t>-6</w:t>
-            </w:r>
-          </w:p>
-        </w:tc>
-      </w:tr>
-      <w:tr>
-        <w:trPr>
-          <w:trHeight w:val="310"/>
-        </w:trPr>
-        <w:tc>
-          <w:tcPr>
-            <w:tcW w:w="0" w:type="auto"/>
-            <w:tcBorders>
-              <w:top w:val="nil"/>
-              <w:left w:val="nil"/>
-              <w:bottom w:val="nil"/>
-              <w:right w:val="single" w:sz="4" w:space="0" w:color="auto"/>
-            </w:tcBorders>
-            <w:vAlign w:val="center"/>
-          </w:tcPr>
-          <w:p>
-            <w:pPr>
-              <w:spacing w:before="0" w:after="0"/>
-              <w:jc w:val="center"/>
-              <w:rPr>
-                <w:rFonts w:eastAsia="Times New Roman" w:cs="Times New Roman"/>
-                <w:i/>
-                <w:color w:val="000000"/>
-                <w:szCs w:val="24"/>
-              </w:rPr>
-            </w:pPr>
-            <w:proofErr w:type="spellStart"/>
-            <w:r>
-              <w:rPr>
-                <w:rFonts w:cs="Times New Roman"/>
-                <w:i/>
-                <w:color w:val="000000"/>
-                <w:szCs w:val="24"/>
-              </w:rPr>
-              <w:t>Labiale</w:t>
-            </w:r>
-            <w:proofErr w:type="spellEnd"/>
-            <w:r>
-              <w:rPr>
-                <w:rFonts w:cs="Times New Roman"/>
-                <w:i/>
-                <w:color w:val="000000"/>
-                <w:szCs w:val="24"/>
-              </w:rPr>
-              <w:t xml:space="preserve"> </w:t>
-            </w:r>
-            <w:proofErr w:type="spellStart"/>
-            <w:r>
-              <w:rPr>
-                <w:rFonts w:cs="Times New Roman"/>
-                <w:i/>
-                <w:color w:val="000000"/>
-                <w:szCs w:val="24"/>
-              </w:rPr>
-              <w:t>superius</w:t>
-            </w:r>
-            <w:proofErr w:type="spellEnd"/>
-          </w:p>
-        </w:tc>
-        <w:tc>
-          <w:tcPr>
-            <w:tcW w:w="0" w:type="auto"/>
-            <w:tcBorders>
-              <w:top w:val="nil"/>
-              <w:left w:val="single" w:sz="4" w:space="0" w:color="auto"/>
-              <w:bottom w:val="nil"/>
-              <w:right w:val="nil"/>
-            </w:tcBorders>
-            <w:shd w:val="clear" w:color="auto" w:fill="auto"/>
-            <w:noWrap/>
-            <w:vAlign w:val="bottom"/>
-            <w:hideMark/>
-          </w:tcPr>
-          <w:p>
-            <w:pPr>
-              <w:spacing w:before="0" w:after="0"/>
-              <w:jc w:val="center"/>
-              <w:rPr>
-                <w:rFonts w:eastAsia="Times New Roman" w:cs="Times New Roman"/>
-                <w:color w:val="000000"/>
-                <w:szCs w:val="24"/>
-              </w:rPr>
-            </w:pPr>
-            <w:r>
-              <w:rPr>
-                <w:rFonts w:cs="Times New Roman"/>
-                <w:color w:val="000000"/>
-                <w:szCs w:val="24"/>
-              </w:rPr>
-              <w:t>0.4504</w:t>
-            </w:r>
-          </w:p>
-        </w:tc>
-        <w:tc>
-          <w:tcPr>
-            <w:tcW w:w="0" w:type="auto"/>
-            <w:tcBorders>
-              <w:top w:val="nil"/>
-              <w:left w:val="nil"/>
-              <w:bottom w:val="nil"/>
-              <w:right w:val="nil"/>
-            </w:tcBorders>
-            <w:shd w:val="clear" w:color="auto" w:fill="auto"/>
-            <w:noWrap/>
-            <w:vAlign w:val="bottom"/>
-            <w:hideMark/>
-          </w:tcPr>
-          <w:p>
-            <w:pPr>
-              <w:spacing w:before="0" w:after="0"/>
-              <w:jc w:val="center"/>
-              <w:rPr>
-                <w:rFonts w:eastAsia="Times New Roman" w:cs="Times New Roman"/>
-                <w:color w:val="000000"/>
-                <w:szCs w:val="24"/>
-              </w:rPr>
-            </w:pPr>
-            <w:r>
-              <w:rPr>
-                <w:rFonts w:cs="Times New Roman"/>
-                <w:color w:val="000000"/>
-                <w:szCs w:val="24"/>
-              </w:rPr>
-              <w:t>0.4651</w:t>
-            </w:r>
-          </w:p>
-        </w:tc>
-        <w:tc>
-          <w:tcPr>
-            <w:tcW w:w="0" w:type="auto"/>
-            <w:tcBorders>
-              <w:top w:val="nil"/>
-              <w:left w:val="nil"/>
-              <w:bottom w:val="nil"/>
-              <w:right w:val="nil"/>
-            </w:tcBorders>
-            <w:shd w:val="clear" w:color="auto" w:fill="auto"/>
-            <w:noWrap/>
-            <w:vAlign w:val="bottom"/>
-            <w:hideMark/>
-          </w:tcPr>
-          <w:p>
-            <w:pPr>
-              <w:spacing w:before="0" w:after="0"/>
-              <w:jc w:val="center"/>
-              <w:rPr>
-                <w:rFonts w:eastAsia="Times New Roman" w:cs="Times New Roman"/>
-                <w:color w:val="000000"/>
-                <w:szCs w:val="24"/>
-              </w:rPr>
-            </w:pPr>
-            <w:r>
-              <w:rPr>
-                <w:rFonts w:cs="Times New Roman"/>
-                <w:color w:val="000000"/>
-                <w:szCs w:val="24"/>
-              </w:rPr>
-              <w:t>2.421269</w:t>
-            </w:r>
-          </w:p>
-        </w:tc>
-        <w:tc>
-          <w:tcPr>
-            <w:tcW w:w="0" w:type="auto"/>
-            <w:tcBorders>
-              <w:top w:val="nil"/>
-              <w:left w:val="nil"/>
-              <w:bottom w:val="nil"/>
-              <w:right w:val="nil"/>
-            </w:tcBorders>
-            <w:shd w:val="clear" w:color="auto" w:fill="auto"/>
-            <w:noWrap/>
-            <w:vAlign w:val="bottom"/>
-            <w:hideMark/>
-          </w:tcPr>
-          <w:p>
-            <w:pPr>
-              <w:spacing w:before="0" w:after="0"/>
-              <w:jc w:val="center"/>
-              <w:rPr>
-                <w:rFonts w:eastAsia="Times New Roman" w:cs="Times New Roman"/>
-                <w:color w:val="000000"/>
-                <w:szCs w:val="24"/>
-              </w:rPr>
-            </w:pPr>
-            <w:r>
-              <w:rPr>
-                <w:rFonts w:cs="Times New Roman"/>
-                <w:color w:val="000000"/>
-                <w:szCs w:val="24"/>
-              </w:rPr>
-              <w:t>0.1236</w:t>
-            </w:r>
-          </w:p>
-        </w:tc>
-      </w:tr>
-      <w:tr>
-        <w:trPr>
-          <w:trHeight w:val="310"/>
-        </w:trPr>
-        <w:tc>
-          <w:tcPr>
-            <w:tcW w:w="0" w:type="auto"/>
-            <w:tcBorders>
-              <w:top w:val="nil"/>
-              <w:left w:val="nil"/>
-              <w:bottom w:val="nil"/>
-              <w:right w:val="single" w:sz="4" w:space="0" w:color="auto"/>
-            </w:tcBorders>
-            <w:vAlign w:val="center"/>
-          </w:tcPr>
-          <w:p>
-            <w:pPr>
-              <w:spacing w:before="0" w:after="0"/>
-              <w:jc w:val="center"/>
-              <w:rPr>
-                <w:rFonts w:eastAsia="Times New Roman" w:cs="Times New Roman"/>
-                <w:i/>
-                <w:color w:val="000000"/>
-                <w:szCs w:val="24"/>
-              </w:rPr>
-            </w:pPr>
-            <w:proofErr w:type="spellStart"/>
-            <w:r>
-              <w:rPr>
-                <w:rFonts w:cs="Times New Roman"/>
-                <w:i/>
-                <w:color w:val="000000"/>
-                <w:szCs w:val="24"/>
-              </w:rPr>
-              <w:t>Nasion</w:t>
-            </w:r>
-            <w:proofErr w:type="spellEnd"/>
-          </w:p>
-        </w:tc>
-        <w:tc>
-          <w:tcPr>
-            <w:tcW w:w="0" w:type="auto"/>
-            <w:tcBorders>
-              <w:top w:val="nil"/>
-              <w:left w:val="single" w:sz="4" w:space="0" w:color="auto"/>
-              <w:bottom w:val="nil"/>
-              <w:right w:val="nil"/>
-            </w:tcBorders>
-            <w:shd w:val="clear" w:color="auto" w:fill="auto"/>
-            <w:noWrap/>
-            <w:vAlign w:val="bottom"/>
-            <w:hideMark/>
-          </w:tcPr>
-          <w:p>
-            <w:pPr>
-              <w:spacing w:before="0" w:after="0"/>
-              <w:jc w:val="center"/>
-              <w:rPr>
-                <w:rFonts w:eastAsia="Times New Roman" w:cs="Times New Roman"/>
-                <w:color w:val="000000"/>
-                <w:szCs w:val="24"/>
-              </w:rPr>
-            </w:pPr>
-            <w:r>
-              <w:rPr>
-                <w:rFonts w:cs="Times New Roman"/>
-                <w:color w:val="000000"/>
-                <w:szCs w:val="24"/>
-              </w:rPr>
-              <w:t>0.6983</w:t>
-            </w:r>
-          </w:p>
-        </w:tc>
-        <w:tc>
-          <w:tcPr>
-            <w:tcW w:w="0" w:type="auto"/>
-            <w:tcBorders>
-              <w:top w:val="nil"/>
-              <w:left w:val="nil"/>
-              <w:bottom w:val="nil"/>
-              <w:right w:val="nil"/>
-            </w:tcBorders>
-            <w:shd w:val="clear" w:color="auto" w:fill="auto"/>
-            <w:noWrap/>
-            <w:vAlign w:val="bottom"/>
-            <w:hideMark/>
-          </w:tcPr>
-          <w:p>
-            <w:pPr>
-              <w:spacing w:before="0" w:after="0"/>
-              <w:jc w:val="center"/>
-              <w:rPr>
-                <w:rFonts w:eastAsia="Times New Roman" w:cs="Times New Roman"/>
-                <w:color w:val="000000"/>
-                <w:szCs w:val="24"/>
-              </w:rPr>
-            </w:pPr>
-            <w:r>
-              <w:rPr>
-                <w:rFonts w:cs="Times New Roman"/>
-                <w:color w:val="000000"/>
-                <w:szCs w:val="24"/>
-              </w:rPr>
-              <w:t>0.4966</w:t>
-            </w:r>
-          </w:p>
-        </w:tc>
-        <w:tc>
-          <w:tcPr>
-            <w:tcW w:w="0" w:type="auto"/>
-            <w:tcBorders>
-              <w:top w:val="nil"/>
-              <w:left w:val="nil"/>
-              <w:bottom w:val="nil"/>
-              <w:right w:val="nil"/>
-            </w:tcBorders>
-            <w:shd w:val="clear" w:color="auto" w:fill="auto"/>
-            <w:noWrap/>
-            <w:vAlign w:val="bottom"/>
-            <w:hideMark/>
-          </w:tcPr>
-          <w:p>
-            <w:pPr>
-              <w:spacing w:before="0" w:after="0"/>
-              <w:jc w:val="center"/>
-              <w:rPr>
-                <w:rFonts w:eastAsia="Times New Roman" w:cs="Times New Roman"/>
-                <w:color w:val="000000"/>
-                <w:szCs w:val="24"/>
-              </w:rPr>
-            </w:pPr>
-            <w:r>
-              <w:rPr>
-                <w:rFonts w:cs="Times New Roman"/>
-                <w:color w:val="000000"/>
-                <w:szCs w:val="24"/>
-              </w:rPr>
-              <w:t>87.75501</w:t>
-            </w:r>
-          </w:p>
-        </w:tc>
-        <w:tc>
-          <w:tcPr>
-            <w:tcW w:w="0" w:type="auto"/>
-            <w:tcBorders>
-              <w:top w:val="nil"/>
-              <w:left w:val="nil"/>
-              <w:bottom w:val="nil"/>
-              <w:right w:val="nil"/>
-            </w:tcBorders>
-            <w:shd w:val="clear" w:color="auto" w:fill="auto"/>
-            <w:noWrap/>
-            <w:vAlign w:val="bottom"/>
-            <w:hideMark/>
-          </w:tcPr>
-          <w:p>
-            <w:pPr>
-              <w:spacing w:before="0" w:after="0"/>
-              <w:jc w:val="center"/>
-              <w:rPr>
-                <w:rFonts w:eastAsia="Times New Roman" w:cs="Times New Roman"/>
-                <w:b/>
-                <w:color w:val="000000"/>
-                <w:szCs w:val="24"/>
-              </w:rPr>
-            </w:pPr>
-            <w:r>
-              <w:rPr>
-                <w:rFonts w:cs="Times New Roman"/>
-                <w:b/>
-                <w:color w:val="000000"/>
-                <w:szCs w:val="24"/>
-              </w:rPr>
-              <w:t>1.67 x 10</w:t>
-            </w:r>
-            <w:r>
-              <w:rPr>
-                <w:rFonts w:cs="Times New Roman"/>
-                <w:b/>
-                <w:color w:val="000000"/>
-                <w:szCs w:val="24"/>
-                <w:vertAlign w:val="superscript"/>
-              </w:rPr>
-              <w:t>-14</w:t>
-            </w:r>
-          </w:p>
-        </w:tc>
-      </w:tr>
-      <w:tr>
-        <w:trPr>
-          <w:trHeight w:val="310"/>
-        </w:trPr>
-        <w:tc>
-          <w:tcPr>
-            <w:tcW w:w="0" w:type="auto"/>
-            <w:tcBorders>
-              <w:top w:val="nil"/>
-              <w:left w:val="nil"/>
-              <w:bottom w:val="nil"/>
-              <w:right w:val="single" w:sz="4" w:space="0" w:color="auto"/>
-            </w:tcBorders>
-            <w:vAlign w:val="center"/>
-          </w:tcPr>
-          <w:p>
-            <w:pPr>
-              <w:spacing w:before="0" w:after="0"/>
-              <w:jc w:val="center"/>
-              <w:rPr>
-                <w:rFonts w:eastAsia="Times New Roman" w:cs="Times New Roman"/>
-                <w:i/>
-                <w:color w:val="000000"/>
-                <w:szCs w:val="24"/>
-              </w:rPr>
-            </w:pPr>
-            <w:r>
-              <w:rPr>
-                <w:rFonts w:cs="Times New Roman"/>
-                <w:i/>
-                <w:color w:val="000000"/>
-                <w:szCs w:val="24"/>
-              </w:rPr>
-              <w:t>Pogonion</w:t>
-            </w:r>
-          </w:p>
-        </w:tc>
-        <w:tc>
-          <w:tcPr>
-            <w:tcW w:w="0" w:type="auto"/>
-            <w:tcBorders>
-              <w:top w:val="nil"/>
-              <w:left w:val="single" w:sz="4" w:space="0" w:color="auto"/>
-              <w:bottom w:val="nil"/>
-              <w:right w:val="nil"/>
-            </w:tcBorders>
-            <w:shd w:val="clear" w:color="auto" w:fill="auto"/>
-            <w:noWrap/>
-            <w:vAlign w:val="bottom"/>
-            <w:hideMark/>
-          </w:tcPr>
-          <w:p>
-            <w:pPr>
-              <w:spacing w:before="0" w:after="0"/>
-              <w:jc w:val="center"/>
-              <w:rPr>
-                <w:rFonts w:eastAsia="Times New Roman" w:cs="Times New Roman"/>
-                <w:color w:val="000000"/>
-                <w:szCs w:val="24"/>
-              </w:rPr>
-            </w:pPr>
-            <w:r>
-              <w:rPr>
-                <w:rFonts w:cs="Times New Roman"/>
-                <w:color w:val="000000"/>
-                <w:szCs w:val="24"/>
-              </w:rPr>
-              <w:t>0.8466</w:t>
-            </w:r>
-          </w:p>
-        </w:tc>
-        <w:tc>
-          <w:tcPr>
-            <w:tcW w:w="0" w:type="auto"/>
-            <w:tcBorders>
-              <w:top w:val="nil"/>
-              <w:left w:val="nil"/>
-              <w:bottom w:val="nil"/>
-              <w:right w:val="nil"/>
-            </w:tcBorders>
-            <w:shd w:val="clear" w:color="auto" w:fill="auto"/>
-            <w:noWrap/>
-            <w:vAlign w:val="bottom"/>
-            <w:hideMark/>
-          </w:tcPr>
-          <w:p>
-            <w:pPr>
-              <w:spacing w:before="0" w:after="0"/>
-              <w:jc w:val="center"/>
-              <w:rPr>
-                <w:rFonts w:eastAsia="Times New Roman" w:cs="Times New Roman"/>
-                <w:color w:val="000000"/>
-                <w:szCs w:val="24"/>
-              </w:rPr>
-            </w:pPr>
-            <w:r>
-              <w:rPr>
-                <w:rFonts w:cs="Times New Roman"/>
-                <w:color w:val="000000"/>
-                <w:szCs w:val="24"/>
-              </w:rPr>
-              <w:t>0.4919</w:t>
-            </w:r>
-          </w:p>
-        </w:tc>
-        <w:tc>
-          <w:tcPr>
-            <w:tcW w:w="0" w:type="auto"/>
-            <w:tcBorders>
-              <w:top w:val="nil"/>
-              <w:left w:val="nil"/>
-              <w:bottom w:val="nil"/>
-              <w:right w:val="nil"/>
-            </w:tcBorders>
-            <w:shd w:val="clear" w:color="auto" w:fill="auto"/>
-            <w:noWrap/>
-            <w:vAlign w:val="bottom"/>
-            <w:hideMark/>
-          </w:tcPr>
-          <w:p>
-            <w:pPr>
-              <w:spacing w:before="0" w:after="0"/>
-              <w:jc w:val="center"/>
-              <w:rPr>
-                <w:rFonts w:eastAsia="Times New Roman" w:cs="Times New Roman"/>
-                <w:color w:val="000000"/>
-                <w:szCs w:val="24"/>
-              </w:rPr>
-            </w:pPr>
-            <w:r>
-              <w:rPr>
-                <w:rFonts w:cs="Times New Roman"/>
-                <w:color w:val="000000"/>
-                <w:szCs w:val="24"/>
-              </w:rPr>
-              <w:t>23.99269</w:t>
-            </w:r>
-          </w:p>
-        </w:tc>
-        <w:tc>
-          <w:tcPr>
-            <w:tcW w:w="0" w:type="auto"/>
-            <w:tcBorders>
-              <w:top w:val="nil"/>
-              <w:left w:val="nil"/>
-              <w:bottom w:val="nil"/>
-              <w:right w:val="nil"/>
-            </w:tcBorders>
-            <w:shd w:val="clear" w:color="auto" w:fill="auto"/>
-            <w:noWrap/>
-            <w:vAlign w:val="bottom"/>
-            <w:hideMark/>
-          </w:tcPr>
-          <w:p>
-            <w:pPr>
-              <w:spacing w:before="0" w:after="0"/>
-              <w:jc w:val="center"/>
-              <w:rPr>
-                <w:rFonts w:eastAsia="Times New Roman" w:cs="Times New Roman"/>
-                <w:b/>
-                <w:color w:val="000000"/>
-                <w:szCs w:val="24"/>
-              </w:rPr>
-            </w:pPr>
-            <w:r>
-              <w:rPr>
-                <w:rFonts w:cs="Times New Roman"/>
-                <w:b/>
-                <w:color w:val="000000"/>
-                <w:szCs w:val="24"/>
-              </w:rPr>
-              <w:t>4.95 x 10</w:t>
-            </w:r>
-            <w:r>
-              <w:rPr>
-                <w:rFonts w:cs="Times New Roman"/>
-                <w:b/>
-                <w:color w:val="000000"/>
-                <w:szCs w:val="24"/>
-                <w:vertAlign w:val="superscript"/>
-              </w:rPr>
-              <w:t>-6</w:t>
-            </w:r>
-          </w:p>
-        </w:tc>
-      </w:tr>
-      <w:tr>
-        <w:trPr>
-          <w:trHeight w:val="310"/>
-        </w:trPr>
-        <w:tc>
-          <w:tcPr>
-            <w:tcW w:w="0" w:type="auto"/>
-            <w:tcBorders>
-              <w:top w:val="nil"/>
-              <w:left w:val="nil"/>
-              <w:bottom w:val="nil"/>
-              <w:right w:val="single" w:sz="4" w:space="0" w:color="auto"/>
-            </w:tcBorders>
-            <w:vAlign w:val="center"/>
-          </w:tcPr>
-          <w:p>
-            <w:pPr>
-              <w:spacing w:before="0" w:after="0"/>
-              <w:jc w:val="center"/>
-              <w:rPr>
-                <w:rFonts w:eastAsia="Times New Roman" w:cs="Times New Roman"/>
-                <w:i/>
-                <w:color w:val="000000"/>
-                <w:szCs w:val="24"/>
-              </w:rPr>
-            </w:pPr>
-            <w:proofErr w:type="spellStart"/>
-            <w:r>
-              <w:rPr>
-                <w:rFonts w:cs="Times New Roman"/>
-                <w:i/>
-                <w:color w:val="000000"/>
-                <w:szCs w:val="24"/>
-              </w:rPr>
-              <w:t>Pronasale</w:t>
-            </w:r>
-            <w:proofErr w:type="spellEnd"/>
-          </w:p>
-        </w:tc>
-        <w:tc>
-          <w:tcPr>
-            <w:tcW w:w="0" w:type="auto"/>
-            <w:tcBorders>
-              <w:top w:val="nil"/>
-              <w:left w:val="single" w:sz="4" w:space="0" w:color="auto"/>
-              <w:bottom w:val="nil"/>
-              <w:right w:val="nil"/>
-            </w:tcBorders>
-            <w:shd w:val="clear" w:color="auto" w:fill="auto"/>
-            <w:noWrap/>
-            <w:vAlign w:val="bottom"/>
-            <w:hideMark/>
-          </w:tcPr>
-          <w:p>
-            <w:pPr>
-              <w:spacing w:before="0" w:after="0"/>
-              <w:jc w:val="center"/>
-              <w:rPr>
-                <w:rFonts w:eastAsia="Times New Roman" w:cs="Times New Roman"/>
-                <w:color w:val="000000"/>
-                <w:szCs w:val="24"/>
-              </w:rPr>
-            </w:pPr>
-            <w:r>
-              <w:rPr>
-                <w:rFonts w:cs="Times New Roman"/>
-                <w:color w:val="000000"/>
-                <w:szCs w:val="24"/>
-              </w:rPr>
-              <w:t>0.4700</w:t>
-            </w:r>
-          </w:p>
-        </w:tc>
-        <w:tc>
-          <w:tcPr>
-            <w:tcW w:w="0" w:type="auto"/>
-            <w:tcBorders>
-              <w:top w:val="nil"/>
-              <w:left w:val="nil"/>
-              <w:bottom w:val="nil"/>
-              <w:right w:val="nil"/>
-            </w:tcBorders>
-            <w:shd w:val="clear" w:color="auto" w:fill="auto"/>
-            <w:noWrap/>
-            <w:vAlign w:val="bottom"/>
-            <w:hideMark/>
-          </w:tcPr>
-          <w:p>
-            <w:pPr>
-              <w:spacing w:before="0" w:after="0"/>
-              <w:jc w:val="center"/>
-              <w:rPr>
-                <w:rFonts w:eastAsia="Times New Roman" w:cs="Times New Roman"/>
-                <w:color w:val="000000"/>
-                <w:szCs w:val="24"/>
-              </w:rPr>
-            </w:pPr>
-            <w:r>
-              <w:rPr>
-                <w:rFonts w:cs="Times New Roman"/>
-                <w:color w:val="000000"/>
-                <w:szCs w:val="24"/>
-              </w:rPr>
-              <w:t>0.3360</w:t>
-            </w:r>
-          </w:p>
-        </w:tc>
-        <w:tc>
-          <w:tcPr>
-            <w:tcW w:w="0" w:type="auto"/>
-            <w:tcBorders>
-              <w:top w:val="nil"/>
-              <w:left w:val="nil"/>
-              <w:bottom w:val="nil"/>
-              <w:right w:val="nil"/>
-            </w:tcBorders>
-            <w:shd w:val="clear" w:color="auto" w:fill="auto"/>
-            <w:noWrap/>
-            <w:vAlign w:val="bottom"/>
-            <w:hideMark/>
-          </w:tcPr>
-          <w:p>
-            <w:pPr>
-              <w:spacing w:before="0" w:after="0"/>
-              <w:jc w:val="center"/>
-              <w:rPr>
-                <w:rFonts w:eastAsia="Times New Roman" w:cs="Times New Roman"/>
-                <w:color w:val="000000"/>
-                <w:szCs w:val="24"/>
-              </w:rPr>
-            </w:pPr>
-            <w:r>
-              <w:rPr>
-                <w:rFonts w:cs="Times New Roman"/>
-                <w:color w:val="000000"/>
-                <w:szCs w:val="24"/>
-              </w:rPr>
-              <w:t>38.24278</w:t>
-            </w:r>
-          </w:p>
-        </w:tc>
-        <w:tc>
-          <w:tcPr>
-            <w:tcW w:w="0" w:type="auto"/>
-            <w:tcBorders>
-              <w:top w:val="nil"/>
-              <w:left w:val="nil"/>
-              <w:bottom w:val="nil"/>
-              <w:right w:val="nil"/>
-            </w:tcBorders>
-            <w:shd w:val="clear" w:color="auto" w:fill="auto"/>
-            <w:noWrap/>
-            <w:vAlign w:val="bottom"/>
-            <w:hideMark/>
-          </w:tcPr>
-          <w:p>
-            <w:pPr>
-              <w:spacing w:before="0" w:after="0"/>
-              <w:jc w:val="center"/>
-              <w:rPr>
-                <w:rFonts w:eastAsia="Times New Roman" w:cs="Times New Roman"/>
-                <w:b/>
-                <w:color w:val="000000"/>
-                <w:szCs w:val="24"/>
-              </w:rPr>
-            </w:pPr>
-            <w:r>
-              <w:rPr>
-                <w:rFonts w:cs="Times New Roman"/>
-                <w:b/>
-                <w:color w:val="000000"/>
-                <w:szCs w:val="24"/>
-              </w:rPr>
-              <w:t>2.49 x 10</w:t>
-            </w:r>
-            <w:r>
-              <w:rPr>
-                <w:rFonts w:cs="Times New Roman"/>
-                <w:b/>
-                <w:color w:val="000000"/>
-                <w:szCs w:val="24"/>
-                <w:vertAlign w:val="superscript"/>
-              </w:rPr>
-              <w:t>-8</w:t>
-            </w:r>
-          </w:p>
-        </w:tc>
-      </w:tr>
-      <w:tr>
-        <w:trPr>
-          <w:trHeight w:val="310"/>
-        </w:trPr>
-        <w:tc>
-          <w:tcPr>
-            <w:tcW w:w="0" w:type="auto"/>
-            <w:tcBorders>
-              <w:top w:val="nil"/>
-              <w:left w:val="nil"/>
-              <w:bottom w:val="nil"/>
-              <w:right w:val="single" w:sz="4" w:space="0" w:color="auto"/>
-            </w:tcBorders>
-            <w:vAlign w:val="center"/>
-          </w:tcPr>
-          <w:p>
-            <w:pPr>
-              <w:spacing w:before="0" w:after="0"/>
-              <w:jc w:val="center"/>
-              <w:rPr>
-                <w:rFonts w:eastAsia="Times New Roman" w:cs="Times New Roman"/>
-                <w:i/>
-                <w:color w:val="000000"/>
-                <w:szCs w:val="24"/>
-              </w:rPr>
-            </w:pPr>
-            <w:proofErr w:type="spellStart"/>
-            <w:r>
-              <w:rPr>
-                <w:rFonts w:cs="Times New Roman"/>
-                <w:i/>
-                <w:color w:val="000000"/>
-                <w:szCs w:val="24"/>
-              </w:rPr>
-              <w:t>Subalare</w:t>
-            </w:r>
-            <w:proofErr w:type="spellEnd"/>
-            <w:r>
-              <w:rPr>
-                <w:rFonts w:cs="Times New Roman"/>
-                <w:i/>
-                <w:color w:val="000000"/>
-                <w:szCs w:val="24"/>
-              </w:rPr>
-              <w:t xml:space="preserve"> left</w:t>
-            </w:r>
-          </w:p>
-        </w:tc>
-        <w:tc>
-          <w:tcPr>
-            <w:tcW w:w="0" w:type="auto"/>
-            <w:tcBorders>
-              <w:top w:val="nil"/>
-              <w:left w:val="single" w:sz="4" w:space="0" w:color="auto"/>
-              <w:bottom w:val="nil"/>
-              <w:right w:val="nil"/>
-            </w:tcBorders>
-            <w:shd w:val="clear" w:color="auto" w:fill="auto"/>
-            <w:noWrap/>
-            <w:vAlign w:val="bottom"/>
-            <w:hideMark/>
-          </w:tcPr>
-          <w:p>
-            <w:pPr>
-              <w:spacing w:before="0" w:after="0"/>
-              <w:jc w:val="center"/>
-              <w:rPr>
-                <w:rFonts w:eastAsia="Times New Roman" w:cs="Times New Roman"/>
-                <w:color w:val="000000"/>
-                <w:szCs w:val="24"/>
-              </w:rPr>
-            </w:pPr>
-            <w:r>
-              <w:rPr>
-                <w:rFonts w:cs="Times New Roman"/>
-                <w:color w:val="000000"/>
-                <w:szCs w:val="24"/>
-              </w:rPr>
-              <w:t>0.5664</w:t>
-            </w:r>
-          </w:p>
-        </w:tc>
-        <w:tc>
-          <w:tcPr>
-            <w:tcW w:w="0" w:type="auto"/>
-            <w:tcBorders>
-              <w:top w:val="nil"/>
-              <w:left w:val="nil"/>
-              <w:bottom w:val="nil"/>
-              <w:right w:val="nil"/>
-            </w:tcBorders>
-            <w:shd w:val="clear" w:color="auto" w:fill="auto"/>
-            <w:noWrap/>
-            <w:vAlign w:val="bottom"/>
-            <w:hideMark/>
-          </w:tcPr>
-          <w:p>
-            <w:pPr>
-              <w:spacing w:before="0" w:after="0"/>
-              <w:jc w:val="center"/>
-              <w:rPr>
-                <w:rFonts w:eastAsia="Times New Roman" w:cs="Times New Roman"/>
-                <w:color w:val="000000"/>
-                <w:szCs w:val="24"/>
-              </w:rPr>
-            </w:pPr>
-            <w:r>
-              <w:rPr>
-                <w:rFonts w:cs="Times New Roman"/>
-                <w:color w:val="000000"/>
-                <w:szCs w:val="24"/>
-              </w:rPr>
-              <w:t>0.4580</w:t>
-            </w:r>
-          </w:p>
-        </w:tc>
-        <w:tc>
-          <w:tcPr>
-            <w:tcW w:w="0" w:type="auto"/>
-            <w:tcBorders>
-              <w:top w:val="nil"/>
-              <w:left w:val="nil"/>
-              <w:bottom w:val="nil"/>
-              <w:right w:val="nil"/>
-            </w:tcBorders>
-            <w:shd w:val="clear" w:color="auto" w:fill="auto"/>
-            <w:noWrap/>
-            <w:vAlign w:val="bottom"/>
-            <w:hideMark/>
-          </w:tcPr>
-          <w:p>
-            <w:pPr>
-              <w:spacing w:before="0" w:after="0"/>
-              <w:jc w:val="center"/>
-              <w:rPr>
-                <w:rFonts w:eastAsia="Times New Roman" w:cs="Times New Roman"/>
-                <w:color w:val="000000"/>
-                <w:szCs w:val="24"/>
-              </w:rPr>
-            </w:pPr>
-            <w:r>
-              <w:rPr>
-                <w:rFonts w:cs="Times New Roman"/>
-                <w:color w:val="000000"/>
-                <w:szCs w:val="24"/>
-              </w:rPr>
-              <w:t>16.48045</w:t>
-            </w:r>
-          </w:p>
-        </w:tc>
-        <w:tc>
-          <w:tcPr>
-            <w:tcW w:w="0" w:type="auto"/>
-            <w:tcBorders>
-              <w:top w:val="nil"/>
-              <w:left w:val="nil"/>
-              <w:bottom w:val="nil"/>
-              <w:right w:val="nil"/>
-            </w:tcBorders>
-            <w:shd w:val="clear" w:color="auto" w:fill="auto"/>
-            <w:noWrap/>
-            <w:vAlign w:val="bottom"/>
-            <w:hideMark/>
-          </w:tcPr>
-          <w:p>
-            <w:pPr>
-              <w:spacing w:before="0" w:after="0"/>
-              <w:jc w:val="center"/>
-              <w:rPr>
-                <w:rFonts w:eastAsia="Times New Roman" w:cs="Times New Roman"/>
-                <w:b/>
-                <w:color w:val="000000"/>
-                <w:szCs w:val="24"/>
-                <w:vertAlign w:val="superscript"/>
-              </w:rPr>
-            </w:pPr>
-            <w:r>
-              <w:rPr>
-                <w:rFonts w:cs="Times New Roman"/>
-                <w:b/>
-                <w:color w:val="000000"/>
-                <w:szCs w:val="24"/>
-              </w:rPr>
-              <w:t>1.14 x 10</w:t>
-            </w:r>
-            <w:r>
-              <w:rPr>
-                <w:rFonts w:cs="Times New Roman"/>
-                <w:b/>
-                <w:color w:val="000000"/>
-                <w:szCs w:val="24"/>
-                <w:vertAlign w:val="superscript"/>
-              </w:rPr>
-              <w:t>-4</w:t>
-            </w:r>
-          </w:p>
-        </w:tc>
-      </w:tr>
-      <w:tr>
-        <w:trPr>
-          <w:trHeight w:val="310"/>
-        </w:trPr>
-        <w:tc>
-          <w:tcPr>
-            <w:tcW w:w="0" w:type="auto"/>
-            <w:tcBorders>
-              <w:top w:val="nil"/>
-              <w:left w:val="nil"/>
-              <w:bottom w:val="nil"/>
-              <w:right w:val="single" w:sz="4" w:space="0" w:color="auto"/>
-            </w:tcBorders>
-            <w:vAlign w:val="center"/>
-          </w:tcPr>
-          <w:p>
-            <w:pPr>
-              <w:spacing w:before="0" w:after="0"/>
-              <w:jc w:val="center"/>
-              <w:rPr>
-                <w:rFonts w:eastAsia="Times New Roman" w:cs="Times New Roman"/>
-                <w:i/>
-                <w:color w:val="000000"/>
-                <w:szCs w:val="24"/>
-              </w:rPr>
-            </w:pPr>
-            <w:proofErr w:type="spellStart"/>
-            <w:r>
-              <w:rPr>
-                <w:rFonts w:cs="Times New Roman"/>
-                <w:i/>
-                <w:color w:val="000000"/>
-                <w:szCs w:val="24"/>
-              </w:rPr>
-              <w:t>Subalare</w:t>
-            </w:r>
-            <w:proofErr w:type="spellEnd"/>
-            <w:r>
-              <w:rPr>
-                <w:rFonts w:cs="Times New Roman"/>
-                <w:i/>
-                <w:color w:val="000000"/>
-                <w:szCs w:val="24"/>
-              </w:rPr>
-              <w:t xml:space="preserve"> right</w:t>
-            </w:r>
-          </w:p>
-        </w:tc>
-        <w:tc>
-          <w:tcPr>
-            <w:tcW w:w="0" w:type="auto"/>
-            <w:tcBorders>
-              <w:top w:val="nil"/>
-              <w:left w:val="single" w:sz="4" w:space="0" w:color="auto"/>
-              <w:bottom w:val="nil"/>
-              <w:right w:val="nil"/>
-            </w:tcBorders>
-            <w:shd w:val="clear" w:color="auto" w:fill="auto"/>
-            <w:noWrap/>
-            <w:vAlign w:val="bottom"/>
-            <w:hideMark/>
-          </w:tcPr>
-          <w:p>
-            <w:pPr>
-              <w:spacing w:before="0" w:after="0"/>
-              <w:jc w:val="center"/>
-              <w:rPr>
-                <w:rFonts w:eastAsia="Times New Roman" w:cs="Times New Roman"/>
-                <w:color w:val="000000"/>
-                <w:szCs w:val="24"/>
-              </w:rPr>
-            </w:pPr>
-            <w:r>
-              <w:rPr>
-                <w:rFonts w:cs="Times New Roman"/>
-                <w:color w:val="000000"/>
-                <w:szCs w:val="24"/>
-              </w:rPr>
-              <w:t>0.6057</w:t>
-            </w:r>
-          </w:p>
-        </w:tc>
-        <w:tc>
-          <w:tcPr>
-            <w:tcW w:w="0" w:type="auto"/>
-            <w:tcBorders>
-              <w:top w:val="nil"/>
-              <w:left w:val="nil"/>
-              <w:bottom w:val="nil"/>
-              <w:right w:val="nil"/>
-            </w:tcBorders>
-            <w:shd w:val="clear" w:color="auto" w:fill="auto"/>
-            <w:noWrap/>
-            <w:vAlign w:val="bottom"/>
-            <w:hideMark/>
-          </w:tcPr>
-          <w:p>
-            <w:pPr>
-              <w:spacing w:before="0" w:after="0"/>
-              <w:jc w:val="center"/>
-              <w:rPr>
-                <w:rFonts w:eastAsia="Times New Roman" w:cs="Times New Roman"/>
-                <w:color w:val="000000"/>
-                <w:szCs w:val="24"/>
-              </w:rPr>
-            </w:pPr>
-            <w:r>
-              <w:rPr>
-                <w:rFonts w:cs="Times New Roman"/>
-                <w:color w:val="000000"/>
-                <w:szCs w:val="24"/>
-              </w:rPr>
-              <w:t>0.4402</w:t>
-            </w:r>
-          </w:p>
-        </w:tc>
-        <w:tc>
-          <w:tcPr>
-            <w:tcW w:w="0" w:type="auto"/>
-            <w:tcBorders>
-              <w:top w:val="nil"/>
-              <w:left w:val="nil"/>
-              <w:bottom w:val="nil"/>
-              <w:right w:val="nil"/>
-            </w:tcBorders>
-            <w:shd w:val="clear" w:color="auto" w:fill="auto"/>
-            <w:noWrap/>
-            <w:vAlign w:val="bottom"/>
-            <w:hideMark/>
-          </w:tcPr>
-          <w:p>
-            <w:pPr>
-              <w:spacing w:before="0" w:after="0"/>
-              <w:jc w:val="center"/>
-              <w:rPr>
-                <w:rFonts w:eastAsia="Times New Roman" w:cs="Times New Roman"/>
-                <w:color w:val="000000"/>
-                <w:szCs w:val="24"/>
-              </w:rPr>
-            </w:pPr>
-            <w:r>
-              <w:rPr>
-                <w:rFonts w:cs="Times New Roman"/>
-                <w:color w:val="000000"/>
-                <w:szCs w:val="24"/>
-              </w:rPr>
-              <w:t>25.68186</w:t>
-            </w:r>
-          </w:p>
-        </w:tc>
-        <w:tc>
-          <w:tcPr>
-            <w:tcW w:w="0" w:type="auto"/>
-            <w:tcBorders>
-              <w:top w:val="nil"/>
-              <w:left w:val="nil"/>
-              <w:bottom w:val="nil"/>
-              <w:right w:val="nil"/>
-            </w:tcBorders>
-            <w:shd w:val="clear" w:color="auto" w:fill="auto"/>
-            <w:noWrap/>
-            <w:vAlign w:val="bottom"/>
-            <w:hideMark/>
-          </w:tcPr>
-          <w:p>
-            <w:pPr>
-              <w:spacing w:before="0" w:after="0"/>
-              <w:jc w:val="center"/>
-              <w:rPr>
-                <w:rFonts w:eastAsia="Times New Roman" w:cs="Times New Roman"/>
-                <w:b/>
-                <w:color w:val="000000"/>
-                <w:szCs w:val="24"/>
-              </w:rPr>
-            </w:pPr>
-            <w:r>
-              <w:rPr>
-                <w:rFonts w:cs="Times New Roman"/>
-                <w:b/>
-                <w:color w:val="000000"/>
-                <w:szCs w:val="24"/>
-              </w:rPr>
-              <w:t>2.54 x 10</w:t>
-            </w:r>
-            <w:r>
-              <w:rPr>
-                <w:rFonts w:cs="Times New Roman"/>
-                <w:b/>
-                <w:color w:val="000000"/>
-                <w:szCs w:val="24"/>
-                <w:vertAlign w:val="superscript"/>
-              </w:rPr>
-              <w:t>-6</w:t>
-            </w:r>
-          </w:p>
-        </w:tc>
-      </w:tr>
-      <w:tr>
-        <w:trPr>
-          <w:trHeight w:val="310"/>
-        </w:trPr>
-        <w:tc>
-          <w:tcPr>
-            <w:tcW w:w="0" w:type="auto"/>
-            <w:tcBorders>
-              <w:top w:val="nil"/>
-              <w:left w:val="nil"/>
-              <w:bottom w:val="nil"/>
-              <w:right w:val="single" w:sz="4" w:space="0" w:color="auto"/>
-            </w:tcBorders>
-            <w:vAlign w:val="center"/>
-          </w:tcPr>
-          <w:p>
-            <w:pPr>
-              <w:spacing w:before="0" w:after="0"/>
-              <w:jc w:val="center"/>
-              <w:rPr>
-                <w:rFonts w:eastAsia="Times New Roman" w:cs="Times New Roman"/>
-                <w:i/>
-                <w:color w:val="000000"/>
-                <w:szCs w:val="24"/>
-              </w:rPr>
-            </w:pPr>
-            <w:proofErr w:type="spellStart"/>
-            <w:r>
-              <w:rPr>
-                <w:rFonts w:cs="Times New Roman"/>
-                <w:i/>
-                <w:color w:val="000000"/>
-                <w:szCs w:val="24"/>
-              </w:rPr>
-              <w:t>Subnasale</w:t>
-            </w:r>
-            <w:proofErr w:type="spellEnd"/>
-          </w:p>
-        </w:tc>
-        <w:tc>
-          <w:tcPr>
-            <w:tcW w:w="0" w:type="auto"/>
-            <w:tcBorders>
-              <w:top w:val="nil"/>
-              <w:left w:val="single" w:sz="4" w:space="0" w:color="auto"/>
-              <w:bottom w:val="nil"/>
-              <w:right w:val="nil"/>
-            </w:tcBorders>
-            <w:shd w:val="clear" w:color="auto" w:fill="auto"/>
-            <w:noWrap/>
-            <w:vAlign w:val="bottom"/>
-            <w:hideMark/>
-          </w:tcPr>
-          <w:p>
-            <w:pPr>
-              <w:spacing w:before="0" w:after="0"/>
-              <w:jc w:val="center"/>
-              <w:rPr>
-                <w:rFonts w:eastAsia="Times New Roman" w:cs="Times New Roman"/>
-                <w:color w:val="000000"/>
-                <w:szCs w:val="24"/>
-              </w:rPr>
-            </w:pPr>
-            <w:r>
-              <w:rPr>
-                <w:rFonts w:cs="Times New Roman"/>
-                <w:color w:val="000000"/>
-                <w:szCs w:val="24"/>
-              </w:rPr>
-              <w:t>0.4921</w:t>
-            </w:r>
-          </w:p>
-        </w:tc>
-        <w:tc>
-          <w:tcPr>
-            <w:tcW w:w="0" w:type="auto"/>
-            <w:tcBorders>
-              <w:top w:val="nil"/>
-              <w:left w:val="nil"/>
-              <w:bottom w:val="nil"/>
-              <w:right w:val="nil"/>
-            </w:tcBorders>
-            <w:shd w:val="clear" w:color="auto" w:fill="auto"/>
-            <w:noWrap/>
-            <w:vAlign w:val="bottom"/>
-            <w:hideMark/>
-          </w:tcPr>
-          <w:p>
-            <w:pPr>
-              <w:spacing w:before="0" w:after="0"/>
-              <w:jc w:val="center"/>
-              <w:rPr>
-                <w:rFonts w:eastAsia="Times New Roman" w:cs="Times New Roman"/>
-                <w:color w:val="000000"/>
-                <w:szCs w:val="24"/>
-              </w:rPr>
-            </w:pPr>
-            <w:r>
-              <w:rPr>
-                <w:rFonts w:cs="Times New Roman"/>
-                <w:color w:val="000000"/>
-                <w:szCs w:val="24"/>
-              </w:rPr>
-              <w:t>0.2930</w:t>
-            </w:r>
-          </w:p>
-        </w:tc>
-        <w:tc>
-          <w:tcPr>
-            <w:tcW w:w="0" w:type="auto"/>
-            <w:tcBorders>
-              <w:top w:val="nil"/>
-              <w:left w:val="nil"/>
-              <w:bottom w:val="nil"/>
-              <w:right w:val="nil"/>
-            </w:tcBorders>
-            <w:shd w:val="clear" w:color="auto" w:fill="auto"/>
-            <w:noWrap/>
-            <w:vAlign w:val="bottom"/>
-            <w:hideMark/>
-          </w:tcPr>
-          <w:p>
-            <w:pPr>
-              <w:spacing w:before="0" w:after="0"/>
-              <w:jc w:val="center"/>
-              <w:rPr>
-                <w:rFonts w:eastAsia="Times New Roman" w:cs="Times New Roman"/>
-                <w:color w:val="000000"/>
-                <w:szCs w:val="24"/>
-              </w:rPr>
-            </w:pPr>
-            <w:r>
-              <w:rPr>
-                <w:rFonts w:cs="Times New Roman"/>
-                <w:color w:val="000000"/>
-                <w:szCs w:val="24"/>
-              </w:rPr>
-              <w:t>42.64756</w:t>
-            </w:r>
-          </w:p>
-        </w:tc>
-        <w:tc>
-          <w:tcPr>
-            <w:tcW w:w="0" w:type="auto"/>
-            <w:tcBorders>
-              <w:top w:val="nil"/>
-              <w:left w:val="nil"/>
-              <w:bottom w:val="nil"/>
-              <w:right w:val="nil"/>
-            </w:tcBorders>
-            <w:shd w:val="clear" w:color="auto" w:fill="auto"/>
-            <w:noWrap/>
-            <w:vAlign w:val="bottom"/>
-            <w:hideMark/>
-          </w:tcPr>
-          <w:p>
-            <w:pPr>
-              <w:spacing w:before="0" w:after="0"/>
-              <w:jc w:val="center"/>
-              <w:rPr>
-                <w:rFonts w:eastAsia="Times New Roman" w:cs="Times New Roman"/>
-                <w:b/>
-                <w:color w:val="000000"/>
-                <w:szCs w:val="24"/>
-              </w:rPr>
-            </w:pPr>
-            <w:r>
-              <w:rPr>
-                <w:rFonts w:cs="Times New Roman"/>
-                <w:b/>
-                <w:color w:val="000000"/>
-                <w:szCs w:val="24"/>
-              </w:rPr>
-              <w:t>5.57 x 10</w:t>
-            </w:r>
-            <w:r>
-              <w:rPr>
-                <w:rFonts w:cs="Times New Roman"/>
-                <w:b/>
-                <w:color w:val="000000"/>
-                <w:szCs w:val="24"/>
-                <w:vertAlign w:val="superscript"/>
-              </w:rPr>
-              <w:t>-9</w:t>
-            </w:r>
-          </w:p>
-        </w:tc>
-      </w:tr>
-      <w:tr>
-        <w:trPr>
-          <w:trHeight w:val="310"/>
-        </w:trPr>
-        <w:tc>
-          <w:tcPr>
-            <w:tcW w:w="0" w:type="auto"/>
-            <w:tcBorders>
-              <w:top w:val="nil"/>
-              <w:left w:val="nil"/>
-              <w:bottom w:val="nil"/>
-              <w:right w:val="single" w:sz="4" w:space="0" w:color="auto"/>
-            </w:tcBorders>
-            <w:vAlign w:val="center"/>
-          </w:tcPr>
-          <w:p>
-            <w:pPr>
-              <w:spacing w:before="0" w:after="0"/>
-              <w:jc w:val="center"/>
-              <w:rPr>
-                <w:rFonts w:eastAsia="Times New Roman" w:cs="Times New Roman"/>
-                <w:i/>
-                <w:color w:val="000000"/>
-                <w:szCs w:val="24"/>
-              </w:rPr>
-            </w:pPr>
-            <w:r>
-              <w:rPr>
-                <w:rFonts w:cs="Times New Roman"/>
-                <w:i/>
-                <w:color w:val="000000"/>
-                <w:szCs w:val="24"/>
-              </w:rPr>
-              <w:t>Mean</w:t>
-            </w:r>
-          </w:p>
-        </w:tc>
-        <w:tc>
-          <w:tcPr>
-            <w:tcW w:w="0" w:type="auto"/>
-            <w:tcBorders>
-              <w:top w:val="nil"/>
-              <w:left w:val="single" w:sz="4" w:space="0" w:color="auto"/>
-              <w:bottom w:val="nil"/>
-              <w:right w:val="nil"/>
-            </w:tcBorders>
-            <w:shd w:val="clear" w:color="auto" w:fill="auto"/>
-            <w:noWrap/>
-            <w:vAlign w:val="bottom"/>
-            <w:hideMark/>
-          </w:tcPr>
-          <w:p>
-            <w:pPr>
-              <w:spacing w:before="0" w:after="0"/>
-              <w:jc w:val="center"/>
-              <w:rPr>
-                <w:rFonts w:eastAsia="Times New Roman" w:cs="Times New Roman"/>
-                <w:color w:val="000000"/>
-                <w:szCs w:val="24"/>
-              </w:rPr>
-            </w:pPr>
-            <w:r>
-              <w:rPr>
-                <w:rFonts w:cs="Times New Roman"/>
-                <w:color w:val="000000"/>
-                <w:szCs w:val="24"/>
-              </w:rPr>
-              <w:t>0.5620</w:t>
-            </w:r>
-          </w:p>
-        </w:tc>
-        <w:tc>
-          <w:tcPr>
-            <w:tcW w:w="0" w:type="auto"/>
-            <w:tcBorders>
-              <w:top w:val="nil"/>
-              <w:left w:val="nil"/>
-              <w:bottom w:val="nil"/>
-              <w:right w:val="nil"/>
-            </w:tcBorders>
-            <w:shd w:val="clear" w:color="auto" w:fill="auto"/>
-            <w:noWrap/>
-            <w:vAlign w:val="bottom"/>
-            <w:hideMark/>
-          </w:tcPr>
-          <w:p>
-            <w:pPr>
-              <w:spacing w:before="0" w:after="0"/>
-              <w:jc w:val="center"/>
-              <w:rPr>
-                <w:rFonts w:eastAsia="Times New Roman" w:cs="Times New Roman"/>
-                <w:color w:val="000000"/>
-                <w:szCs w:val="24"/>
-              </w:rPr>
-            </w:pPr>
-            <w:r>
-              <w:rPr>
-                <w:rFonts w:cs="Times New Roman"/>
-                <w:color w:val="000000"/>
-                <w:szCs w:val="24"/>
-              </w:rPr>
-              <w:t>0.3834</w:t>
-            </w:r>
-          </w:p>
-        </w:tc>
-        <w:tc>
-          <w:tcPr>
-            <w:tcW w:w="0" w:type="auto"/>
-            <w:tcBorders>
-              <w:top w:val="nil"/>
-              <w:left w:val="nil"/>
-              <w:bottom w:val="nil"/>
-              <w:right w:val="nil"/>
-            </w:tcBorders>
-            <w:shd w:val="clear" w:color="auto" w:fill="auto"/>
-            <w:noWrap/>
-            <w:vAlign w:val="center"/>
-            <w:hideMark/>
-          </w:tcPr>
-          <w:p>
-            <w:pPr>
-              <w:spacing w:before="0" w:after="0"/>
-              <w:jc w:val="center"/>
-              <w:rPr>
-                <w:rFonts w:eastAsia="Times New Roman" w:cs="Times New Roman"/>
-                <w:color w:val="000000"/>
-                <w:szCs w:val="24"/>
-              </w:rPr>
-            </w:pPr>
-          </w:p>
-        </w:tc>
-        <w:tc>
-          <w:tcPr>
-            <w:tcW w:w="0" w:type="auto"/>
-            <w:tcBorders>
-              <w:top w:val="nil"/>
-              <w:left w:val="nil"/>
-              <w:bottom w:val="nil"/>
-              <w:right w:val="nil"/>
-            </w:tcBorders>
-            <w:shd w:val="clear" w:color="auto" w:fill="auto"/>
-            <w:noWrap/>
-            <w:vAlign w:val="center"/>
-            <w:hideMark/>
-          </w:tcPr>
-          <w:p>
-            <w:pPr>
-              <w:spacing w:before="0" w:after="0"/>
-              <w:jc w:val="center"/>
-              <w:rPr>
-                <w:rFonts w:eastAsia="Times New Roman" w:cs="Times New Roman"/>
-                <w:color w:val="000000"/>
-                <w:szCs w:val="24"/>
-              </w:rPr>
-            </w:pPr>
-          </w:p>
-        </w:tc>
-      </w:tr>
-    </w:tbl>
-    <w:p>
-      <w:r>
-        <w:rPr>
-          <w:noProof/>
-        </w:rPr>
-        <w:drawing>
-          <wp:inline distT="0" distB="0" distL="0" distR="0" wp14:anchorId="23337E2E" wp14:editId="097C62FC">
-            <wp:extent cx="5943600" cy="4114800"/>
-            <wp:effectExtent l="0" t="0" r="0" b="0"/>
-            <wp:docPr id="9" name="Picture 9"/>
-            <wp:cNvGraphicFramePr>
-              <a:graphicFrameLocks xmlns:a="http://schemas.openxmlformats.org/drawingml/2006/main" noChangeAspect="1"/>
-            </wp:cNvGraphicFramePr>
-            <a:graphic xmlns:a="http://schemas.openxmlformats.org/drawingml/2006/main">
-              <a:graphicData uri="http://schemas.openxmlformats.org/drawingml/2006/picture">
-                <pic:pic xmlns:pic="http://schemas.openxmlformats.org/drawingml/2006/picture">
-                  <pic:nvPicPr>
-                    <pic:cNvPr id="9" name="AmlVsJml_AautoVsJauto_RMSE.jpg"/>
-                    <pic:cNvPicPr/>
-                  </pic:nvPicPr>
-                  <pic:blipFill>
-                    <a:blip r:embed="rId8">
-                      <a:extLst>
-                        <a:ext uri="{28A0092B-C50C-407E-A947-70E740481C1C}">
-                          <a14:useLocalDpi xmlns:a14="http://schemas.microsoft.com/office/drawing/2010/main" val="0"/>
-                        </a:ext>
-                      </a:extLst>
-                    </a:blip>
-                    <a:stretch>
-                      <a:fillRect/>
-                    </a:stretch>
-                  </pic:blipFill>
-                  <pic:spPr>
-                    <a:xfrm>
-                      <a:off x="0" y="0"/>
-                      <a:ext cx="5943600" cy="4114800"/>
-                    </a:xfrm>
-                    <a:prstGeom prst="rect">
-                      <a:avLst/>
-                    </a:prstGeom>
-                  </pic:spPr>
-                </pic:pic>
-              </a:graphicData>
-            </a:graphic>
-          </wp:inline>
-        </w:drawing>
-      </w:r>
-    </w:p>
-    <w:p>
-      <w:r>
-        <w:rPr>
-          <w:b/>
-        </w:rPr>
-        <w:t xml:space="preserve">Figure X. Comparison of inter-observer error variance. </w:t>
-      </w:r>
-      <w:r>
-        <w:t xml:space="preserve">The interobserver error was calculated as described in section 2.3.4.1 and averaged across x, y, and z dimensions to give an average error value per image. We also calculated the inter-observer error of automatic landmarks trained using the three iterations of each observer separately and averaged these values across x, y, and z dimensions to give an average error value per image. For each landmark, </w:t>
-      </w:r>
-      <w:proofErr w:type="spellStart"/>
-      <w:r>
-        <w:t>Levene’s</w:t>
-      </w:r>
-      <w:proofErr w:type="spellEnd"/>
-      <w:r>
-        <w:t xml:space="preserve"> test was performed to determine if the variances were identical (Table X). </w:t>
-      </w:r>
-    </w:p>
-    <w:p>
-      <w:r>
-        <w:t xml:space="preserve">Ability to have up to 50 indications on a single face and then average them is what makes this good. Even though they were done on different faces. Not available on </w:t>
-      </w:r>
-      <w:proofErr w:type="gramStart"/>
-      <w:r>
-        <w:t>manual .</w:t>
-      </w:r>
-      <w:proofErr w:type="gramEnd"/>
-      <w:r>
-        <w:t xml:space="preserve"> Mapping allowed us to merge </w:t>
-      </w:r>
-    </w:p>
-    <w:p>
-      <w:pPr>
         <w:spacing w:before="240"/>
       </w:pPr>
     </w:p>
@@ -37866,10 +33709,10 @@
       </w:pPr>
     </w:p>
     <w:sectPr>
-      <w:headerReference w:type="even" r:id="rId9"/>
-      <w:footerReference w:type="even" r:id="rId10"/>
-      <w:footerReference w:type="default" r:id="rId11"/>
-      <w:headerReference w:type="first" r:id="rId12"/>
+      <w:headerReference w:type="even" r:id="rId8"/>
+      <w:footerReference w:type="even" r:id="rId9"/>
+      <w:footerReference w:type="default" r:id="rId10"/>
+      <w:headerReference w:type="first" r:id="rId11"/>
       <w:pgSz w:w="12240" w:h="15840"/>
       <w:pgMar w:top="1138" w:right="1282" w:bottom="1138" w:left="1181" w:header="720" w:footer="720" w:gutter="0"/>
       <w:cols w:space="720"/>
@@ -41159,7 +37002,7 @@
 </file>
 
 <file path=customXml/itemProps1.xml><?xml version="1.0" encoding="utf-8"?>
-<ds:datastoreItem xmlns:ds="http://schemas.openxmlformats.org/officeDocument/2006/customXml" ds:itemID="{B80CC7FE-7F32-C649-8C36-15CDD8B5948B}">
+<ds:datastoreItem xmlns:ds="http://schemas.openxmlformats.org/officeDocument/2006/customXml" ds:itemID="{D9DBDBFC-46E7-42CF-8BB9-F53BE1AC008D}">
   <ds:schemaRefs>
     <ds:schemaRef ds:uri="http://schemas.openxmlformats.org/officeDocument/2006/bibliography"/>
   </ds:schemaRefs>

</xml_diff>

<commit_message>
Complete draft with all sections
</commit_message>
<xml_diff>
--- a/Manuscript/MeshMonk_SI.docx
+++ b/Manuscript/MeshMonk_SI.docx
@@ -8218,6 +8218,8 @@
       <w:r>
         <w:t>Supplementary Tables</w:t>
       </w:r>
+      <w:bookmarkStart w:id="0" w:name="_GoBack"/>
+      <w:bookmarkEnd w:id="0"/>
     </w:p>
     <w:p>
       <w:r>
@@ -8272,19 +8274,7 @@
         <w:t>axis</w:t>
       </w:r>
       <w:r>
-        <w:t xml:space="preserve">, averaged across images for each landmark. The means </w:t>
-      </w:r>
-      <w:r>
-        <w:t>for</w:t>
-      </w:r>
-      <w:r>
-        <w:t xml:space="preserve"> each observer as well as the inter-observer error are reported in Table </w:t>
-      </w:r>
-      <w:r>
-        <w:t>X</w:t>
-      </w:r>
-      <w:r>
-        <w:t xml:space="preserve"> of the accompanying manuscript. </w:t>
+        <w:t xml:space="preserve">, averaged across images for each landmark. </w:t>
       </w:r>
     </w:p>
     <w:tbl>
@@ -14684,7 +14674,6 @@
                 <w:sz w:val="22"/>
                 <w:szCs w:val="24"/>
               </w:rPr>
-              <w:lastRenderedPageBreak/>
               <w:t>Nasion</w:t>
             </w:r>
             <w:proofErr w:type="spellEnd"/>
@@ -15105,6 +15094,7 @@
                 <w:sz w:val="22"/>
                 <w:szCs w:val="24"/>
               </w:rPr>
+              <w:lastRenderedPageBreak/>
               <w:t>Pogonion</w:t>
             </w:r>
           </w:p>
@@ -17660,6 +17650,1271 @@
               </w:rPr>
               <w:t>0.56</w:t>
             </w:r>
+          </w:p>
+        </w:tc>
+      </w:tr>
+    </w:tbl>
+    <w:p>
+      <w:pPr>
+        <w:rPr>
+          <w:rFonts w:cs="Times New Roman"/>
+          <w:b/>
+          <w:szCs w:val="24"/>
+        </w:rPr>
+      </w:pPr>
+    </w:p>
+    <w:p>
+      <w:pPr>
+        <w:rPr>
+          <w:rFonts w:cs="Times New Roman"/>
+          <w:szCs w:val="24"/>
+        </w:rPr>
+      </w:pPr>
+      <w:r>
+        <w:rPr>
+          <w:rFonts w:cs="Times New Roman"/>
+          <w:b/>
+          <w:szCs w:val="24"/>
+        </w:rPr>
+        <w:t xml:space="preserve">Supplementary </w:t>
+      </w:r>
+      <w:r>
+        <w:rPr>
+          <w:rFonts w:cs="Times New Roman"/>
+          <w:b/>
+          <w:szCs w:val="24"/>
+        </w:rPr>
+        <w:t xml:space="preserve">Table </w:t>
+      </w:r>
+      <w:r>
+        <w:rPr>
+          <w:rFonts w:cs="Times New Roman"/>
+          <w:b/>
+          <w:szCs w:val="24"/>
+        </w:rPr>
+        <w:t>3</w:t>
+      </w:r>
+      <w:r>
+        <w:rPr>
+          <w:rFonts w:cs="Times New Roman"/>
+          <w:b/>
+          <w:szCs w:val="24"/>
+        </w:rPr>
+        <w:t>.</w:t>
+      </w:r>
+      <w:r>
+        <w:rPr>
+          <w:rFonts w:cs="Times New Roman"/>
+          <w:szCs w:val="24"/>
+        </w:rPr>
+        <w:t xml:space="preserve"> </w:t>
+      </w:r>
+      <w:r>
+        <w:rPr>
+          <w:rFonts w:cs="Times New Roman"/>
+          <w:b/>
+          <w:szCs w:val="24"/>
+        </w:rPr>
+        <w:t xml:space="preserve">MANOVA on all manual landmark indications to assess manual landmarking error.  </w:t>
+      </w:r>
+      <w:r>
+        <w:rPr>
+          <w:rFonts w:cs="Times New Roman"/>
+          <w:szCs w:val="24"/>
+        </w:rPr>
+        <w:t xml:space="preserve">MANOVA was performed on the six GPA-aligned manual landmark indications, with individual, observer, individual x observer, and the nested interaction of observer x iteration as predictors. </w:t>
+      </w:r>
+    </w:p>
+    <w:tbl>
+      <w:tblPr>
+        <w:tblStyle w:val="PlainTable5"/>
+        <w:tblW w:w="5000" w:type="pct"/>
+        <w:tblLook w:val="04A0" w:firstRow="1" w:lastRow="0" w:firstColumn="1" w:lastColumn="0" w:noHBand="0" w:noVBand="1"/>
+      </w:tblPr>
+      <w:tblGrid>
+        <w:gridCol w:w="2728"/>
+        <w:gridCol w:w="677"/>
+        <w:gridCol w:w="1029"/>
+        <w:gridCol w:w="1029"/>
+        <w:gridCol w:w="1029"/>
+        <w:gridCol w:w="1169"/>
+        <w:gridCol w:w="1029"/>
+        <w:gridCol w:w="1087"/>
+      </w:tblGrid>
+      <w:tr>
+        <w:trPr>
+          <w:cnfStyle w:val="100000000000" w:firstRow="1" w:lastRow="0" w:firstColumn="0" w:lastColumn="0" w:oddVBand="0" w:evenVBand="0" w:oddHBand="0" w:evenHBand="0" w:firstRowFirstColumn="0" w:firstRowLastColumn="0" w:lastRowFirstColumn="0" w:lastRowLastColumn="0"/>
+          <w:trHeight w:val="288"/>
+        </w:trPr>
+        <w:tc>
+          <w:tcPr>
+            <w:cnfStyle w:val="001000000100" w:firstRow="0" w:lastRow="0" w:firstColumn="1" w:lastColumn="0" w:oddVBand="0" w:evenVBand="0" w:oddHBand="0" w:evenHBand="0" w:firstRowFirstColumn="1" w:firstRowLastColumn="0" w:lastRowFirstColumn="0" w:lastRowLastColumn="0"/>
+            <w:tcW w:w="1395" w:type="pct"/>
+          </w:tcPr>
+          <w:p>
+            <w:pPr>
+              <w:rPr>
+                <w:rFonts w:cs="Times New Roman"/>
+                <w:szCs w:val="24"/>
+              </w:rPr>
+            </w:pPr>
+            <w:r>
+              <w:rPr>
+                <w:rFonts w:cs="Times New Roman"/>
+                <w:szCs w:val="24"/>
+              </w:rPr>
+              <w:t>Variable</w:t>
+            </w:r>
+          </w:p>
+        </w:tc>
+        <w:tc>
+          <w:tcPr>
+            <w:tcW w:w="346" w:type="pct"/>
+          </w:tcPr>
+          <w:p>
+            <w:pPr>
+              <w:cnfStyle w:val="100000000000" w:firstRow="1" w:lastRow="0" w:firstColumn="0" w:lastColumn="0" w:oddVBand="0" w:evenVBand="0" w:oddHBand="0" w:evenHBand="0" w:firstRowFirstColumn="0" w:firstRowLastColumn="0" w:lastRowFirstColumn="0" w:lastRowLastColumn="0"/>
+              <w:rPr>
+                <w:rFonts w:cs="Times New Roman"/>
+                <w:szCs w:val="24"/>
+              </w:rPr>
+            </w:pPr>
+            <w:r>
+              <w:rPr>
+                <w:rFonts w:cs="Times New Roman"/>
+                <w:szCs w:val="24"/>
+              </w:rPr>
+              <w:t>DF</w:t>
+            </w:r>
+          </w:p>
+        </w:tc>
+        <w:tc>
+          <w:tcPr>
+            <w:tcW w:w="526" w:type="pct"/>
+          </w:tcPr>
+          <w:p>
+            <w:pPr>
+              <w:cnfStyle w:val="100000000000" w:firstRow="1" w:lastRow="0" w:firstColumn="0" w:lastColumn="0" w:oddVBand="0" w:evenVBand="0" w:oddHBand="0" w:evenHBand="0" w:firstRowFirstColumn="0" w:firstRowLastColumn="0" w:lastRowFirstColumn="0" w:lastRowLastColumn="0"/>
+              <w:rPr>
+                <w:rFonts w:cs="Times New Roman"/>
+                <w:szCs w:val="24"/>
+              </w:rPr>
+            </w:pPr>
+            <w:r>
+              <w:rPr>
+                <w:rFonts w:cs="Times New Roman"/>
+                <w:szCs w:val="24"/>
+              </w:rPr>
+              <w:t>SS</w:t>
+            </w:r>
+          </w:p>
+        </w:tc>
+        <w:tc>
+          <w:tcPr>
+            <w:tcW w:w="526" w:type="pct"/>
+          </w:tcPr>
+          <w:p>
+            <w:pPr>
+              <w:cnfStyle w:val="100000000000" w:firstRow="1" w:lastRow="0" w:firstColumn="0" w:lastColumn="0" w:oddVBand="0" w:evenVBand="0" w:oddHBand="0" w:evenHBand="0" w:firstRowFirstColumn="0" w:firstRowLastColumn="0" w:lastRowFirstColumn="0" w:lastRowLastColumn="0"/>
+              <w:rPr>
+                <w:rFonts w:cs="Times New Roman"/>
+                <w:szCs w:val="24"/>
+              </w:rPr>
+            </w:pPr>
+            <w:r>
+              <w:rPr>
+                <w:rFonts w:cs="Times New Roman"/>
+                <w:szCs w:val="24"/>
+              </w:rPr>
+              <w:t>MS</w:t>
+            </w:r>
+          </w:p>
+        </w:tc>
+        <w:tc>
+          <w:tcPr>
+            <w:tcW w:w="526" w:type="pct"/>
+          </w:tcPr>
+          <w:p>
+            <w:pPr>
+              <w:cnfStyle w:val="100000000000" w:firstRow="1" w:lastRow="0" w:firstColumn="0" w:lastColumn="0" w:oddVBand="0" w:evenVBand="0" w:oddHBand="0" w:evenHBand="0" w:firstRowFirstColumn="0" w:firstRowLastColumn="0" w:lastRowFirstColumn="0" w:lastRowLastColumn="0"/>
+              <w:rPr>
+                <w:rFonts w:cs="Times New Roman"/>
+                <w:szCs w:val="24"/>
+                <w:vertAlign w:val="superscript"/>
+              </w:rPr>
+            </w:pPr>
+            <w:r>
+              <w:rPr>
+                <w:rFonts w:cs="Times New Roman"/>
+                <w:szCs w:val="24"/>
+              </w:rPr>
+              <w:t>R</w:t>
+            </w:r>
+            <w:r>
+              <w:rPr>
+                <w:rFonts w:cs="Times New Roman"/>
+                <w:szCs w:val="24"/>
+                <w:vertAlign w:val="superscript"/>
+              </w:rPr>
+              <w:t>2</w:t>
+            </w:r>
+          </w:p>
+        </w:tc>
+        <w:tc>
+          <w:tcPr>
+            <w:tcW w:w="598" w:type="pct"/>
+          </w:tcPr>
+          <w:p>
+            <w:pPr>
+              <w:cnfStyle w:val="100000000000" w:firstRow="1" w:lastRow="0" w:firstColumn="0" w:lastColumn="0" w:oddVBand="0" w:evenVBand="0" w:oddHBand="0" w:evenHBand="0" w:firstRowFirstColumn="0" w:firstRowLastColumn="0" w:lastRowFirstColumn="0" w:lastRowLastColumn="0"/>
+              <w:rPr>
+                <w:rFonts w:cs="Times New Roman"/>
+                <w:szCs w:val="24"/>
+              </w:rPr>
+            </w:pPr>
+            <w:r>
+              <w:rPr>
+                <w:rFonts w:cs="Times New Roman"/>
+                <w:szCs w:val="24"/>
+              </w:rPr>
+              <w:t>F</w:t>
+            </w:r>
+          </w:p>
+        </w:tc>
+        <w:tc>
+          <w:tcPr>
+            <w:tcW w:w="526" w:type="pct"/>
+          </w:tcPr>
+          <w:p>
+            <w:pPr>
+              <w:cnfStyle w:val="100000000000" w:firstRow="1" w:lastRow="0" w:firstColumn="0" w:lastColumn="0" w:oddVBand="0" w:evenVBand="0" w:oddHBand="0" w:evenHBand="0" w:firstRowFirstColumn="0" w:firstRowLastColumn="0" w:lastRowFirstColumn="0" w:lastRowLastColumn="0"/>
+              <w:rPr>
+                <w:rFonts w:cs="Times New Roman"/>
+                <w:szCs w:val="24"/>
+              </w:rPr>
+            </w:pPr>
+            <w:r>
+              <w:rPr>
+                <w:rFonts w:cs="Times New Roman"/>
+                <w:szCs w:val="24"/>
+              </w:rPr>
+              <w:t>Z</w:t>
+            </w:r>
+          </w:p>
+        </w:tc>
+        <w:tc>
+          <w:tcPr>
+            <w:tcW w:w="556" w:type="pct"/>
+          </w:tcPr>
+          <w:p>
+            <w:pPr>
+              <w:cnfStyle w:val="100000000000" w:firstRow="1" w:lastRow="0" w:firstColumn="0" w:lastColumn="0" w:oddVBand="0" w:evenVBand="0" w:oddHBand="0" w:evenHBand="0" w:firstRowFirstColumn="0" w:firstRowLastColumn="0" w:lastRowFirstColumn="0" w:lastRowLastColumn="0"/>
+              <w:rPr>
+                <w:rFonts w:cs="Times New Roman"/>
+                <w:szCs w:val="24"/>
+              </w:rPr>
+            </w:pPr>
+            <w:proofErr w:type="spellStart"/>
+            <w:r>
+              <w:rPr>
+                <w:rFonts w:cs="Times New Roman"/>
+                <w:szCs w:val="24"/>
+              </w:rPr>
+              <w:t>Pr</w:t>
+            </w:r>
+            <w:proofErr w:type="spellEnd"/>
+            <w:r>
+              <w:rPr>
+                <w:rFonts w:cs="Times New Roman"/>
+                <w:szCs w:val="24"/>
+              </w:rPr>
+              <w:t>(&gt;F)</w:t>
+            </w:r>
+          </w:p>
+        </w:tc>
+      </w:tr>
+      <w:tr>
+        <w:trPr>
+          <w:cnfStyle w:val="000000100000" w:firstRow="0" w:lastRow="0" w:firstColumn="0" w:lastColumn="0" w:oddVBand="0" w:evenVBand="0" w:oddHBand="1" w:evenHBand="0" w:firstRowFirstColumn="0" w:firstRowLastColumn="0" w:lastRowFirstColumn="0" w:lastRowLastColumn="0"/>
+          <w:trHeight w:val="288"/>
+        </w:trPr>
+        <w:tc>
+          <w:tcPr>
+            <w:cnfStyle w:val="001000000000" w:firstRow="0" w:lastRow="0" w:firstColumn="1" w:lastColumn="0" w:oddVBand="0" w:evenVBand="0" w:oddHBand="0" w:evenHBand="0" w:firstRowFirstColumn="0" w:firstRowLastColumn="0" w:lastRowFirstColumn="0" w:lastRowLastColumn="0"/>
+            <w:tcW w:w="1395" w:type="pct"/>
+          </w:tcPr>
+          <w:p>
+            <w:pPr>
+              <w:rPr>
+                <w:rFonts w:cs="Times New Roman"/>
+                <w:szCs w:val="24"/>
+              </w:rPr>
+            </w:pPr>
+            <w:r>
+              <w:rPr>
+                <w:rFonts w:cs="Times New Roman"/>
+                <w:szCs w:val="24"/>
+              </w:rPr>
+              <w:t>Individual</w:t>
+            </w:r>
+          </w:p>
+        </w:tc>
+        <w:tc>
+          <w:tcPr>
+            <w:tcW w:w="346" w:type="pct"/>
+          </w:tcPr>
+          <w:p>
+            <w:pPr>
+              <w:cnfStyle w:val="000000100000" w:firstRow="0" w:lastRow="0" w:firstColumn="0" w:lastColumn="0" w:oddVBand="0" w:evenVBand="0" w:oddHBand="1" w:evenHBand="0" w:firstRowFirstColumn="0" w:firstRowLastColumn="0" w:lastRowFirstColumn="0" w:lastRowLastColumn="0"/>
+              <w:rPr>
+                <w:rFonts w:cs="Times New Roman"/>
+                <w:szCs w:val="24"/>
+              </w:rPr>
+            </w:pPr>
+            <w:r>
+              <w:rPr>
+                <w:rFonts w:cs="Times New Roman"/>
+                <w:szCs w:val="24"/>
+              </w:rPr>
+              <w:t>40</w:t>
+            </w:r>
+          </w:p>
+        </w:tc>
+        <w:tc>
+          <w:tcPr>
+            <w:tcW w:w="526" w:type="pct"/>
+          </w:tcPr>
+          <w:p>
+            <w:pPr>
+              <w:cnfStyle w:val="000000100000" w:firstRow="0" w:lastRow="0" w:firstColumn="0" w:lastColumn="0" w:oddVBand="0" w:evenVBand="0" w:oddHBand="1" w:evenHBand="0" w:firstRowFirstColumn="0" w:firstRowLastColumn="0" w:lastRowFirstColumn="0" w:lastRowLastColumn="0"/>
+              <w:rPr>
+                <w:rFonts w:cs="Times New Roman"/>
+                <w:szCs w:val="24"/>
+              </w:rPr>
+            </w:pPr>
+            <w:r>
+              <w:rPr>
+                <w:rFonts w:cs="Times New Roman"/>
+                <w:szCs w:val="24"/>
+              </w:rPr>
+              <w:t>1.1803</w:t>
+            </w:r>
+          </w:p>
+        </w:tc>
+        <w:tc>
+          <w:tcPr>
+            <w:tcW w:w="526" w:type="pct"/>
+          </w:tcPr>
+          <w:p>
+            <w:pPr>
+              <w:cnfStyle w:val="000000100000" w:firstRow="0" w:lastRow="0" w:firstColumn="0" w:lastColumn="0" w:oddVBand="0" w:evenVBand="0" w:oddHBand="1" w:evenHBand="0" w:firstRowFirstColumn="0" w:firstRowLastColumn="0" w:lastRowFirstColumn="0" w:lastRowLastColumn="0"/>
+              <w:rPr>
+                <w:rFonts w:cs="Times New Roman"/>
+                <w:szCs w:val="24"/>
+              </w:rPr>
+            </w:pPr>
+            <w:r>
+              <w:rPr>
+                <w:rFonts w:cs="Times New Roman"/>
+                <w:szCs w:val="24"/>
+              </w:rPr>
+              <w:t>0.0295</w:t>
+            </w:r>
+          </w:p>
+        </w:tc>
+        <w:tc>
+          <w:tcPr>
+            <w:tcW w:w="526" w:type="pct"/>
+          </w:tcPr>
+          <w:p>
+            <w:pPr>
+              <w:cnfStyle w:val="000000100000" w:firstRow="0" w:lastRow="0" w:firstColumn="0" w:lastColumn="0" w:oddVBand="0" w:evenVBand="0" w:oddHBand="1" w:evenHBand="0" w:firstRowFirstColumn="0" w:firstRowLastColumn="0" w:lastRowFirstColumn="0" w:lastRowLastColumn="0"/>
+              <w:rPr>
+                <w:rFonts w:cs="Times New Roman"/>
+                <w:szCs w:val="24"/>
+              </w:rPr>
+            </w:pPr>
+            <w:r>
+              <w:rPr>
+                <w:rFonts w:cs="Times New Roman"/>
+                <w:szCs w:val="24"/>
+              </w:rPr>
+              <w:t>0.8491</w:t>
+            </w:r>
+          </w:p>
+        </w:tc>
+        <w:tc>
+          <w:tcPr>
+            <w:tcW w:w="598" w:type="pct"/>
+          </w:tcPr>
+          <w:p>
+            <w:pPr>
+              <w:cnfStyle w:val="000000100000" w:firstRow="0" w:lastRow="0" w:firstColumn="0" w:lastColumn="0" w:oddVBand="0" w:evenVBand="0" w:oddHBand="1" w:evenHBand="0" w:firstRowFirstColumn="0" w:firstRowLastColumn="0" w:lastRowFirstColumn="0" w:lastRowLastColumn="0"/>
+              <w:rPr>
+                <w:rFonts w:cs="Times New Roman"/>
+                <w:szCs w:val="24"/>
+              </w:rPr>
+            </w:pPr>
+            <w:r>
+              <w:rPr>
+                <w:rFonts w:cs="Times New Roman"/>
+                <w:szCs w:val="24"/>
+              </w:rPr>
+              <w:t>40.7135</w:t>
+            </w:r>
+          </w:p>
+        </w:tc>
+        <w:tc>
+          <w:tcPr>
+            <w:tcW w:w="526" w:type="pct"/>
+          </w:tcPr>
+          <w:p>
+            <w:pPr>
+              <w:cnfStyle w:val="000000100000" w:firstRow="0" w:lastRow="0" w:firstColumn="0" w:lastColumn="0" w:oddVBand="0" w:evenVBand="0" w:oddHBand="1" w:evenHBand="0" w:firstRowFirstColumn="0" w:firstRowLastColumn="0" w:lastRowFirstColumn="0" w:lastRowLastColumn="0"/>
+              <w:rPr>
+                <w:rFonts w:cs="Times New Roman"/>
+                <w:szCs w:val="24"/>
+              </w:rPr>
+            </w:pPr>
+            <w:r>
+              <w:rPr>
+                <w:rFonts w:cs="Times New Roman"/>
+                <w:szCs w:val="24"/>
+              </w:rPr>
+              <w:t>26.620</w:t>
+            </w:r>
+          </w:p>
+        </w:tc>
+        <w:tc>
+          <w:tcPr>
+            <w:tcW w:w="556" w:type="pct"/>
+          </w:tcPr>
+          <w:p>
+            <w:pPr>
+              <w:cnfStyle w:val="000000100000" w:firstRow="0" w:lastRow="0" w:firstColumn="0" w:lastColumn="0" w:oddVBand="0" w:evenVBand="0" w:oddHBand="1" w:evenHBand="0" w:firstRowFirstColumn="0" w:firstRowLastColumn="0" w:lastRowFirstColumn="0" w:lastRowLastColumn="0"/>
+              <w:rPr>
+                <w:rFonts w:cs="Times New Roman"/>
+                <w:szCs w:val="24"/>
+              </w:rPr>
+            </w:pPr>
+            <w:r>
+              <w:rPr>
+                <w:rFonts w:cs="Times New Roman"/>
+                <w:szCs w:val="24"/>
+              </w:rPr>
+              <w:t>0.001</w:t>
+            </w:r>
+          </w:p>
+        </w:tc>
+      </w:tr>
+      <w:tr>
+        <w:trPr>
+          <w:trHeight w:val="288"/>
+        </w:trPr>
+        <w:tc>
+          <w:tcPr>
+            <w:cnfStyle w:val="001000000000" w:firstRow="0" w:lastRow="0" w:firstColumn="1" w:lastColumn="0" w:oddVBand="0" w:evenVBand="0" w:oddHBand="0" w:evenHBand="0" w:firstRowFirstColumn="0" w:firstRowLastColumn="0" w:lastRowFirstColumn="0" w:lastRowLastColumn="0"/>
+            <w:tcW w:w="1395" w:type="pct"/>
+          </w:tcPr>
+          <w:p>
+            <w:pPr>
+              <w:rPr>
+                <w:rFonts w:cs="Times New Roman"/>
+                <w:szCs w:val="24"/>
+              </w:rPr>
+            </w:pPr>
+            <w:r>
+              <w:rPr>
+                <w:rFonts w:cs="Times New Roman"/>
+                <w:szCs w:val="24"/>
+              </w:rPr>
+              <w:t>Observer</w:t>
+            </w:r>
+          </w:p>
+        </w:tc>
+        <w:tc>
+          <w:tcPr>
+            <w:tcW w:w="346" w:type="pct"/>
+          </w:tcPr>
+          <w:p>
+            <w:pPr>
+              <w:cnfStyle w:val="000000000000" w:firstRow="0" w:lastRow="0" w:firstColumn="0" w:lastColumn="0" w:oddVBand="0" w:evenVBand="0" w:oddHBand="0" w:evenHBand="0" w:firstRowFirstColumn="0" w:firstRowLastColumn="0" w:lastRowFirstColumn="0" w:lastRowLastColumn="0"/>
+              <w:rPr>
+                <w:rFonts w:cs="Times New Roman"/>
+                <w:szCs w:val="24"/>
+              </w:rPr>
+            </w:pPr>
+            <w:r>
+              <w:rPr>
+                <w:rFonts w:cs="Times New Roman"/>
+                <w:szCs w:val="24"/>
+              </w:rPr>
+              <w:t>1</w:t>
+            </w:r>
+          </w:p>
+        </w:tc>
+        <w:tc>
+          <w:tcPr>
+            <w:tcW w:w="526" w:type="pct"/>
+          </w:tcPr>
+          <w:p>
+            <w:pPr>
+              <w:cnfStyle w:val="000000000000" w:firstRow="0" w:lastRow="0" w:firstColumn="0" w:lastColumn="0" w:oddVBand="0" w:evenVBand="0" w:oddHBand="0" w:evenHBand="0" w:firstRowFirstColumn="0" w:firstRowLastColumn="0" w:lastRowFirstColumn="0" w:lastRowLastColumn="0"/>
+              <w:rPr>
+                <w:rFonts w:cs="Times New Roman"/>
+                <w:szCs w:val="24"/>
+              </w:rPr>
+            </w:pPr>
+            <w:r>
+              <w:rPr>
+                <w:rFonts w:cs="Times New Roman"/>
+                <w:szCs w:val="24"/>
+              </w:rPr>
+              <w:t>0.0244</w:t>
+            </w:r>
+          </w:p>
+        </w:tc>
+        <w:tc>
+          <w:tcPr>
+            <w:tcW w:w="526" w:type="pct"/>
+          </w:tcPr>
+          <w:p>
+            <w:pPr>
+              <w:cnfStyle w:val="000000000000" w:firstRow="0" w:lastRow="0" w:firstColumn="0" w:lastColumn="0" w:oddVBand="0" w:evenVBand="0" w:oddHBand="0" w:evenHBand="0" w:firstRowFirstColumn="0" w:firstRowLastColumn="0" w:lastRowFirstColumn="0" w:lastRowLastColumn="0"/>
+              <w:rPr>
+                <w:rFonts w:cs="Times New Roman"/>
+                <w:szCs w:val="24"/>
+              </w:rPr>
+            </w:pPr>
+            <w:r>
+              <w:rPr>
+                <w:rFonts w:cs="Times New Roman"/>
+                <w:szCs w:val="24"/>
+              </w:rPr>
+              <w:t>0.0244</w:t>
+            </w:r>
+          </w:p>
+        </w:tc>
+        <w:tc>
+          <w:tcPr>
+            <w:tcW w:w="526" w:type="pct"/>
+          </w:tcPr>
+          <w:p>
+            <w:pPr>
+              <w:cnfStyle w:val="000000000000" w:firstRow="0" w:lastRow="0" w:firstColumn="0" w:lastColumn="0" w:oddVBand="0" w:evenVBand="0" w:oddHBand="0" w:evenHBand="0" w:firstRowFirstColumn="0" w:firstRowLastColumn="0" w:lastRowFirstColumn="0" w:lastRowLastColumn="0"/>
+              <w:rPr>
+                <w:rFonts w:cs="Times New Roman"/>
+                <w:szCs w:val="24"/>
+              </w:rPr>
+            </w:pPr>
+            <w:r>
+              <w:rPr>
+                <w:rFonts w:cs="Times New Roman"/>
+                <w:szCs w:val="24"/>
+              </w:rPr>
+              <w:t>0.0176</w:t>
+            </w:r>
+          </w:p>
+        </w:tc>
+        <w:tc>
+          <w:tcPr>
+            <w:tcW w:w="598" w:type="pct"/>
+          </w:tcPr>
+          <w:p>
+            <w:pPr>
+              <w:cnfStyle w:val="000000000000" w:firstRow="0" w:lastRow="0" w:firstColumn="0" w:lastColumn="0" w:oddVBand="0" w:evenVBand="0" w:oddHBand="0" w:evenHBand="0" w:firstRowFirstColumn="0" w:firstRowLastColumn="0" w:lastRowFirstColumn="0" w:lastRowLastColumn="0"/>
+              <w:rPr>
+                <w:rFonts w:cs="Times New Roman"/>
+                <w:szCs w:val="24"/>
+              </w:rPr>
+            </w:pPr>
+            <w:r>
+              <w:rPr>
+                <w:rFonts w:cs="Times New Roman"/>
+                <w:szCs w:val="24"/>
+              </w:rPr>
+              <w:t>33.6563</w:t>
+            </w:r>
+          </w:p>
+        </w:tc>
+        <w:tc>
+          <w:tcPr>
+            <w:tcW w:w="526" w:type="pct"/>
+          </w:tcPr>
+          <w:p>
+            <w:pPr>
+              <w:cnfStyle w:val="000000000000" w:firstRow="0" w:lastRow="0" w:firstColumn="0" w:lastColumn="0" w:oddVBand="0" w:evenVBand="0" w:oddHBand="0" w:evenHBand="0" w:firstRowFirstColumn="0" w:firstRowLastColumn="0" w:lastRowFirstColumn="0" w:lastRowLastColumn="0"/>
+              <w:rPr>
+                <w:rFonts w:cs="Times New Roman"/>
+                <w:szCs w:val="24"/>
+              </w:rPr>
+            </w:pPr>
+            <w:r>
+              <w:rPr>
+                <w:rFonts w:cs="Times New Roman"/>
+                <w:szCs w:val="24"/>
+              </w:rPr>
+              <w:t>14.568</w:t>
+            </w:r>
+          </w:p>
+        </w:tc>
+        <w:tc>
+          <w:tcPr>
+            <w:tcW w:w="556" w:type="pct"/>
+          </w:tcPr>
+          <w:p>
+            <w:pPr>
+              <w:cnfStyle w:val="000000000000" w:firstRow="0" w:lastRow="0" w:firstColumn="0" w:lastColumn="0" w:oddVBand="0" w:evenVBand="0" w:oddHBand="0" w:evenHBand="0" w:firstRowFirstColumn="0" w:firstRowLastColumn="0" w:lastRowFirstColumn="0" w:lastRowLastColumn="0"/>
+              <w:rPr>
+                <w:rFonts w:cs="Times New Roman"/>
+                <w:szCs w:val="24"/>
+              </w:rPr>
+            </w:pPr>
+            <w:r>
+              <w:rPr>
+                <w:rFonts w:cs="Times New Roman"/>
+                <w:szCs w:val="24"/>
+              </w:rPr>
+              <w:t>0.001</w:t>
+            </w:r>
+          </w:p>
+        </w:tc>
+      </w:tr>
+      <w:tr>
+        <w:trPr>
+          <w:cnfStyle w:val="000000100000" w:firstRow="0" w:lastRow="0" w:firstColumn="0" w:lastColumn="0" w:oddVBand="0" w:evenVBand="0" w:oddHBand="1" w:evenHBand="0" w:firstRowFirstColumn="0" w:firstRowLastColumn="0" w:lastRowFirstColumn="0" w:lastRowLastColumn="0"/>
+          <w:trHeight w:val="288"/>
+        </w:trPr>
+        <w:tc>
+          <w:tcPr>
+            <w:cnfStyle w:val="001000000000" w:firstRow="0" w:lastRow="0" w:firstColumn="1" w:lastColumn="0" w:oddVBand="0" w:evenVBand="0" w:oddHBand="0" w:evenHBand="0" w:firstRowFirstColumn="0" w:firstRowLastColumn="0" w:lastRowFirstColumn="0" w:lastRowLastColumn="0"/>
+            <w:tcW w:w="1395" w:type="pct"/>
+          </w:tcPr>
+          <w:p>
+            <w:pPr>
+              <w:rPr>
+                <w:rFonts w:cs="Times New Roman"/>
+                <w:szCs w:val="24"/>
+              </w:rPr>
+            </w:pPr>
+            <w:r>
+              <w:rPr>
+                <w:rFonts w:cs="Times New Roman"/>
+                <w:szCs w:val="24"/>
+              </w:rPr>
+              <w:t>Individual x Observer</w:t>
+            </w:r>
+          </w:p>
+        </w:tc>
+        <w:tc>
+          <w:tcPr>
+            <w:tcW w:w="346" w:type="pct"/>
+          </w:tcPr>
+          <w:p>
+            <w:pPr>
+              <w:cnfStyle w:val="000000100000" w:firstRow="0" w:lastRow="0" w:firstColumn="0" w:lastColumn="0" w:oddVBand="0" w:evenVBand="0" w:oddHBand="1" w:evenHBand="0" w:firstRowFirstColumn="0" w:firstRowLastColumn="0" w:lastRowFirstColumn="0" w:lastRowLastColumn="0"/>
+              <w:rPr>
+                <w:rFonts w:cs="Times New Roman"/>
+                <w:szCs w:val="24"/>
+              </w:rPr>
+            </w:pPr>
+            <w:r>
+              <w:rPr>
+                <w:rFonts w:cs="Times New Roman"/>
+                <w:szCs w:val="24"/>
+              </w:rPr>
+              <w:t>40</w:t>
+            </w:r>
+          </w:p>
+        </w:tc>
+        <w:tc>
+          <w:tcPr>
+            <w:tcW w:w="526" w:type="pct"/>
+          </w:tcPr>
+          <w:p>
+            <w:pPr>
+              <w:cnfStyle w:val="000000100000" w:firstRow="0" w:lastRow="0" w:firstColumn="0" w:lastColumn="0" w:oddVBand="0" w:evenVBand="0" w:oddHBand="1" w:evenHBand="0" w:firstRowFirstColumn="0" w:firstRowLastColumn="0" w:lastRowFirstColumn="0" w:lastRowLastColumn="0"/>
+              <w:rPr>
+                <w:rFonts w:cs="Times New Roman"/>
+                <w:szCs w:val="24"/>
+              </w:rPr>
+            </w:pPr>
+            <w:r>
+              <w:rPr>
+                <w:rFonts w:cs="Times New Roman"/>
+                <w:szCs w:val="24"/>
+              </w:rPr>
+              <w:t>0.0492</w:t>
+            </w:r>
+          </w:p>
+        </w:tc>
+        <w:tc>
+          <w:tcPr>
+            <w:tcW w:w="526" w:type="pct"/>
+          </w:tcPr>
+          <w:p>
+            <w:pPr>
+              <w:cnfStyle w:val="000000100000" w:firstRow="0" w:lastRow="0" w:firstColumn="0" w:lastColumn="0" w:oddVBand="0" w:evenVBand="0" w:oddHBand="1" w:evenHBand="0" w:firstRowFirstColumn="0" w:firstRowLastColumn="0" w:lastRowFirstColumn="0" w:lastRowLastColumn="0"/>
+              <w:rPr>
+                <w:rFonts w:cs="Times New Roman"/>
+                <w:szCs w:val="24"/>
+              </w:rPr>
+            </w:pPr>
+            <w:r>
+              <w:rPr>
+                <w:rFonts w:cs="Times New Roman"/>
+                <w:szCs w:val="24"/>
+              </w:rPr>
+              <w:t>0.0012</w:t>
+            </w:r>
+          </w:p>
+        </w:tc>
+        <w:tc>
+          <w:tcPr>
+            <w:tcW w:w="526" w:type="pct"/>
+          </w:tcPr>
+          <w:p>
+            <w:pPr>
+              <w:cnfStyle w:val="000000100000" w:firstRow="0" w:lastRow="0" w:firstColumn="0" w:lastColumn="0" w:oddVBand="0" w:evenVBand="0" w:oddHBand="1" w:evenHBand="0" w:firstRowFirstColumn="0" w:firstRowLastColumn="0" w:lastRowFirstColumn="0" w:lastRowLastColumn="0"/>
+              <w:rPr>
+                <w:rFonts w:cs="Times New Roman"/>
+                <w:szCs w:val="24"/>
+              </w:rPr>
+            </w:pPr>
+            <w:r>
+              <w:rPr>
+                <w:rFonts w:cs="Times New Roman"/>
+                <w:szCs w:val="24"/>
+              </w:rPr>
+              <w:t>0.0354</w:t>
+            </w:r>
+          </w:p>
+        </w:tc>
+        <w:tc>
+          <w:tcPr>
+            <w:tcW w:w="598" w:type="pct"/>
+          </w:tcPr>
+          <w:p>
+            <w:pPr>
+              <w:cnfStyle w:val="000000100000" w:firstRow="0" w:lastRow="0" w:firstColumn="0" w:lastColumn="0" w:oddVBand="0" w:evenVBand="0" w:oddHBand="1" w:evenHBand="0" w:firstRowFirstColumn="0" w:firstRowLastColumn="0" w:lastRowFirstColumn="0" w:lastRowLastColumn="0"/>
+              <w:rPr>
+                <w:rFonts w:cs="Times New Roman"/>
+                <w:szCs w:val="24"/>
+              </w:rPr>
+            </w:pPr>
+            <w:r>
+              <w:rPr>
+                <w:rFonts w:cs="Times New Roman"/>
+                <w:szCs w:val="24"/>
+              </w:rPr>
+              <w:t>1.6963</w:t>
+            </w:r>
+          </w:p>
+        </w:tc>
+        <w:tc>
+          <w:tcPr>
+            <w:tcW w:w="526" w:type="pct"/>
+          </w:tcPr>
+          <w:p>
+            <w:pPr>
+              <w:cnfStyle w:val="000000100000" w:firstRow="0" w:lastRow="0" w:firstColumn="0" w:lastColumn="0" w:oddVBand="0" w:evenVBand="0" w:oddHBand="1" w:evenHBand="0" w:firstRowFirstColumn="0" w:firstRowLastColumn="0" w:lastRowFirstColumn="0" w:lastRowLastColumn="0"/>
+              <w:rPr>
+                <w:rFonts w:cs="Times New Roman"/>
+                <w:szCs w:val="24"/>
+              </w:rPr>
+            </w:pPr>
+            <w:r>
+              <w:rPr>
+                <w:rFonts w:cs="Times New Roman"/>
+                <w:szCs w:val="24"/>
+              </w:rPr>
+              <w:t>26.292</w:t>
+            </w:r>
+          </w:p>
+        </w:tc>
+        <w:tc>
+          <w:tcPr>
+            <w:tcW w:w="556" w:type="pct"/>
+          </w:tcPr>
+          <w:p>
+            <w:pPr>
+              <w:cnfStyle w:val="000000100000" w:firstRow="0" w:lastRow="0" w:firstColumn="0" w:lastColumn="0" w:oddVBand="0" w:evenVBand="0" w:oddHBand="1" w:evenHBand="0" w:firstRowFirstColumn="0" w:firstRowLastColumn="0" w:lastRowFirstColumn="0" w:lastRowLastColumn="0"/>
+              <w:rPr>
+                <w:rFonts w:cs="Times New Roman"/>
+                <w:szCs w:val="24"/>
+              </w:rPr>
+            </w:pPr>
+            <w:r>
+              <w:rPr>
+                <w:rFonts w:cs="Times New Roman"/>
+                <w:szCs w:val="24"/>
+              </w:rPr>
+              <w:t>0.001</w:t>
+            </w:r>
+          </w:p>
+        </w:tc>
+      </w:tr>
+      <w:tr>
+        <w:trPr>
+          <w:trHeight w:val="288"/>
+        </w:trPr>
+        <w:tc>
+          <w:tcPr>
+            <w:cnfStyle w:val="001000000000" w:firstRow="0" w:lastRow="0" w:firstColumn="1" w:lastColumn="0" w:oddVBand="0" w:evenVBand="0" w:oddHBand="0" w:evenHBand="0" w:firstRowFirstColumn="0" w:firstRowLastColumn="0" w:lastRowFirstColumn="0" w:lastRowLastColumn="0"/>
+            <w:tcW w:w="1395" w:type="pct"/>
+          </w:tcPr>
+          <w:p>
+            <w:pPr>
+              <w:rPr>
+                <w:rFonts w:cs="Times New Roman"/>
+                <w:szCs w:val="24"/>
+              </w:rPr>
+            </w:pPr>
+            <w:r>
+              <w:rPr>
+                <w:rFonts w:cs="Times New Roman"/>
+                <w:szCs w:val="24"/>
+              </w:rPr>
+              <w:t>Observer x Iteration</w:t>
+            </w:r>
+          </w:p>
+        </w:tc>
+        <w:tc>
+          <w:tcPr>
+            <w:tcW w:w="346" w:type="pct"/>
+          </w:tcPr>
+          <w:p>
+            <w:pPr>
+              <w:cnfStyle w:val="000000000000" w:firstRow="0" w:lastRow="0" w:firstColumn="0" w:lastColumn="0" w:oddVBand="0" w:evenVBand="0" w:oddHBand="0" w:evenHBand="0" w:firstRowFirstColumn="0" w:firstRowLastColumn="0" w:lastRowFirstColumn="0" w:lastRowLastColumn="0"/>
+              <w:rPr>
+                <w:rFonts w:cs="Times New Roman"/>
+                <w:szCs w:val="24"/>
+              </w:rPr>
+            </w:pPr>
+            <w:r>
+              <w:rPr>
+                <w:rFonts w:cs="Times New Roman"/>
+                <w:szCs w:val="24"/>
+              </w:rPr>
+              <w:t>4</w:t>
+            </w:r>
+          </w:p>
+        </w:tc>
+        <w:tc>
+          <w:tcPr>
+            <w:tcW w:w="526" w:type="pct"/>
+          </w:tcPr>
+          <w:p>
+            <w:pPr>
+              <w:cnfStyle w:val="000000000000" w:firstRow="0" w:lastRow="0" w:firstColumn="0" w:lastColumn="0" w:oddVBand="0" w:evenVBand="0" w:oddHBand="0" w:evenHBand="0" w:firstRowFirstColumn="0" w:firstRowLastColumn="0" w:lastRowFirstColumn="0" w:lastRowLastColumn="0"/>
+              <w:rPr>
+                <w:rFonts w:cs="Times New Roman"/>
+                <w:szCs w:val="24"/>
+              </w:rPr>
+            </w:pPr>
+            <w:r>
+              <w:rPr>
+                <w:rFonts w:cs="Times New Roman"/>
+                <w:szCs w:val="24"/>
+              </w:rPr>
+              <w:t>0.0203</w:t>
+            </w:r>
+          </w:p>
+        </w:tc>
+        <w:tc>
+          <w:tcPr>
+            <w:tcW w:w="526" w:type="pct"/>
+          </w:tcPr>
+          <w:p>
+            <w:pPr>
+              <w:cnfStyle w:val="000000000000" w:firstRow="0" w:lastRow="0" w:firstColumn="0" w:lastColumn="0" w:oddVBand="0" w:evenVBand="0" w:oddHBand="0" w:evenHBand="0" w:firstRowFirstColumn="0" w:firstRowLastColumn="0" w:lastRowFirstColumn="0" w:lastRowLastColumn="0"/>
+              <w:rPr>
+                <w:rFonts w:cs="Times New Roman"/>
+                <w:szCs w:val="24"/>
+              </w:rPr>
+            </w:pPr>
+            <w:r>
+              <w:rPr>
+                <w:rFonts w:cs="Times New Roman"/>
+                <w:szCs w:val="24"/>
+              </w:rPr>
+              <w:t>0.0051</w:t>
+            </w:r>
+          </w:p>
+        </w:tc>
+        <w:tc>
+          <w:tcPr>
+            <w:tcW w:w="526" w:type="pct"/>
+          </w:tcPr>
+          <w:p>
+            <w:pPr>
+              <w:cnfStyle w:val="000000000000" w:firstRow="0" w:lastRow="0" w:firstColumn="0" w:lastColumn="0" w:oddVBand="0" w:evenVBand="0" w:oddHBand="0" w:evenHBand="0" w:firstRowFirstColumn="0" w:firstRowLastColumn="0" w:lastRowFirstColumn="0" w:lastRowLastColumn="0"/>
+              <w:rPr>
+                <w:rFonts w:cs="Times New Roman"/>
+                <w:szCs w:val="24"/>
+              </w:rPr>
+            </w:pPr>
+            <w:r>
+              <w:rPr>
+                <w:rFonts w:cs="Times New Roman"/>
+                <w:szCs w:val="24"/>
+              </w:rPr>
+              <w:t>0.0146</w:t>
+            </w:r>
+          </w:p>
+        </w:tc>
+        <w:tc>
+          <w:tcPr>
+            <w:tcW w:w="598" w:type="pct"/>
+          </w:tcPr>
+          <w:p>
+            <w:pPr>
+              <w:cnfStyle w:val="000000000000" w:firstRow="0" w:lastRow="0" w:firstColumn="0" w:lastColumn="0" w:oddVBand="0" w:evenVBand="0" w:oddHBand="0" w:evenHBand="0" w:firstRowFirstColumn="0" w:firstRowLastColumn="0" w:lastRowFirstColumn="0" w:lastRowLastColumn="0"/>
+              <w:rPr>
+                <w:rFonts w:cs="Times New Roman"/>
+                <w:szCs w:val="24"/>
+              </w:rPr>
+            </w:pPr>
+            <w:r>
+              <w:rPr>
+                <w:rFonts w:cs="Times New Roman"/>
+                <w:szCs w:val="24"/>
+              </w:rPr>
+              <w:t>6.9974</w:t>
+            </w:r>
+          </w:p>
+        </w:tc>
+        <w:tc>
+          <w:tcPr>
+            <w:tcW w:w="526" w:type="pct"/>
+          </w:tcPr>
+          <w:p>
+            <w:pPr>
+              <w:cnfStyle w:val="000000000000" w:firstRow="0" w:lastRow="0" w:firstColumn="0" w:lastColumn="0" w:oddVBand="0" w:evenVBand="0" w:oddHBand="0" w:evenHBand="0" w:firstRowFirstColumn="0" w:firstRowLastColumn="0" w:lastRowFirstColumn="0" w:lastRowLastColumn="0"/>
+              <w:rPr>
+                <w:rFonts w:cs="Times New Roman"/>
+                <w:szCs w:val="24"/>
+              </w:rPr>
+            </w:pPr>
+            <w:r>
+              <w:rPr>
+                <w:rFonts w:cs="Times New Roman"/>
+                <w:szCs w:val="24"/>
+              </w:rPr>
+              <w:t>19.485</w:t>
+            </w:r>
+          </w:p>
+        </w:tc>
+        <w:tc>
+          <w:tcPr>
+            <w:tcW w:w="556" w:type="pct"/>
+          </w:tcPr>
+          <w:p>
+            <w:pPr>
+              <w:cnfStyle w:val="000000000000" w:firstRow="0" w:lastRow="0" w:firstColumn="0" w:lastColumn="0" w:oddVBand="0" w:evenVBand="0" w:oddHBand="0" w:evenHBand="0" w:firstRowFirstColumn="0" w:firstRowLastColumn="0" w:lastRowFirstColumn="0" w:lastRowLastColumn="0"/>
+              <w:rPr>
+                <w:rFonts w:cs="Times New Roman"/>
+                <w:szCs w:val="24"/>
+              </w:rPr>
+            </w:pPr>
+            <w:r>
+              <w:rPr>
+                <w:rFonts w:cs="Times New Roman"/>
+                <w:szCs w:val="24"/>
+              </w:rPr>
+              <w:t>0.001</w:t>
+            </w:r>
+          </w:p>
+        </w:tc>
+      </w:tr>
+      <w:tr>
+        <w:trPr>
+          <w:cnfStyle w:val="000000100000" w:firstRow="0" w:lastRow="0" w:firstColumn="0" w:lastColumn="0" w:oddVBand="0" w:evenVBand="0" w:oddHBand="1" w:evenHBand="0" w:firstRowFirstColumn="0" w:firstRowLastColumn="0" w:lastRowFirstColumn="0" w:lastRowLastColumn="0"/>
+          <w:trHeight w:val="288"/>
+        </w:trPr>
+        <w:tc>
+          <w:tcPr>
+            <w:cnfStyle w:val="001000000000" w:firstRow="0" w:lastRow="0" w:firstColumn="1" w:lastColumn="0" w:oddVBand="0" w:evenVBand="0" w:oddHBand="0" w:evenHBand="0" w:firstRowFirstColumn="0" w:firstRowLastColumn="0" w:lastRowFirstColumn="0" w:lastRowLastColumn="0"/>
+            <w:tcW w:w="1395" w:type="pct"/>
+          </w:tcPr>
+          <w:p>
+            <w:pPr>
+              <w:rPr>
+                <w:rFonts w:cs="Times New Roman"/>
+                <w:szCs w:val="24"/>
+              </w:rPr>
+            </w:pPr>
+            <w:r>
+              <w:rPr>
+                <w:rFonts w:cs="Times New Roman"/>
+                <w:szCs w:val="24"/>
+              </w:rPr>
+              <w:t>Residuals</w:t>
+            </w:r>
+          </w:p>
+        </w:tc>
+        <w:tc>
+          <w:tcPr>
+            <w:tcW w:w="346" w:type="pct"/>
+          </w:tcPr>
+          <w:p>
+            <w:pPr>
+              <w:cnfStyle w:val="000000100000" w:firstRow="0" w:lastRow="0" w:firstColumn="0" w:lastColumn="0" w:oddVBand="0" w:evenVBand="0" w:oddHBand="1" w:evenHBand="0" w:firstRowFirstColumn="0" w:firstRowLastColumn="0" w:lastRowFirstColumn="0" w:lastRowLastColumn="0"/>
+              <w:rPr>
+                <w:rFonts w:cs="Times New Roman"/>
+                <w:szCs w:val="24"/>
+              </w:rPr>
+            </w:pPr>
+            <w:r>
+              <w:rPr>
+                <w:rFonts w:cs="Times New Roman"/>
+                <w:szCs w:val="24"/>
+              </w:rPr>
+              <w:t>160</w:t>
+            </w:r>
+          </w:p>
+        </w:tc>
+        <w:tc>
+          <w:tcPr>
+            <w:tcW w:w="526" w:type="pct"/>
+          </w:tcPr>
+          <w:p>
+            <w:pPr>
+              <w:cnfStyle w:val="000000100000" w:firstRow="0" w:lastRow="0" w:firstColumn="0" w:lastColumn="0" w:oddVBand="0" w:evenVBand="0" w:oddHBand="1" w:evenHBand="0" w:firstRowFirstColumn="0" w:firstRowLastColumn="0" w:lastRowFirstColumn="0" w:lastRowLastColumn="0"/>
+              <w:rPr>
+                <w:rFonts w:cs="Times New Roman"/>
+                <w:szCs w:val="24"/>
+              </w:rPr>
+            </w:pPr>
+            <w:r>
+              <w:rPr>
+                <w:rFonts w:cs="Times New Roman"/>
+                <w:szCs w:val="24"/>
+              </w:rPr>
+              <w:t>0.1160</w:t>
+            </w:r>
+          </w:p>
+        </w:tc>
+        <w:tc>
+          <w:tcPr>
+            <w:tcW w:w="526" w:type="pct"/>
+          </w:tcPr>
+          <w:p>
+            <w:pPr>
+              <w:cnfStyle w:val="000000100000" w:firstRow="0" w:lastRow="0" w:firstColumn="0" w:lastColumn="0" w:oddVBand="0" w:evenVBand="0" w:oddHBand="1" w:evenHBand="0" w:firstRowFirstColumn="0" w:firstRowLastColumn="0" w:lastRowFirstColumn="0" w:lastRowLastColumn="0"/>
+              <w:rPr>
+                <w:rFonts w:cs="Times New Roman"/>
+                <w:szCs w:val="24"/>
+              </w:rPr>
+            </w:pPr>
+            <w:r>
+              <w:rPr>
+                <w:rFonts w:cs="Times New Roman"/>
+                <w:szCs w:val="24"/>
+              </w:rPr>
+              <w:t>0.0007</w:t>
+            </w:r>
+          </w:p>
+        </w:tc>
+        <w:tc>
+          <w:tcPr>
+            <w:tcW w:w="526" w:type="pct"/>
+          </w:tcPr>
+          <w:p>
+            <w:pPr>
+              <w:cnfStyle w:val="000000100000" w:firstRow="0" w:lastRow="0" w:firstColumn="0" w:lastColumn="0" w:oddVBand="0" w:evenVBand="0" w:oddHBand="1" w:evenHBand="0" w:firstRowFirstColumn="0" w:firstRowLastColumn="0" w:lastRowFirstColumn="0" w:lastRowLastColumn="0"/>
+              <w:rPr>
+                <w:rFonts w:cs="Times New Roman"/>
+                <w:szCs w:val="24"/>
+              </w:rPr>
+            </w:pPr>
+            <w:r>
+              <w:rPr>
+                <w:rFonts w:cs="Times New Roman"/>
+                <w:szCs w:val="24"/>
+              </w:rPr>
+              <w:t>0.0834</w:t>
+            </w:r>
+          </w:p>
+        </w:tc>
+        <w:tc>
+          <w:tcPr>
+            <w:tcW w:w="598" w:type="pct"/>
+          </w:tcPr>
+          <w:p>
+            <w:pPr>
+              <w:cnfStyle w:val="000000100000" w:firstRow="0" w:lastRow="0" w:firstColumn="0" w:lastColumn="0" w:oddVBand="0" w:evenVBand="0" w:oddHBand="1" w:evenHBand="0" w:firstRowFirstColumn="0" w:firstRowLastColumn="0" w:lastRowFirstColumn="0" w:lastRowLastColumn="0"/>
+              <w:rPr>
+                <w:rFonts w:cs="Times New Roman"/>
+                <w:szCs w:val="24"/>
+              </w:rPr>
+            </w:pPr>
+          </w:p>
+        </w:tc>
+        <w:tc>
+          <w:tcPr>
+            <w:tcW w:w="526" w:type="pct"/>
+          </w:tcPr>
+          <w:p>
+            <w:pPr>
+              <w:cnfStyle w:val="000000100000" w:firstRow="0" w:lastRow="0" w:firstColumn="0" w:lastColumn="0" w:oddVBand="0" w:evenVBand="0" w:oddHBand="1" w:evenHBand="0" w:firstRowFirstColumn="0" w:firstRowLastColumn="0" w:lastRowFirstColumn="0" w:lastRowLastColumn="0"/>
+              <w:rPr>
+                <w:rFonts w:cs="Times New Roman"/>
+                <w:szCs w:val="24"/>
+              </w:rPr>
+            </w:pPr>
+          </w:p>
+        </w:tc>
+        <w:tc>
+          <w:tcPr>
+            <w:tcW w:w="556" w:type="pct"/>
+          </w:tcPr>
+          <w:p>
+            <w:pPr>
+              <w:cnfStyle w:val="000000100000" w:firstRow="0" w:lastRow="0" w:firstColumn="0" w:lastColumn="0" w:oddVBand="0" w:evenVBand="0" w:oddHBand="1" w:evenHBand="0" w:firstRowFirstColumn="0" w:firstRowLastColumn="0" w:lastRowFirstColumn="0" w:lastRowLastColumn="0"/>
+              <w:rPr>
+                <w:rFonts w:cs="Times New Roman"/>
+                <w:szCs w:val="24"/>
+              </w:rPr>
+            </w:pPr>
+          </w:p>
+        </w:tc>
+      </w:tr>
+      <w:tr>
+        <w:trPr>
+          <w:trHeight w:val="288"/>
+        </w:trPr>
+        <w:tc>
+          <w:tcPr>
+            <w:cnfStyle w:val="001000000000" w:firstRow="0" w:lastRow="0" w:firstColumn="1" w:lastColumn="0" w:oddVBand="0" w:evenVBand="0" w:oddHBand="0" w:evenHBand="0" w:firstRowFirstColumn="0" w:firstRowLastColumn="0" w:lastRowFirstColumn="0" w:lastRowLastColumn="0"/>
+            <w:tcW w:w="1395" w:type="pct"/>
+          </w:tcPr>
+          <w:p>
+            <w:pPr>
+              <w:rPr>
+                <w:rFonts w:cs="Times New Roman"/>
+                <w:szCs w:val="24"/>
+              </w:rPr>
+            </w:pPr>
+            <w:r>
+              <w:rPr>
+                <w:rFonts w:cs="Times New Roman"/>
+                <w:szCs w:val="24"/>
+              </w:rPr>
+              <w:t>Total</w:t>
+            </w:r>
+          </w:p>
+        </w:tc>
+        <w:tc>
+          <w:tcPr>
+            <w:tcW w:w="346" w:type="pct"/>
+          </w:tcPr>
+          <w:p>
+            <w:pPr>
+              <w:cnfStyle w:val="000000000000" w:firstRow="0" w:lastRow="0" w:firstColumn="0" w:lastColumn="0" w:oddVBand="0" w:evenVBand="0" w:oddHBand="0" w:evenHBand="0" w:firstRowFirstColumn="0" w:firstRowLastColumn="0" w:lastRowFirstColumn="0" w:lastRowLastColumn="0"/>
+              <w:rPr>
+                <w:rFonts w:cs="Times New Roman"/>
+                <w:szCs w:val="24"/>
+              </w:rPr>
+            </w:pPr>
+            <w:r>
+              <w:rPr>
+                <w:rFonts w:cs="Times New Roman"/>
+                <w:szCs w:val="24"/>
+              </w:rPr>
+              <w:t>245</w:t>
+            </w:r>
+          </w:p>
+        </w:tc>
+        <w:tc>
+          <w:tcPr>
+            <w:tcW w:w="526" w:type="pct"/>
+          </w:tcPr>
+          <w:p>
+            <w:pPr>
+              <w:cnfStyle w:val="000000000000" w:firstRow="0" w:lastRow="0" w:firstColumn="0" w:lastColumn="0" w:oddVBand="0" w:evenVBand="0" w:oddHBand="0" w:evenHBand="0" w:firstRowFirstColumn="0" w:firstRowLastColumn="0" w:lastRowFirstColumn="0" w:lastRowLastColumn="0"/>
+              <w:rPr>
+                <w:rFonts w:cs="Times New Roman"/>
+                <w:szCs w:val="24"/>
+              </w:rPr>
+            </w:pPr>
+            <w:r>
+              <w:rPr>
+                <w:rFonts w:cs="Times New Roman"/>
+                <w:szCs w:val="24"/>
+              </w:rPr>
+              <w:t>1.3901</w:t>
+            </w:r>
+          </w:p>
+        </w:tc>
+        <w:tc>
+          <w:tcPr>
+            <w:tcW w:w="526" w:type="pct"/>
+          </w:tcPr>
+          <w:p>
+            <w:pPr>
+              <w:cnfStyle w:val="000000000000" w:firstRow="0" w:lastRow="0" w:firstColumn="0" w:lastColumn="0" w:oddVBand="0" w:evenVBand="0" w:oddHBand="0" w:evenHBand="0" w:firstRowFirstColumn="0" w:firstRowLastColumn="0" w:lastRowFirstColumn="0" w:lastRowLastColumn="0"/>
+              <w:rPr>
+                <w:rFonts w:cs="Times New Roman"/>
+                <w:szCs w:val="24"/>
+              </w:rPr>
+            </w:pPr>
+          </w:p>
+        </w:tc>
+        <w:tc>
+          <w:tcPr>
+            <w:tcW w:w="526" w:type="pct"/>
+          </w:tcPr>
+          <w:p>
+            <w:pPr>
+              <w:cnfStyle w:val="000000000000" w:firstRow="0" w:lastRow="0" w:firstColumn="0" w:lastColumn="0" w:oddVBand="0" w:evenVBand="0" w:oddHBand="0" w:evenHBand="0" w:firstRowFirstColumn="0" w:firstRowLastColumn="0" w:lastRowFirstColumn="0" w:lastRowLastColumn="0"/>
+              <w:rPr>
+                <w:rFonts w:cs="Times New Roman"/>
+                <w:szCs w:val="24"/>
+              </w:rPr>
+            </w:pPr>
+          </w:p>
+        </w:tc>
+        <w:tc>
+          <w:tcPr>
+            <w:tcW w:w="598" w:type="pct"/>
+          </w:tcPr>
+          <w:p>
+            <w:pPr>
+              <w:cnfStyle w:val="000000000000" w:firstRow="0" w:lastRow="0" w:firstColumn="0" w:lastColumn="0" w:oddVBand="0" w:evenVBand="0" w:oddHBand="0" w:evenHBand="0" w:firstRowFirstColumn="0" w:firstRowLastColumn="0" w:lastRowFirstColumn="0" w:lastRowLastColumn="0"/>
+              <w:rPr>
+                <w:rFonts w:cs="Times New Roman"/>
+                <w:szCs w:val="24"/>
+              </w:rPr>
+            </w:pPr>
+          </w:p>
+        </w:tc>
+        <w:tc>
+          <w:tcPr>
+            <w:tcW w:w="526" w:type="pct"/>
+          </w:tcPr>
+          <w:p>
+            <w:pPr>
+              <w:cnfStyle w:val="000000000000" w:firstRow="0" w:lastRow="0" w:firstColumn="0" w:lastColumn="0" w:oddVBand="0" w:evenVBand="0" w:oddHBand="0" w:evenHBand="0" w:firstRowFirstColumn="0" w:firstRowLastColumn="0" w:lastRowFirstColumn="0" w:lastRowLastColumn="0"/>
+              <w:rPr>
+                <w:rFonts w:cs="Times New Roman"/>
+                <w:szCs w:val="24"/>
+              </w:rPr>
+            </w:pPr>
+          </w:p>
+        </w:tc>
+        <w:tc>
+          <w:tcPr>
+            <w:tcW w:w="556" w:type="pct"/>
+          </w:tcPr>
+          <w:p>
+            <w:pPr>
+              <w:cnfStyle w:val="000000000000" w:firstRow="0" w:lastRow="0" w:firstColumn="0" w:lastColumn="0" w:oddVBand="0" w:evenVBand="0" w:oddHBand="0" w:evenHBand="0" w:firstRowFirstColumn="0" w:firstRowLastColumn="0" w:lastRowFirstColumn="0" w:lastRowLastColumn="0"/>
+              <w:rPr>
+                <w:rFonts w:cs="Times New Roman"/>
+                <w:szCs w:val="24"/>
+              </w:rPr>
+            </w:pPr>
           </w:p>
         </w:tc>
       </w:tr>
@@ -17682,7 +18937,7 @@
         <w:rPr>
           <w:b/>
         </w:rPr>
-        <w:t>3</w:t>
+        <w:t>4</w:t>
       </w:r>
       <w:r>
         <w:rPr>
@@ -18219,7 +19474,7 @@
                 <w:szCs w:val="24"/>
               </w:rPr>
             </w:pPr>
-            <w:bookmarkStart w:id="0" w:name="OLE_LINK1"/>
+            <w:bookmarkStart w:id="1" w:name="OLE_LINK1"/>
             <w:r>
               <w:rPr>
                 <w:rFonts w:ascii="Times" w:eastAsia="Times New Roman" w:hAnsi="Times" w:cs="Lucida Grande"/>
@@ -21547,6 +22802,7 @@
                 <w:color w:val="000000"/>
                 <w:szCs w:val="24"/>
               </w:rPr>
+              <w:lastRenderedPageBreak/>
               <w:t>Labiale</w:t>
             </w:r>
             <w:proofErr w:type="spellEnd"/>
@@ -24228,7 +25484,7 @@
           </w:p>
         </w:tc>
       </w:tr>
-      <w:bookmarkEnd w:id="0"/>
+      <w:bookmarkEnd w:id="1"/>
     </w:tbl>
     <w:p>
       <w:pPr>
@@ -24248,7 +25504,7 @@
         <w:rPr>
           <w:b/>
         </w:rPr>
-        <w:t>4</w:t>
+        <w:t>5</w:t>
       </w:r>
       <w:r>
         <w:t xml:space="preserve">. Inter-observer error along the </w:t>
@@ -24701,8 +25957,6 @@
               </w:rPr>
               <w:t>B</w:t>
             </w:r>
-            <w:bookmarkStart w:id="1" w:name="_GoBack"/>
-            <w:bookmarkEnd w:id="1"/>
             <w:r>
               <w:rPr>
                 <w:rFonts w:eastAsia="Times New Roman" w:cs="Times New Roman"/>
@@ -26087,7 +27341,6 @@
                 <w:sz w:val="22"/>
                 <w:szCs w:val="24"/>
               </w:rPr>
-              <w:lastRenderedPageBreak/>
               <w:t>Chelion</w:t>
             </w:r>
             <w:proofErr w:type="spellEnd"/>
@@ -37002,7 +38255,7 @@
 </file>
 
 <file path=customXml/itemProps1.xml><?xml version="1.0" encoding="utf-8"?>
-<ds:datastoreItem xmlns:ds="http://schemas.openxmlformats.org/officeDocument/2006/customXml" ds:itemID="{D9DBDBFC-46E7-42CF-8BB9-F53BE1AC008D}">
+<ds:datastoreItem xmlns:ds="http://schemas.openxmlformats.org/officeDocument/2006/customXml" ds:itemID="{C1AFBA26-515F-4E79-A226-76257376F8D8}">
   <ds:schemaRefs>
     <ds:schemaRef ds:uri="http://schemas.openxmlformats.org/officeDocument/2006/bibliography"/>
   </ds:schemaRefs>

</xml_diff>